<commit_message>
Added to business/use case section
</commit_message>
<xml_diff>
--- a/Final Project-Report.docx
+++ b/Final Project-Report.docx
@@ -172,17 +172,8 @@
                 <w:sz w:val="28"/>
                 <w:szCs w:val="28"/>
               </w:rPr>
-              <w:t xml:space="preserve">Ethan </w:t>
+              <w:t>Ethan Hodys</w:t>
             </w:r>
-            <w:proofErr w:type="spellStart"/>
-            <w:r>
-              <w:rPr>
-                <w:sz w:val="28"/>
-                <w:szCs w:val="28"/>
-              </w:rPr>
-              <w:t>Hodys</w:t>
-            </w:r>
-            <w:proofErr w:type="spellEnd"/>
           </w:p>
           <w:p>
             <w:pPr>
@@ -699,43 +690,7 @@
           <w:sz w:val="22"/>
           <w:szCs w:val="22"/>
         </w:rPr>
-        <w:t xml:space="preserve">While </w:t>
-      </w:r>
-      <w:proofErr w:type="gramStart"/>
-      <w:r>
-        <w:rPr>
-          <w:rFonts w:ascii="Arial" w:hAnsi="Arial" w:cs="Arial"/>
-          <w:sz w:val="22"/>
-          <w:szCs w:val="22"/>
-        </w:rPr>
-        <w:t>impressive in itself, its</w:t>
-      </w:r>
-      <w:proofErr w:type="gramEnd"/>
-      <w:r>
-        <w:rPr>
-          <w:rFonts w:ascii="Arial" w:hAnsi="Arial" w:cs="Arial"/>
-          <w:sz w:val="22"/>
-          <w:szCs w:val="22"/>
-        </w:rPr>
-        <w:t xml:space="preserve"> true value to organizations is the significant cost reduction in maintaining a single system which requires almost no maintenance and can be accessed from numerous clients via a cloud-based service. It for this reason we would like to present Snowflake to the class via our final project</w:t>
-      </w:r>
-      <w:proofErr w:type="gramStart"/>
-      <w:r>
-        <w:rPr>
-          <w:rFonts w:ascii="Arial" w:hAnsi="Arial" w:cs="Arial"/>
-          <w:sz w:val="22"/>
-          <w:szCs w:val="22"/>
-        </w:rPr>
-        <w:t xml:space="preserve">.  </w:t>
-      </w:r>
-      <w:proofErr w:type="gramEnd"/>
-      <w:r>
-        <w:rPr>
-          <w:rFonts w:ascii="Arial" w:hAnsi="Arial" w:cs="Arial"/>
-          <w:sz w:val="22"/>
-          <w:szCs w:val="22"/>
-        </w:rPr>
-        <w:t>We will be using data simulated from live Micro-Market kiosks from 365 Retail Markets (</w:t>
+        <w:t>While impressive in itself, its true value to organizations is the significant cost reduction in maintaining a single system which requires almost no maintenance and can be accessed from numerous clients via a cloud-based service. It for this reason we would like to present Snowflake to the class via our final project.  We will be using data simulated from live Micro-Market kiosks from 365 Retail Markets (</w:t>
       </w:r>
       <w:hyperlink r:id="rId8" w:history="1">
         <w:r>
@@ -807,16 +762,14 @@
         </w:rPr>
         <w:t xml:space="preserve">With the growing technological advancements, the need to collect, structure and </w:t>
       </w:r>
-      <w:proofErr w:type="spellStart"/>
-      <w:r>
-        <w:rPr>
-          <w:rFonts w:ascii="Arial" w:hAnsi="Arial" w:cs="Arial"/>
-          <w:sz w:val="22"/>
-          <w:szCs w:val="22"/>
-        </w:rPr>
-        <w:t>analyse</w:t>
-      </w:r>
-      <w:proofErr w:type="spellEnd"/>
+      <w:r>
+        <w:rPr>
+          <w:rFonts w:ascii="Arial" w:hAnsi="Arial" w:cs="Arial"/>
+          <w:sz w:val="22"/>
+          <w:szCs w:val="22"/>
+        </w:rPr>
+        <w:t>analyze</w:t>
+      </w:r>
       <w:r>
         <w:rPr>
           <w:rFonts w:ascii="Arial" w:hAnsi="Arial" w:cs="Arial"/>
@@ -825,7 +778,6 @@
         </w:rPr>
         <w:t xml:space="preserve"> data in order to provide analytics to optimize the performance of the business has increased. A data warehouse is used to store and maintain the bulk of data. Although there are multiple warehouses available, most of them have </w:t>
       </w:r>
-      <w:proofErr w:type="spellStart"/>
       <w:r>
         <w:rPr>
           <w:rFonts w:ascii="Arial" w:hAnsi="Arial" w:cs="Arial"/>
@@ -840,17 +792,16 @@
           <w:sz w:val="22"/>
           <w:szCs w:val="22"/>
         </w:rPr>
-        <w:t>s</w:t>
-      </w:r>
-      <w:r>
-        <w:rPr>
-          <w:rFonts w:ascii="Arial" w:hAnsi="Arial" w:cs="Arial"/>
-          <w:sz w:val="22"/>
-          <w:szCs w:val="22"/>
-        </w:rPr>
-        <w:t>rawbacks</w:t>
-      </w:r>
-      <w:proofErr w:type="spellEnd"/>
+        <w:t>r</w:t>
+      </w:r>
+      <w:r>
+        <w:rPr>
+          <w:rFonts w:ascii="Arial" w:hAnsi="Arial" w:cs="Arial"/>
+          <w:sz w:val="22"/>
+          <w:szCs w:val="22"/>
+        </w:rPr>
+        <w:t>awbacks</w:t>
+      </w:r>
       <w:r>
         <w:rPr>
           <w:rFonts w:ascii="Arial" w:hAnsi="Arial" w:cs="Arial"/>
@@ -866,25 +817,7 @@
           <w:szCs w:val="22"/>
         </w:rPr>
         <w:lastRenderedPageBreak/>
-        <w:t xml:space="preserve">data warehouses expect the clients to buy storage and servers irrespective of what they need. Traditional warehouses are facing problem in simple, </w:t>
-      </w:r>
-      <w:proofErr w:type="gramStart"/>
-      <w:r>
-        <w:rPr>
-          <w:rFonts w:ascii="Arial" w:hAnsi="Arial" w:cs="Arial"/>
-          <w:sz w:val="22"/>
-          <w:szCs w:val="22"/>
-        </w:rPr>
-        <w:t>economical</w:t>
-      </w:r>
-      <w:proofErr w:type="gramEnd"/>
-      <w:r>
-        <w:rPr>
-          <w:rFonts w:ascii="Arial" w:hAnsi="Arial" w:cs="Arial"/>
-          <w:sz w:val="22"/>
-          <w:szCs w:val="22"/>
-        </w:rPr>
-        <w:t xml:space="preserve"> and competent service that the swiftly adapting businesses need. </w:t>
+        <w:t>data warehouses expect the clients to buy storage and servers irrespective of what they need. Traditional warehouses are facing problem in simple, economical and competent service that the swiftly adapting businesses need. </w:t>
       </w:r>
     </w:p>
     <w:p>
@@ -905,43 +838,7 @@
           <w:sz w:val="22"/>
           <w:szCs w:val="22"/>
         </w:rPr>
-        <w:t xml:space="preserve">Leading companies in finance, media, </w:t>
-      </w:r>
-      <w:proofErr w:type="gramStart"/>
-      <w:r>
-        <w:rPr>
-          <w:rFonts w:ascii="Arial" w:hAnsi="Arial" w:cs="Arial"/>
-          <w:sz w:val="22"/>
-          <w:szCs w:val="22"/>
-        </w:rPr>
-        <w:t>healthcare</w:t>
-      </w:r>
-      <w:proofErr w:type="gramEnd"/>
-      <w:r>
-        <w:rPr>
-          <w:rFonts w:ascii="Arial" w:hAnsi="Arial" w:cs="Arial"/>
-          <w:sz w:val="22"/>
-          <w:szCs w:val="22"/>
-        </w:rPr>
-        <w:t xml:space="preserve"> and manufacturing are all using Snowflake to transform their organization into a data-driven enterprise. What sets snowflake apart is that it uses a tiered system approach i.e. storage of the data and processing, querying of it is done distinctly. Operations like data manipulation and processing can be grouped depending on the needs of the organization. Its system supported both structured as well as unstructured data. Also, snowflake Is a cloud-based database. Users </w:t>
-      </w:r>
-      <w:proofErr w:type="gramStart"/>
-      <w:r>
-        <w:rPr>
-          <w:rFonts w:ascii="Arial" w:hAnsi="Arial" w:cs="Arial"/>
-          <w:sz w:val="22"/>
-          <w:szCs w:val="22"/>
-        </w:rPr>
-        <w:t>don’t</w:t>
-      </w:r>
-      <w:proofErr w:type="gramEnd"/>
-      <w:r>
-        <w:rPr>
-          <w:rFonts w:ascii="Arial" w:hAnsi="Arial" w:cs="Arial"/>
-          <w:sz w:val="22"/>
-          <w:szCs w:val="22"/>
-        </w:rPr>
-        <w:t xml:space="preserve"> need to pay or install any kind of software and can pay as and when the need arises.</w:t>
+        <w:t>Leading companies in finance, media, healthcare and manufacturing are all using Snowflake to transform their organization into a data-driven enterprise. What sets snowflake apart is that it uses a tiered system approach i.e. storage of the data and processing, querying of it is done distinctly. Operations like data manipulation and processing can be grouped depending on the needs of the organization. Its system supported both structured as well as unstructured data. Also, snowflake Is a cloud-based database. Users don’t need to pay or install any kind of software and can pay as and when the need arises.</w:t>
       </w:r>
       <w:r>
         <w:rPr>
@@ -958,6 +855,121 @@
           <w:szCs w:val="22"/>
         </w:rPr>
         <w:t>Snowflake provides a data warehouse that is faster, easier to use, and far more flexible than traditional data warehouse offerings.</w:t>
+      </w:r>
+    </w:p>
+    <w:p>
+      <w:pPr>
+        <w:pStyle w:val="NormalWeb"/>
+        <w:spacing w:after="360" w:afterAutospacing="0" w:line="480" w:lineRule="auto"/>
+        <w:ind w:firstLine="720"/>
+        <w:jc w:val="both"/>
+        <w:rPr>
+          <w:rFonts w:ascii="Arial" w:hAnsi="Arial" w:cs="Arial"/>
+          <w:sz w:val="22"/>
+          <w:szCs w:val="22"/>
+        </w:rPr>
+      </w:pPr>
+      <w:r>
+        <w:rPr>
+          <w:rFonts w:ascii="Arial" w:hAnsi="Arial" w:cs="Arial"/>
+          <w:sz w:val="22"/>
+          <w:szCs w:val="22"/>
+        </w:rPr>
+        <w:t xml:space="preserve">Our project simulated a </w:t>
+      </w:r>
+      <w:r>
+        <w:rPr>
+          <w:rFonts w:ascii="Arial" w:hAnsi="Arial" w:cs="Arial"/>
+          <w:sz w:val="22"/>
+          <w:szCs w:val="22"/>
+        </w:rPr>
+        <w:t>real-world</w:t>
+      </w:r>
+      <w:r>
+        <w:rPr>
+          <w:rFonts w:ascii="Arial" w:hAnsi="Arial" w:cs="Arial"/>
+          <w:sz w:val="22"/>
+          <w:szCs w:val="22"/>
+        </w:rPr>
+        <w:t xml:space="preserve"> project at one of the team’s current company: 365 Retail Markets in Troy Michigan.</w:t>
+      </w:r>
+      <w:r>
+        <w:rPr>
+          <w:rFonts w:ascii="Arial" w:hAnsi="Arial" w:cs="Arial"/>
+          <w:sz w:val="22"/>
+          <w:szCs w:val="22"/>
+        </w:rPr>
+        <w:t xml:space="preserve">  </w:t>
+      </w:r>
+      <w:r>
+        <w:rPr>
+          <w:rFonts w:ascii="Arial" w:hAnsi="Arial" w:cs="Arial"/>
+          <w:sz w:val="22"/>
+          <w:szCs w:val="22"/>
+        </w:rPr>
+        <w:t xml:space="preserve">365 Retail Markets is a producer of self-service kiosks for purchasing various snacks, drinks, and other items typically found in office and retail break rooms.  While strong growth over the past 2 -3 years has been great for revenue it has also highlighted weaknesses in the data service layer as customer load increases as well as the number data and analytics savvy customers are integrated. The specific business case challenging 365 was maintaining a legacy system using </w:t>
+      </w:r>
+      <w:proofErr w:type="spellStart"/>
+      <w:r>
+        <w:rPr>
+          <w:rFonts w:ascii="Arial" w:hAnsi="Arial" w:cs="Arial"/>
+          <w:sz w:val="22"/>
+          <w:szCs w:val="22"/>
+        </w:rPr>
+        <w:t>Sql</w:t>
+      </w:r>
+      <w:proofErr w:type="spellEnd"/>
+      <w:r>
+        <w:rPr>
+          <w:rFonts w:ascii="Arial" w:hAnsi="Arial" w:cs="Arial"/>
+          <w:sz w:val="22"/>
+          <w:szCs w:val="22"/>
+        </w:rPr>
+        <w:t xml:space="preserve"> Server with  </w:t>
+      </w:r>
+      <w:proofErr w:type="spellStart"/>
+      <w:r>
+        <w:rPr>
+          <w:rFonts w:ascii="Arial" w:hAnsi="Arial" w:cs="Arial"/>
+          <w:sz w:val="22"/>
+          <w:szCs w:val="22"/>
+        </w:rPr>
+        <w:t>Sql</w:t>
+      </w:r>
+      <w:proofErr w:type="spellEnd"/>
+      <w:r>
+        <w:rPr>
+          <w:rFonts w:ascii="Arial" w:hAnsi="Arial" w:cs="Arial"/>
+          <w:sz w:val="22"/>
+          <w:szCs w:val="22"/>
+        </w:rPr>
+        <w:t xml:space="preserve"> Server Analysis Service (SSAS)</w:t>
+      </w:r>
+      <w:r>
+        <w:rPr>
+          <w:rFonts w:ascii="Arial" w:hAnsi="Arial" w:cs="Arial"/>
+          <w:sz w:val="22"/>
+          <w:szCs w:val="22"/>
+        </w:rPr>
+        <w:t xml:space="preserve"> in conjunction with the current generation kiosks running against MariaDB (</w:t>
+      </w:r>
+      <w:proofErr w:type="spellStart"/>
+      <w:r>
+        <w:rPr>
+          <w:rFonts w:ascii="Arial" w:hAnsi="Arial" w:cs="Arial"/>
+          <w:sz w:val="22"/>
+          <w:szCs w:val="22"/>
+        </w:rPr>
+        <w:t>MySql</w:t>
+      </w:r>
+      <w:proofErr w:type="spellEnd"/>
+      <w:r>
+        <w:rPr>
+          <w:rFonts w:ascii="Arial" w:hAnsi="Arial" w:cs="Arial"/>
+          <w:sz w:val="22"/>
+          <w:szCs w:val="22"/>
+        </w:rPr>
+        <w:t xml:space="preserve"> clone) with only integrated web application reports.</w:t>
       </w:r>
     </w:p>
     <w:p>
@@ -997,6 +1009,7 @@
         <w:rPr>
           <w:noProof/>
         </w:rPr>
+        <w:lastRenderedPageBreak/>
         <w:drawing>
           <wp:inline distT="0" distB="0" distL="0" distR="0" wp14:anchorId="1920BA04" wp14:editId="178CE108">
             <wp:extent cx="4591050" cy="2684489"/>
@@ -1048,7 +1061,6 @@
           <w:rFonts w:ascii="Arial" w:hAnsi="Arial" w:cs="Arial"/>
           <w:color w:val="auto"/>
         </w:rPr>
-        <w:lastRenderedPageBreak/>
         <w:t>Snowflake is a parallel processing (MPP) database that is fully relational, ACID compliant, and processes standard SQL natively without translation or simulation. It was designed as a software service that can take full advantage of cloud infrastructure, while retaining the positive attributes of existing solutions. Snowflake architecture has the hybrid of both shared-disk and shared-nothing architecture so that it provides users with the best from both.</w:t>
       </w:r>
       <w:r>
@@ -1058,21 +1070,12 @@
         </w:rPr>
         <w:t xml:space="preserve"> </w:t>
       </w:r>
-      <w:proofErr w:type="gramStart"/>
-      <w:r>
-        <w:rPr>
-          <w:rFonts w:ascii="Arial" w:hAnsi="Arial" w:cs="Arial"/>
-          <w:color w:val="auto"/>
-        </w:rPr>
-        <w:t>The</w:t>
-      </w:r>
-      <w:proofErr w:type="gramEnd"/>
-      <w:r>
-        <w:rPr>
-          <w:rFonts w:ascii="Arial" w:hAnsi="Arial" w:cs="Arial"/>
-          <w:color w:val="auto"/>
-        </w:rPr>
-        <w:t xml:space="preserve"> 3 main components of the Snowflake architecture are:</w:t>
+      <w:r>
+        <w:rPr>
+          <w:rFonts w:ascii="Arial" w:hAnsi="Arial" w:cs="Arial"/>
+          <w:color w:val="auto"/>
+        </w:rPr>
+        <w:t>The 3 main components of the Snowflake architecture are:</w:t>
       </w:r>
     </w:p>
     <w:p>
@@ -1124,39 +1127,7 @@
           <w:rFonts w:ascii="Arial" w:hAnsi="Arial" w:cs="Arial"/>
           <w:color w:val="auto"/>
         </w:rPr>
-        <w:t xml:space="preserve"> The processing of data is done in this layer which is done by the Virtual Warehouses where each one is an independent compute cluster that </w:t>
-      </w:r>
-      <w:proofErr w:type="gramStart"/>
-      <w:r>
-        <w:rPr>
-          <w:rFonts w:ascii="Arial" w:hAnsi="Arial" w:cs="Arial"/>
-          <w:color w:val="auto"/>
-        </w:rPr>
-        <w:t>doesn’t</w:t>
-      </w:r>
-      <w:proofErr w:type="gramEnd"/>
-      <w:r>
-        <w:rPr>
-          <w:rFonts w:ascii="Arial" w:hAnsi="Arial" w:cs="Arial"/>
-          <w:color w:val="auto"/>
-        </w:rPr>
-        <w:t xml:space="preserve"> share resources with other virtual warehouses. As a result, each warehouse </w:t>
-      </w:r>
-      <w:proofErr w:type="gramStart"/>
-      <w:r>
-        <w:rPr>
-          <w:rFonts w:ascii="Arial" w:hAnsi="Arial" w:cs="Arial"/>
-          <w:color w:val="auto"/>
-        </w:rPr>
-        <w:t>doesn’t</w:t>
-      </w:r>
-      <w:proofErr w:type="gramEnd"/>
-      <w:r>
-        <w:rPr>
-          <w:rFonts w:ascii="Arial" w:hAnsi="Arial" w:cs="Arial"/>
-          <w:color w:val="auto"/>
-        </w:rPr>
-        <w:t xml:space="preserve"> impact the performance of other warehouses.</w:t>
+        <w:t> The processing of data is done in this layer which is done by the Virtual Warehouses where each one is an independent compute cluster that doesn’t share resources with other virtual warehouses. As a result, each warehouse doesn’t impact the performance of other warehouses.</w:t>
       </w:r>
     </w:p>
     <w:p>
@@ -1202,6 +1173,7 @@
           <w:sz w:val="28"/>
           <w:szCs w:val="28"/>
         </w:rPr>
+        <w:lastRenderedPageBreak/>
         <w:t>KEY ALTERNATIVES</w:t>
       </w:r>
     </w:p>
@@ -1219,45 +1191,7 @@
           <w:rFonts w:ascii="Arial" w:hAnsi="Arial" w:cs="Arial"/>
           <w:color w:val="auto"/>
         </w:rPr>
-        <w:t xml:space="preserve">In the Data Warehouse category, Snowflake has a market share of about 1.7%. Other major and competing products in this category </w:t>
-      </w:r>
-      <w:proofErr w:type="gramStart"/>
-      <w:r>
-        <w:rPr>
-          <w:rFonts w:ascii="Arial" w:hAnsi="Arial" w:cs="Arial"/>
-          <w:color w:val="auto"/>
-        </w:rPr>
-        <w:t>include:</w:t>
-      </w:r>
-      <w:proofErr w:type="gramEnd"/>
-      <w:r>
-        <w:rPr>
-          <w:rFonts w:ascii="Arial" w:hAnsi="Arial" w:cs="Arial"/>
-          <w:color w:val="auto"/>
-        </w:rPr>
-        <w:t xml:space="preserve"> Microsoft Azure, IBM DB2, SAP Business </w:t>
-      </w:r>
-      <w:r>
-        <w:rPr>
-          <w:rFonts w:ascii="Arial" w:hAnsi="Arial" w:cs="Arial"/>
-          <w:color w:val="auto"/>
-        </w:rPr>
-        <w:t>Warehouse, Amazon</w:t>
-      </w:r>
-      <w:r>
-        <w:rPr>
-          <w:rFonts w:ascii="Arial" w:hAnsi="Arial" w:cs="Arial"/>
-          <w:color w:val="auto"/>
-        </w:rPr>
-        <w:t xml:space="preserve"> Redshift, Apache Hive, Google Big Query, Oracle Autonomous Data Warehouse Cloud. Snowflake has a wide range of customers which include industries like Computer Software (41%), Information Technology and Services (9%) and Financial Services </w:t>
-      </w:r>
-      <w:r>
-        <w:rPr>
-          <w:rFonts w:ascii="Arial" w:hAnsi="Arial" w:cs="Arial"/>
-          <w:color w:val="auto"/>
-        </w:rPr>
-        <w:lastRenderedPageBreak/>
-        <w:t>(6%) are the largest segments. The size of the industries includes 39% are small (&lt;$50M), 21% are medium-sized and 35% are large (&gt;$1000M).</w:t>
+        <w:t>In the Data Warehouse category, Snowflake has a market share of about 1.7%. Other major and competing products in this category include: Microsoft Azure, IBM DB2, SAP Business Warehouse, Amazon Redshift, Apache Hive, Google Big Query, Oracle Autonomous Data Warehouse Cloud. Snowflake has a wide range of customers which include industries like Computer Software (41%), Information Technology and Services (9%) and Financial Services (6%) are the largest segments. The size of the industries includes 39% are small (&lt;$50M), 21% are medium-sized and 35% are large (&gt;$1000M).</w:t>
       </w:r>
     </w:p>
     <w:p>
@@ -1413,6 +1347,7 @@
           <w:bCs/>
           <w:color w:val="auto"/>
         </w:rPr>
+        <w:lastRenderedPageBreak/>
         <w:t>Performance and speed:</w:t>
       </w:r>
       <w:r>
@@ -1420,23 +1355,7 @@
           <w:rFonts w:ascii="Arial" w:hAnsi="Arial" w:cs="Arial"/>
           <w:color w:val="auto"/>
         </w:rPr>
-        <w:t xml:space="preserve"> Snowflake </w:t>
-      </w:r>
-      <w:proofErr w:type="gramStart"/>
-      <w:r>
-        <w:rPr>
-          <w:rFonts w:ascii="Arial" w:hAnsi="Arial" w:cs="Arial"/>
-          <w:color w:val="auto"/>
-        </w:rPr>
-        <w:t>exceeds</w:t>
-      </w:r>
-      <w:proofErr w:type="gramEnd"/>
-      <w:r>
-        <w:rPr>
-          <w:rFonts w:ascii="Arial" w:hAnsi="Arial" w:cs="Arial"/>
-          <w:color w:val="auto"/>
-        </w:rPr>
-        <w:t xml:space="preserve"> the traditional methods for executing data </w:t>
+        <w:t xml:space="preserve"> Snowflake exceeds the traditional methods for executing data </w:t>
       </w:r>
       <w:r>
         <w:rPr>
@@ -1527,7 +1446,6 @@
           <w:bCs/>
           <w:color w:val="auto"/>
         </w:rPr>
-        <w:lastRenderedPageBreak/>
         <w:t>Seamless data sharing:</w:t>
       </w:r>
       <w:r>

</xml_diff>

<commit_message>
Added process flow descriptiona and iamges
</commit_message>
<xml_diff>
--- a/Final Project-Report.docx
+++ b/Final Project-Report.docx
@@ -80,7 +80,7 @@
                     <pic:cNvPicPr/>
                   </pic:nvPicPr>
                   <pic:blipFill>
-                    <a:blip r:embed="rId5">
+                    <a:blip r:embed="rId6">
                       <a:extLst>
                         <a:ext uri="{28A0092B-C50C-407E-A947-70E740481C1C}">
                           <a14:useLocalDpi xmlns:a14="http://schemas.microsoft.com/office/drawing/2010/main" val="0"/>
@@ -242,7 +242,23 @@
                 <w:sz w:val="28"/>
                 <w:szCs w:val="28"/>
               </w:rPr>
-              <w:t>Sreejith Sreekumaran Nair</w:t>
+              <w:t xml:space="preserve">Sreejith </w:t>
+            </w:r>
+            <w:proofErr w:type="spellStart"/>
+            <w:r>
+              <w:rPr>
+                <w:sz w:val="28"/>
+                <w:szCs w:val="28"/>
+              </w:rPr>
+              <w:t>Sreekumaran</w:t>
+            </w:r>
+            <w:proofErr w:type="spellEnd"/>
+            <w:r>
+              <w:rPr>
+                <w:sz w:val="28"/>
+                <w:szCs w:val="28"/>
+              </w:rPr>
+              <w:t xml:space="preserve"> Nair</w:t>
             </w:r>
           </w:p>
         </w:tc>
@@ -290,7 +306,7 @@
                   <wp:extent cx="2486025" cy="571500"/>
                   <wp:effectExtent l="0" t="0" r="9525" b="0"/>
                   <wp:docPr id="2" name="Picture 2" descr="Snowflake Inc.">
-                    <a:hlinkClick xmlns:a="http://schemas.openxmlformats.org/drawingml/2006/main" r:id="rId6"/>
+                    <a:hlinkClick xmlns:a="http://schemas.openxmlformats.org/drawingml/2006/main" r:id="rId7"/>
                   </wp:docPr>
                   <wp:cNvGraphicFramePr>
                     <a:graphicFrameLocks xmlns:a="http://schemas.openxmlformats.org/drawingml/2006/main" noChangeAspect="1"/>
@@ -300,14 +316,14 @@
                       <pic:pic xmlns:pic="http://schemas.openxmlformats.org/drawingml/2006/picture">
                         <pic:nvPicPr>
                           <pic:cNvPr id="2" name="Picture 2" descr="Snowflake Inc.">
-                            <a:hlinkClick r:id="rId6"/>
+                            <a:hlinkClick r:id="rId7"/>
                           </pic:cNvPr>
                           <pic:cNvPicPr>
                             <a:picLocks noChangeAspect="1" noChangeArrowheads="1"/>
                           </pic:cNvPicPr>
                         </pic:nvPicPr>
                         <pic:blipFill>
-                          <a:blip r:embed="rId7">
+                          <a:blip r:embed="rId8">
                             <a:extLst>
                               <a:ext uri="{28A0092B-C50C-407E-A947-70E740481C1C}">
                                 <a14:useLocalDpi xmlns:a14="http://schemas.microsoft.com/office/drawing/2010/main" val="0"/>
@@ -674,9 +690,27 @@
           <w:sz w:val="22"/>
           <w:szCs w:val="22"/>
         </w:rPr>
-        <w:t>While impressive in itself, its true value to organizations is the significant cost reduction in maintaining a single system which requires almost no maintenance and can be accessed from numerous clients via a cloud-based service. It for this reason we would like to present Snowflake to the class via our final project.  We will be using data simulated from live Micro-Market kiosks from 365 Retail Markets (</w:t>
-      </w:r>
-      <w:hyperlink r:id="rId8" w:history="1">
+        <w:t xml:space="preserve">While </w:t>
+      </w:r>
+      <w:proofErr w:type="gramStart"/>
+      <w:r>
+        <w:rPr>
+          <w:rFonts w:ascii="Arial" w:hAnsi="Arial" w:cs="Arial"/>
+          <w:sz w:val="22"/>
+          <w:szCs w:val="22"/>
+        </w:rPr>
+        <w:t>impressive in itself, its</w:t>
+      </w:r>
+      <w:proofErr w:type="gramEnd"/>
+      <w:r>
+        <w:rPr>
+          <w:rFonts w:ascii="Arial" w:hAnsi="Arial" w:cs="Arial"/>
+          <w:sz w:val="22"/>
+          <w:szCs w:val="22"/>
+        </w:rPr>
+        <w:t xml:space="preserve"> true value to organizations is the significant cost reduction in maintaining a single system which requires almost no maintenance and can be accessed from numerous clients via a cloud-based service. It for this reason we would like to present Snowflake to the class via our final project.  We will be using data simulated from live Micro-Market kiosks from 365 Retail Markets (</w:t>
+      </w:r>
+      <w:hyperlink r:id="rId9" w:history="1">
         <w:r>
           <w:rPr>
             <w:rStyle w:val="Hyperlink"/>
@@ -822,7 +856,25 @@
           <w:sz w:val="22"/>
           <w:szCs w:val="22"/>
         </w:rPr>
-        <w:t>Leading companies in finance, media, healthcare and manufacturing are all using Snowflake to transform their organization into a data-driven enterprise. What sets snowflake apart is that it uses a tiered system approach i.e. storage of the data and processing, querying of it is done distinctly. Operations like data manipulation and processing can be grouped depending on the needs of the organization. Its system supported both structured as well as unstructured data. Also, snowflake Is a cloud-based database. Users don’t need to pay or install any kind of software and can pay as and when the need arises.</w:t>
+        <w:t xml:space="preserve">Leading companies in finance, media, healthcare and manufacturing are all using Snowflake to transform their organization into a data-driven enterprise. What sets snowflake apart is that it uses a tiered system approach i.e. storage of the data and processing, querying of it is done distinctly. Operations like data manipulation and processing can be grouped depending on the needs of the organization. Its system supported both structured as well as unstructured data. Also, snowflake Is a cloud-based database. Users </w:t>
+      </w:r>
+      <w:proofErr w:type="gramStart"/>
+      <w:r>
+        <w:rPr>
+          <w:rFonts w:ascii="Arial" w:hAnsi="Arial" w:cs="Arial"/>
+          <w:sz w:val="22"/>
+          <w:szCs w:val="22"/>
+        </w:rPr>
+        <w:t>don’t</w:t>
+      </w:r>
+      <w:proofErr w:type="gramEnd"/>
+      <w:r>
+        <w:rPr>
+          <w:rFonts w:ascii="Arial" w:hAnsi="Arial" w:cs="Arial"/>
+          <w:sz w:val="22"/>
+          <w:szCs w:val="22"/>
+        </w:rPr>
+        <w:t xml:space="preserve"> need to pay or install any kind of software and can pay as and when the need arises.</w:t>
       </w:r>
       <w:r>
         <w:rPr>
@@ -891,23 +943,25 @@
           <w:sz w:val="22"/>
           <w:szCs w:val="22"/>
         </w:rPr>
-        <w:t xml:space="preserve">365 Retail Markets is a producer of self-service kiosks for purchasing various snacks, drinks, and other items typically found in office and retail break rooms.  While strong growth over the past 2 -3 years has been great for revenue it has also highlighted weaknesses in the data service layer as customer load increases as well as the number data and analytics savvy customers are integrated. The specific business case challenging 365 was maintaining a legacy system using Sql Server </w:t>
-      </w:r>
+        <w:t xml:space="preserve">365 Retail Markets is a producer of self-service kiosks for purchasing various snacks, drinks, and other items typically found in office and retail break rooms.  While strong growth over the past 2 -3 years has been great for revenue it has also highlighted weaknesses in the data service layer as customer load increases as well as the number data and analytics savvy customers are integrated. The specific business case challenging 365 was maintaining a legacy system using </w:t>
+      </w:r>
+      <w:proofErr w:type="spellStart"/>
       <w:r>
         <w:rPr>
           <w:rFonts w:ascii="Arial" w:hAnsi="Arial" w:cs="Arial"/>
           <w:sz w:val="22"/>
           <w:szCs w:val="22"/>
         </w:rPr>
-        <w:t>with Sql</w:t>
-      </w:r>
+        <w:t>Sql</w:t>
+      </w:r>
+      <w:proofErr w:type="spellEnd"/>
       <w:r>
         <w:rPr>
           <w:rFonts w:ascii="Arial" w:hAnsi="Arial" w:cs="Arial"/>
           <w:sz w:val="22"/>
           <w:szCs w:val="22"/>
         </w:rPr>
-        <w:t xml:space="preserve"> Server Analysis Service (SSAS)</w:t>
+        <w:t xml:space="preserve"> Server </w:t>
       </w:r>
       <w:r>
         <w:rPr>
@@ -915,23 +969,25 @@
           <w:sz w:val="22"/>
           <w:szCs w:val="22"/>
         </w:rPr>
-        <w:t xml:space="preserve"> in conjunction with the current generation kiosks running against MariaDB (MySql clone) with only integrated web application reports.</w:t>
-      </w:r>
+        <w:t xml:space="preserve">with </w:t>
+      </w:r>
+      <w:proofErr w:type="spellStart"/>
       <w:r>
         <w:rPr>
           <w:rFonts w:ascii="Arial" w:hAnsi="Arial" w:cs="Arial"/>
           <w:sz w:val="22"/>
           <w:szCs w:val="22"/>
         </w:rPr>
-        <w:t xml:space="preserve">  Consequentially a new project was initiated to product a single Data Warehousing and BI solution for all internal and external customers.</w:t>
-      </w:r>
+        <w:t>Sql</w:t>
+      </w:r>
+      <w:proofErr w:type="spellEnd"/>
       <w:r>
         <w:rPr>
           <w:rFonts w:ascii="Arial" w:hAnsi="Arial" w:cs="Arial"/>
           <w:sz w:val="22"/>
           <w:szCs w:val="22"/>
         </w:rPr>
-        <w:t xml:space="preserve">  The decision was made to use Snowflake for the Data Warehouse implementation but the larger implementation challenge was the migration of the data from two different platforms on two different sub-nets with near real-time replication int the Data Warehouse</w:t>
+        <w:t xml:space="preserve"> Server Analysis Service (SSAS)</w:t>
       </w:r>
       <w:r>
         <w:rPr>
@@ -939,33 +995,68 @@
           <w:sz w:val="22"/>
           <w:szCs w:val="22"/>
         </w:rPr>
-        <w:t>.</w:t>
-      </w:r>
-    </w:p>
-    <w:p>
-      <w:pPr>
-        <w:pStyle w:val="NormalWeb"/>
-        <w:spacing w:after="360" w:afterAutospacing="0" w:line="480" w:lineRule="auto"/>
-        <w:ind w:firstLine="720"/>
-        <w:jc w:val="both"/>
+        <w:t xml:space="preserve"> in conjunction with the current generation kiosks running against MariaDB (</w:t>
+      </w:r>
+      <w:proofErr w:type="spellStart"/>
+      <w:r>
         <w:rPr>
           <w:rFonts w:ascii="Arial" w:hAnsi="Arial" w:cs="Arial"/>
           <w:sz w:val="22"/>
           <w:szCs w:val="22"/>
         </w:rPr>
-      </w:pPr>
-    </w:p>
-    <w:p>
-      <w:pPr>
-        <w:spacing w:before="100" w:beforeAutospacing="1" w:after="100" w:afterAutospacing="1" w:line="240" w:lineRule="auto"/>
-        <w:ind w:left="0" w:firstLine="0"/>
-        <w:rPr>
-          <w:rFonts w:ascii="Segoe UI" w:hAnsi="Segoe UI" w:cs="Segoe UI"/>
-          <w:color w:val="auto"/>
-          <w:sz w:val="21"/>
-          <w:szCs w:val="21"/>
-        </w:rPr>
-      </w:pPr>
+        <w:t>MySql</w:t>
+      </w:r>
+      <w:proofErr w:type="spellEnd"/>
+      <w:r>
+        <w:rPr>
+          <w:rFonts w:ascii="Arial" w:hAnsi="Arial" w:cs="Arial"/>
+          <w:sz w:val="22"/>
+          <w:szCs w:val="22"/>
+        </w:rPr>
+        <w:t xml:space="preserve"> clone) with only integrated web application reports.</w:t>
+      </w:r>
+      <w:r>
+        <w:rPr>
+          <w:rFonts w:ascii="Arial" w:hAnsi="Arial" w:cs="Arial"/>
+          <w:sz w:val="22"/>
+          <w:szCs w:val="22"/>
+        </w:rPr>
+        <w:t xml:space="preserve">  Consequentially a new project was initiated to product a single Data Warehousing and BI solution for all internal and external customers.</w:t>
+      </w:r>
+      <w:r>
+        <w:rPr>
+          <w:rFonts w:ascii="Arial" w:hAnsi="Arial" w:cs="Arial"/>
+          <w:sz w:val="22"/>
+          <w:szCs w:val="22"/>
+        </w:rPr>
+        <w:t xml:space="preserve">  The decision was made to use Snowflake for the Data Warehouse </w:t>
+      </w:r>
+      <w:proofErr w:type="gramStart"/>
+      <w:r>
+        <w:rPr>
+          <w:rFonts w:ascii="Arial" w:hAnsi="Arial" w:cs="Arial"/>
+          <w:sz w:val="22"/>
+          <w:szCs w:val="22"/>
+        </w:rPr>
+        <w:t>implementation</w:t>
+      </w:r>
+      <w:proofErr w:type="gramEnd"/>
+      <w:r>
+        <w:rPr>
+          <w:rFonts w:ascii="Arial" w:hAnsi="Arial" w:cs="Arial"/>
+          <w:sz w:val="22"/>
+          <w:szCs w:val="22"/>
+        </w:rPr>
+        <w:t xml:space="preserve"> but the larger implementation challenge was the migration of the data from two different platforms on two different sub-nets with near real-time replication int the Data Warehouse</w:t>
+      </w:r>
+      <w:r>
+        <w:rPr>
+          <w:rFonts w:ascii="Arial" w:hAnsi="Arial" w:cs="Arial"/>
+          <w:sz w:val="22"/>
+          <w:szCs w:val="22"/>
+        </w:rPr>
+        <w:t>.</w:t>
+      </w:r>
     </w:p>
     <w:p>
       <w:pPr>
@@ -984,6 +1075,7 @@
           <w:sz w:val="28"/>
           <w:szCs w:val="28"/>
         </w:rPr>
+        <w:lastRenderedPageBreak/>
         <w:t>SOFTWARE DETAILS</w:t>
       </w:r>
     </w:p>
@@ -1008,7 +1100,7 @@
                     <pic:cNvPicPr/>
                   </pic:nvPicPr>
                   <pic:blipFill>
-                    <a:blip r:embed="rId9"/>
+                    <a:blip r:embed="rId10"/>
                     <a:stretch>
                       <a:fillRect/>
                     </a:stretch>
@@ -1102,7 +1194,6 @@
           <w:bCs/>
           <w:color w:val="auto"/>
         </w:rPr>
-        <w:lastRenderedPageBreak/>
         <w:t>Query Processing:</w:t>
       </w:r>
       <w:r>
@@ -1110,7 +1201,39 @@
           <w:rFonts w:ascii="Arial" w:hAnsi="Arial" w:cs="Arial"/>
           <w:color w:val="auto"/>
         </w:rPr>
-        <w:t> The processing of data is done in this layer which is done by the Virtual Warehouses where each one is an independent compute cluster that doesn’t share resources with other virtual warehouses. As a result, each warehouse doesn’t impact the performance of other warehouses.</w:t>
+        <w:t xml:space="preserve"> The processing of data is done in this layer which is done by the Virtual Warehouses where each one is an independent compute cluster that </w:t>
+      </w:r>
+      <w:proofErr w:type="gramStart"/>
+      <w:r>
+        <w:rPr>
+          <w:rFonts w:ascii="Arial" w:hAnsi="Arial" w:cs="Arial"/>
+          <w:color w:val="auto"/>
+        </w:rPr>
+        <w:t>doesn’t</w:t>
+      </w:r>
+      <w:proofErr w:type="gramEnd"/>
+      <w:r>
+        <w:rPr>
+          <w:rFonts w:ascii="Arial" w:hAnsi="Arial" w:cs="Arial"/>
+          <w:color w:val="auto"/>
+        </w:rPr>
+        <w:t xml:space="preserve"> share resources with other virtual warehouses. As a result, each warehouse </w:t>
+      </w:r>
+      <w:proofErr w:type="gramStart"/>
+      <w:r>
+        <w:rPr>
+          <w:rFonts w:ascii="Arial" w:hAnsi="Arial" w:cs="Arial"/>
+          <w:color w:val="auto"/>
+        </w:rPr>
+        <w:t>doesn’t</w:t>
+      </w:r>
+      <w:proofErr w:type="gramEnd"/>
+      <w:r>
+        <w:rPr>
+          <w:rFonts w:ascii="Arial" w:hAnsi="Arial" w:cs="Arial"/>
+          <w:color w:val="auto"/>
+        </w:rPr>
+        <w:t xml:space="preserve"> impact the performance of other warehouses.</w:t>
       </w:r>
     </w:p>
     <w:p>
@@ -1129,6 +1252,7 @@
           <w:bCs/>
           <w:color w:val="auto"/>
         </w:rPr>
+        <w:lastRenderedPageBreak/>
         <w:t>Cloud Services:</w:t>
       </w:r>
       <w:r>
@@ -1173,7 +1297,23 @@
           <w:rFonts w:ascii="Arial" w:hAnsi="Arial" w:cs="Arial"/>
           <w:color w:val="auto"/>
         </w:rPr>
-        <w:t>In the Data Warehouse category, Snowflake has a market share of about 1.7%. Other major and competing products in this category include: Microsoft Azure, IBM DB2, SAP Business Warehouse, Amazon Redshift, Apache Hive, Google Big Query, Oracle Autonomous Data Warehouse Cloud. Snowflake has a wide range of customers which include industries like Computer Software (41%), Information Technology and Services (9%) and Financial Services (6%) are the largest segments. The size of the industries includes 39% are small (&lt;$50M), 21% are medium-sized and 35% are large (&gt;$1000M).</w:t>
+        <w:t xml:space="preserve">In the Data Warehouse category, Snowflake has a market share of about 1.7%. Other major and competing products in this category </w:t>
+      </w:r>
+      <w:proofErr w:type="gramStart"/>
+      <w:r>
+        <w:rPr>
+          <w:rFonts w:ascii="Arial" w:hAnsi="Arial" w:cs="Arial"/>
+          <w:color w:val="auto"/>
+        </w:rPr>
+        <w:t>include:</w:t>
+      </w:r>
+      <w:proofErr w:type="gramEnd"/>
+      <w:r>
+        <w:rPr>
+          <w:rFonts w:ascii="Arial" w:hAnsi="Arial" w:cs="Arial"/>
+          <w:color w:val="auto"/>
+        </w:rPr>
+        <w:t xml:space="preserve"> Microsoft Azure, IBM DB2, SAP Business Warehouse, Amazon Redshift, Apache Hive, Google Big Query, Oracle Autonomous Data Warehouse Cloud. Snowflake has a wide range of customers which include industries like Computer Software (41%), Information Technology and Services (9%) and Financial Services (6%) are the largest segments. The size of the industries includes 39% are small (&lt;$50M), 21% are medium-sized and 35% are large (&gt;$1000M).</w:t>
       </w:r>
     </w:p>
     <w:p>
@@ -1212,13 +1352,20 @@
     </w:p>
     <w:p>
       <w:pPr>
-        <w:spacing w:line="480" w:lineRule="auto"/>
-        <w:jc w:val="both"/>
-        <w:rPr>
-          <w:rFonts w:ascii="Arial" w:hAnsi="Arial" w:cs="Arial"/>
-          <w:color w:val="auto"/>
-        </w:rPr>
-      </w:pPr>
+        <w:spacing w:after="160" w:line="259" w:lineRule="auto"/>
+        <w:ind w:left="0" w:firstLine="0"/>
+        <w:rPr>
+          <w:rFonts w:ascii="Arial" w:hAnsi="Arial" w:cs="Arial"/>
+          <w:color w:val="auto"/>
+        </w:rPr>
+      </w:pPr>
+      <w:r>
+        <w:rPr>
+          <w:rFonts w:ascii="Arial" w:hAnsi="Arial" w:cs="Arial"/>
+          <w:color w:val="auto"/>
+        </w:rPr>
+        <w:br w:type="page"/>
+      </w:r>
     </w:p>
     <w:p>
       <w:pPr>
@@ -1237,6 +1384,7 @@
           <w:sz w:val="28"/>
           <w:szCs w:val="28"/>
         </w:rPr>
+        <w:lastRenderedPageBreak/>
         <w:t xml:space="preserve">SOFTWARE </w:t>
       </w:r>
       <w:r>
@@ -1263,7 +1411,6 @@
           <w:rFonts w:ascii="Arial" w:hAnsi="Arial" w:cs="Arial"/>
           <w:color w:val="auto"/>
         </w:rPr>
-        <w:lastRenderedPageBreak/>
         <w:t>Snowflake is highly preferred as a</w:t>
       </w:r>
       <w:r>
@@ -1337,7 +1484,23 @@
           <w:rFonts w:ascii="Arial" w:hAnsi="Arial" w:cs="Arial"/>
           <w:color w:val="auto"/>
         </w:rPr>
-        <w:t xml:space="preserve"> Snowflake exceeds the traditional methods for executing data </w:t>
+        <w:t xml:space="preserve"> Snowflake </w:t>
+      </w:r>
+      <w:proofErr w:type="gramStart"/>
+      <w:r>
+        <w:rPr>
+          <w:rFonts w:ascii="Arial" w:hAnsi="Arial" w:cs="Arial"/>
+          <w:color w:val="auto"/>
+        </w:rPr>
+        <w:t>exceeds</w:t>
+      </w:r>
+      <w:proofErr w:type="gramEnd"/>
+      <w:r>
+        <w:rPr>
+          <w:rFonts w:ascii="Arial" w:hAnsi="Arial" w:cs="Arial"/>
+          <w:color w:val="auto"/>
+        </w:rPr>
+        <w:t xml:space="preserve"> the traditional methods for executing data </w:t>
       </w:r>
       <w:r>
         <w:rPr>
@@ -1517,6 +1680,724 @@
     <w:p>
       <w:pPr>
         <w:spacing w:line="480" w:lineRule="auto"/>
+        <w:ind w:firstLine="710"/>
+        <w:jc w:val="both"/>
+        <w:rPr>
+          <w:rFonts w:ascii="Arial" w:hAnsi="Arial" w:cs="Arial"/>
+          <w:color w:val="auto"/>
+        </w:rPr>
+      </w:pPr>
+      <w:r>
+        <w:rPr>
+          <w:rFonts w:ascii="Arial" w:hAnsi="Arial" w:cs="Arial"/>
+          <w:color w:val="auto"/>
+        </w:rPr>
+        <w:t xml:space="preserve">Below is the equivalent of a </w:t>
+      </w:r>
+      <w:r>
+        <w:rPr>
+          <w:rFonts w:ascii="Arial" w:hAnsi="Arial" w:cs="Arial"/>
+          <w:color w:val="auto"/>
+        </w:rPr>
+        <w:t>high-level</w:t>
+      </w:r>
+      <w:r>
+        <w:rPr>
+          <w:rFonts w:ascii="Arial" w:hAnsi="Arial" w:cs="Arial"/>
+          <w:color w:val="auto"/>
+        </w:rPr>
+        <w:t xml:space="preserve"> block diagram showing the data flow.  Legacy and Current applications are constantly streaming sales and other data to the databases which need to replicate those changes to the Data</w:t>
+      </w:r>
+      <w:r>
+        <w:rPr>
+          <w:rFonts w:ascii="Arial" w:hAnsi="Arial" w:cs="Arial"/>
+          <w:color w:val="auto"/>
+        </w:rPr>
+        <w:t xml:space="preserve"> </w:t>
+      </w:r>
+      <w:r>
+        <w:rPr>
+          <w:rFonts w:ascii="Arial" w:hAnsi="Arial" w:cs="Arial"/>
+          <w:color w:val="auto"/>
+        </w:rPr>
+        <w:t>Warehouse against an SLA of a lag no greater than 30 minutes.</w:t>
+      </w:r>
+      <w:r>
+        <w:rPr>
+          <w:rFonts w:ascii="Arial" w:hAnsi="Arial" w:cs="Arial"/>
+          <w:color w:val="auto"/>
+        </w:rPr>
+        <w:t xml:space="preserve">  </w:t>
+      </w:r>
+    </w:p>
+    <w:p>
+      <w:pPr>
+        <w:spacing w:line="480" w:lineRule="auto"/>
+        <w:ind w:firstLine="710"/>
+        <w:jc w:val="both"/>
+        <w:rPr>
+          <w:rFonts w:ascii="Arial" w:hAnsi="Arial" w:cs="Arial"/>
+          <w:color w:val="auto"/>
+        </w:rPr>
+      </w:pPr>
+      <w:r>
+        <w:rPr>
+          <w:rFonts w:ascii="Arial" w:hAnsi="Arial" w:cs="Arial"/>
+          <w:noProof/>
+          <w:color w:val="auto"/>
+        </w:rPr>
+        <w:drawing>
+          <wp:inline distT="0" distB="0" distL="0" distR="0" wp14:anchorId="6D6F7787" wp14:editId="69E88590">
+            <wp:extent cx="4733925" cy="1876425"/>
+            <wp:effectExtent l="0" t="0" r="28575" b="0"/>
+            <wp:docPr id="4" name="Diagram 4"/>
+            <wp:cNvGraphicFramePr/>
+            <a:graphic xmlns:a="http://schemas.openxmlformats.org/drawingml/2006/main">
+              <a:graphicData uri="http://schemas.openxmlformats.org/drawingml/2006/diagram">
+                <dgm:relIds xmlns:dgm="http://schemas.openxmlformats.org/drawingml/2006/diagram" xmlns:r="http://schemas.openxmlformats.org/officeDocument/2006/relationships" r:dm="rId11" r:lo="rId12" r:qs="rId13" r:cs="rId14"/>
+              </a:graphicData>
+            </a:graphic>
+          </wp:inline>
+        </w:drawing>
+      </w:r>
+    </w:p>
+    <w:p>
+      <w:pPr>
+        <w:spacing w:line="480" w:lineRule="auto"/>
+        <w:ind w:firstLine="710"/>
+        <w:jc w:val="both"/>
+        <w:rPr>
+          <w:rFonts w:ascii="Arial" w:hAnsi="Arial" w:cs="Arial"/>
+          <w:color w:val="auto"/>
+        </w:rPr>
+      </w:pPr>
+      <w:r>
+        <w:rPr>
+          <w:rFonts w:ascii="Arial" w:hAnsi="Arial" w:cs="Arial"/>
+          <w:color w:val="auto"/>
+        </w:rPr>
+        <w:t>The 3</w:t>
+      </w:r>
+      <w:r>
+        <w:rPr>
+          <w:rFonts w:ascii="Arial" w:hAnsi="Arial" w:cs="Arial"/>
+          <w:color w:val="auto"/>
+          <w:vertAlign w:val="superscript"/>
+        </w:rPr>
+        <w:t>rd</w:t>
+      </w:r>
+      <w:r>
+        <w:rPr>
+          <w:rFonts w:ascii="Arial" w:hAnsi="Arial" w:cs="Arial"/>
+          <w:color w:val="auto"/>
+        </w:rPr>
+        <w:t xml:space="preserve"> part</w:t>
+      </w:r>
+      <w:r>
+        <w:rPr>
+          <w:rFonts w:ascii="Arial" w:hAnsi="Arial" w:cs="Arial"/>
+          <w:color w:val="auto"/>
+        </w:rPr>
+        <w:t>y</w:t>
+      </w:r>
+      <w:r>
+        <w:rPr>
+          <w:rFonts w:ascii="Arial" w:hAnsi="Arial" w:cs="Arial"/>
+          <w:color w:val="auto"/>
+        </w:rPr>
+        <w:t xml:space="preserve"> </w:t>
+      </w:r>
+      <w:r>
+        <w:rPr>
+          <w:rFonts w:ascii="Arial" w:hAnsi="Arial" w:cs="Arial"/>
+          <w:color w:val="auto"/>
+        </w:rPr>
+        <w:t>MariaDB</w:t>
+      </w:r>
+      <w:r>
+        <w:rPr>
+          <w:rFonts w:ascii="Arial" w:hAnsi="Arial" w:cs="Arial"/>
+          <w:color w:val="auto"/>
+        </w:rPr>
+        <w:t xml:space="preserve"> vendor has implemented an older architecture of using HADOOP to pull the data from MariaDB and migrate it into Snowflake</w:t>
+      </w:r>
+      <w:r>
+        <w:rPr>
+          <w:rFonts w:ascii="Arial" w:hAnsi="Arial" w:cs="Arial"/>
+          <w:color w:val="auto"/>
+        </w:rPr>
+        <w:t>. This is a full snapshot replication and the Data Warehouse is inaccessible for 8 hours of the day as the process is executing.</w:t>
+      </w:r>
+      <w:r>
+        <w:rPr>
+          <w:rFonts w:ascii="Arial" w:hAnsi="Arial" w:cs="Arial"/>
+          <w:color w:val="auto"/>
+        </w:rPr>
+        <w:t xml:space="preserve">  Our team member made the internal recommendation to use “</w:t>
+      </w:r>
+      <w:proofErr w:type="spellStart"/>
+      <w:r>
+        <w:rPr>
+          <w:rFonts w:ascii="Arial" w:hAnsi="Arial" w:cs="Arial"/>
+          <w:color w:val="auto"/>
+        </w:rPr>
+        <w:t>Snowpipe</w:t>
+      </w:r>
+      <w:proofErr w:type="spellEnd"/>
+      <w:r>
+        <w:rPr>
+          <w:rFonts w:ascii="Arial" w:hAnsi="Arial" w:cs="Arial"/>
+          <w:color w:val="auto"/>
+        </w:rPr>
+        <w:t>” instead.   From the documentation section of the Snowflake website “</w:t>
+      </w:r>
+      <w:proofErr w:type="spellStart"/>
+      <w:r>
+        <w:rPr>
+          <w:rFonts w:ascii="Arial" w:hAnsi="Arial" w:cs="Arial"/>
+          <w:color w:val="auto"/>
+        </w:rPr>
+        <w:t>S</w:t>
+      </w:r>
+      <w:r>
+        <w:rPr>
+          <w:rFonts w:ascii="Arial" w:hAnsi="Arial" w:cs="Arial"/>
+          <w:color w:val="auto"/>
+        </w:rPr>
+        <w:t>nowpipe</w:t>
+      </w:r>
+      <w:proofErr w:type="spellEnd"/>
+      <w:r>
+        <w:rPr>
+          <w:rFonts w:ascii="Arial" w:hAnsi="Arial" w:cs="Arial"/>
+          <w:color w:val="auto"/>
+        </w:rPr>
+        <w:t xml:space="preserve"> enables loading data from files as soon as they’re available in a stage.</w:t>
+      </w:r>
+      <w:r>
+        <w:rPr>
+          <w:rFonts w:ascii="Arial" w:hAnsi="Arial" w:cs="Arial"/>
+          <w:color w:val="auto"/>
+        </w:rPr>
+        <w:t xml:space="preserve"> </w:t>
+      </w:r>
+      <w:r>
+        <w:rPr>
+          <w:rFonts w:ascii="Arial" w:hAnsi="Arial" w:cs="Arial"/>
+          <w:color w:val="auto"/>
+        </w:rPr>
+        <w:t>This means you can load data from files in micro-batches, making it available to users within minutes, rather than manually executing COPY statements on a schedule to load larger batches</w:t>
+      </w:r>
+      <w:r>
+        <w:rPr>
+          <w:rFonts w:ascii="Arial" w:hAnsi="Arial" w:cs="Arial"/>
+          <w:sz w:val="26"/>
+          <w:szCs w:val="26"/>
+          <w:shd w:val="clear" w:color="auto" w:fill="FFFFFF"/>
+        </w:rPr>
+        <w:t>.</w:t>
+      </w:r>
+      <w:r>
+        <w:rPr>
+          <w:rFonts w:ascii="Arial" w:hAnsi="Arial" w:cs="Arial"/>
+          <w:color w:val="auto"/>
+        </w:rPr>
+        <w:t xml:space="preserve">” </w:t>
+      </w:r>
+      <w:sdt>
+        <w:sdtPr>
+          <w:rPr>
+            <w:rFonts w:ascii="Arial" w:hAnsi="Arial" w:cs="Arial"/>
+            <w:color w:val="auto"/>
+          </w:rPr>
+          <w:id w:val="-189535447"/>
+          <w:citation/>
+        </w:sdtPr>
+        <w:sdtContent>
+          <w:r>
+            <w:rPr>
+              <w:rFonts w:ascii="Arial" w:hAnsi="Arial" w:cs="Arial"/>
+              <w:color w:val="auto"/>
+            </w:rPr>
+            <w:fldChar w:fldCharType="begin"/>
+          </w:r>
+          <w:r>
+            <w:rPr>
+              <w:rFonts w:ascii="Arial" w:hAnsi="Arial" w:cs="Arial"/>
+              <w:color w:val="auto"/>
+            </w:rPr>
+            <w:instrText xml:space="preserve"> CITATION Int19 \l 1033 </w:instrText>
+          </w:r>
+          <w:r>
+            <w:rPr>
+              <w:rFonts w:ascii="Arial" w:hAnsi="Arial" w:cs="Arial"/>
+              <w:color w:val="auto"/>
+            </w:rPr>
+            <w:fldChar w:fldCharType="separate"/>
+          </w:r>
+          <w:r>
+            <w:rPr>
+              <w:rFonts w:ascii="Arial" w:hAnsi="Arial" w:cs="Arial"/>
+              <w:noProof/>
+              <w:color w:val="auto"/>
+            </w:rPr>
+            <w:t>(Introduction to Snowpipe 2019)</w:t>
+          </w:r>
+          <w:r>
+            <w:rPr>
+              <w:rFonts w:ascii="Arial" w:hAnsi="Arial" w:cs="Arial"/>
+              <w:color w:val="auto"/>
+            </w:rPr>
+            <w:fldChar w:fldCharType="end"/>
+          </w:r>
+        </w:sdtContent>
+      </w:sdt>
+      <w:r>
+        <w:rPr>
+          <w:rFonts w:ascii="Arial" w:hAnsi="Arial" w:cs="Arial"/>
+          <w:color w:val="auto"/>
+        </w:rPr>
+        <w:t xml:space="preserve"> </w:t>
+      </w:r>
+      <w:r>
+        <w:rPr>
+          <w:rFonts w:ascii="Arial" w:hAnsi="Arial" w:cs="Arial"/>
+          <w:color w:val="auto"/>
+        </w:rPr>
+        <w:t xml:space="preserve">.  Since adopting the use of </w:t>
+      </w:r>
+      <w:proofErr w:type="spellStart"/>
+      <w:r>
+        <w:rPr>
+          <w:rFonts w:ascii="Arial" w:hAnsi="Arial" w:cs="Arial"/>
+          <w:color w:val="auto"/>
+        </w:rPr>
+        <w:t>Snowpipe</w:t>
+      </w:r>
+      <w:proofErr w:type="spellEnd"/>
+      <w:r>
+        <w:rPr>
+          <w:rFonts w:ascii="Arial" w:hAnsi="Arial" w:cs="Arial"/>
+          <w:color w:val="auto"/>
+        </w:rPr>
+        <w:t>, the migration time has been reduced from 8 hours to just 2 hours</w:t>
+      </w:r>
+      <w:r>
+        <w:rPr>
+          <w:rFonts w:ascii="Arial" w:hAnsi="Arial" w:cs="Arial"/>
+          <w:color w:val="auto"/>
+        </w:rPr>
+        <w:t>: a 75% reduction in execution time and a 25% increase to system availability.</w:t>
+      </w:r>
+      <w:r>
+        <w:rPr>
+          <w:rFonts w:ascii="Arial" w:hAnsi="Arial" w:cs="Arial"/>
+          <w:color w:val="auto"/>
+        </w:rPr>
+        <w:t xml:space="preserve">  While a great improvement this is still a far away from achieving the stated SLA.</w:t>
+      </w:r>
+      <w:r>
+        <w:rPr>
+          <w:rFonts w:ascii="Arial" w:hAnsi="Arial" w:cs="Arial"/>
+          <w:color w:val="auto"/>
+        </w:rPr>
+        <w:t xml:space="preserve">  Our project implementation has solved this problem and served as a proto-type / proof-of-concept and has been approved for adoption for 365 Retail Markets production environment</w:t>
+      </w:r>
+      <w:r>
+        <w:rPr>
+          <w:rFonts w:ascii="Arial" w:hAnsi="Arial" w:cs="Arial"/>
+          <w:color w:val="auto"/>
+        </w:rPr>
+        <w:t>.</w:t>
+      </w:r>
+      <w:r>
+        <w:rPr>
+          <w:rFonts w:ascii="Arial" w:hAnsi="Arial" w:cs="Arial"/>
+          <w:color w:val="auto"/>
+        </w:rPr>
+        <w:br w:type="page"/>
+      </w:r>
+    </w:p>
+    <w:p>
+      <w:pPr>
+        <w:spacing w:line="480" w:lineRule="auto"/>
+        <w:ind w:firstLine="710"/>
+        <w:jc w:val="both"/>
+        <w:rPr>
+          <w:rFonts w:ascii="Arial" w:hAnsi="Arial" w:cs="Arial"/>
+          <w:color w:val="auto"/>
+        </w:rPr>
+      </w:pPr>
+      <w:r>
+        <w:rPr>
+          <w:rFonts w:ascii="Arial" w:hAnsi="Arial" w:cs="Arial"/>
+          <w:color w:val="auto"/>
+        </w:rPr>
+        <w:lastRenderedPageBreak/>
+        <w:t xml:space="preserve">While by no means unique to Snowflake, one the advantages are the integration tools under the Partner Connect section of the web site. </w:t>
+      </w:r>
+      <w:r>
+        <w:rPr>
+          <w:rFonts w:ascii="Arial" w:hAnsi="Arial" w:cs="Arial"/>
+          <w:color w:val="auto"/>
+        </w:rPr>
+        <w:t xml:space="preserve">  These integrations help with </w:t>
+      </w:r>
+      <w:r>
+        <w:rPr>
+          <w:rFonts w:ascii="Arial" w:hAnsi="Arial" w:cs="Arial"/>
+          <w:color w:val="auto"/>
+        </w:rPr>
+        <w:t>loading and analyzing your data in minutes</w:t>
+      </w:r>
+      <w:r>
+        <w:rPr>
+          <w:rFonts w:ascii="Arial" w:hAnsi="Arial" w:cs="Arial"/>
+          <w:color w:val="auto"/>
+        </w:rPr>
+        <w:t xml:space="preserve">.  For our project we opted to create an account with Stitch to handle the data migration from our </w:t>
+      </w:r>
+      <w:proofErr w:type="spellStart"/>
+      <w:r>
+        <w:rPr>
+          <w:rFonts w:ascii="Arial" w:hAnsi="Arial" w:cs="Arial"/>
+          <w:color w:val="auto"/>
+        </w:rPr>
+        <w:t>MariaDb</w:t>
+      </w:r>
+      <w:proofErr w:type="spellEnd"/>
+      <w:r>
+        <w:rPr>
+          <w:rFonts w:ascii="Arial" w:hAnsi="Arial" w:cs="Arial"/>
+          <w:color w:val="auto"/>
+        </w:rPr>
+        <w:t xml:space="preserve"> instance to our </w:t>
+      </w:r>
+      <w:proofErr w:type="spellStart"/>
+      <w:r>
+        <w:rPr>
+          <w:rFonts w:ascii="Arial" w:hAnsi="Arial" w:cs="Arial"/>
+          <w:color w:val="auto"/>
+        </w:rPr>
+        <w:t>SnowFlake</w:t>
+      </w:r>
+      <w:proofErr w:type="spellEnd"/>
+      <w:r>
+        <w:rPr>
+          <w:rFonts w:ascii="Arial" w:hAnsi="Arial" w:cs="Arial"/>
+          <w:color w:val="auto"/>
+        </w:rPr>
+        <w:t xml:space="preserve"> instance.</w:t>
+      </w:r>
+    </w:p>
+    <w:p>
+      <w:pPr>
+        <w:spacing w:line="480" w:lineRule="auto"/>
+        <w:jc w:val="both"/>
+        <w:rPr>
+          <w:rFonts w:ascii="Arial" w:hAnsi="Arial" w:cs="Arial"/>
+          <w:color w:val="auto"/>
+        </w:rPr>
+      </w:pPr>
+      <w:r>
+        <w:rPr>
+          <w:rFonts w:ascii="Arial" w:hAnsi="Arial" w:cs="Arial"/>
+          <w:noProof/>
+          <w:color w:val="auto"/>
+        </w:rPr>
+        <mc:AlternateContent>
+          <mc:Choice Requires="wps">
+            <w:drawing>
+              <wp:anchor distT="0" distB="0" distL="114300" distR="114300" simplePos="0" relativeHeight="251659264" behindDoc="0" locked="0" layoutInCell="1" allowOverlap="1" wp14:anchorId="01423C74" wp14:editId="46A8B027">
+                <wp:simplePos x="0" y="0"/>
+                <wp:positionH relativeFrom="column">
+                  <wp:posOffset>4508389</wp:posOffset>
+                </wp:positionH>
+                <wp:positionV relativeFrom="paragraph">
+                  <wp:posOffset>249361</wp:posOffset>
+                </wp:positionV>
+                <wp:extent cx="974697" cy="622631"/>
+                <wp:effectExtent l="76200" t="114300" r="92710" b="63500"/>
+                <wp:wrapNone/>
+                <wp:docPr id="11" name="Rectangle 11"/>
+                <wp:cNvGraphicFramePr/>
+                <a:graphic xmlns:a="http://schemas.openxmlformats.org/drawingml/2006/main">
+                  <a:graphicData uri="http://schemas.microsoft.com/office/word/2010/wordprocessingShape">
+                    <wps:wsp>
+                      <wps:cNvSpPr/>
+                      <wps:spPr>
+                        <a:xfrm>
+                          <a:off x="0" y="0"/>
+                          <a:ext cx="974697" cy="622631"/>
+                        </a:xfrm>
+                        <a:custGeom>
+                          <a:avLst/>
+                          <a:gdLst>
+                            <a:gd name="connsiteX0" fmla="*/ 0 w 974697"/>
+                            <a:gd name="connsiteY0" fmla="*/ 0 h 622631"/>
+                            <a:gd name="connsiteX1" fmla="*/ 458108 w 974697"/>
+                            <a:gd name="connsiteY1" fmla="*/ 0 h 622631"/>
+                            <a:gd name="connsiteX2" fmla="*/ 974697 w 974697"/>
+                            <a:gd name="connsiteY2" fmla="*/ 0 h 622631"/>
+                            <a:gd name="connsiteX3" fmla="*/ 974697 w 974697"/>
+                            <a:gd name="connsiteY3" fmla="*/ 323768 h 622631"/>
+                            <a:gd name="connsiteX4" fmla="*/ 974697 w 974697"/>
+                            <a:gd name="connsiteY4" fmla="*/ 622631 h 622631"/>
+                            <a:gd name="connsiteX5" fmla="*/ 506842 w 974697"/>
+                            <a:gd name="connsiteY5" fmla="*/ 622631 h 622631"/>
+                            <a:gd name="connsiteX6" fmla="*/ 0 w 974697"/>
+                            <a:gd name="connsiteY6" fmla="*/ 622631 h 622631"/>
+                            <a:gd name="connsiteX7" fmla="*/ 0 w 974697"/>
+                            <a:gd name="connsiteY7" fmla="*/ 311316 h 622631"/>
+                            <a:gd name="connsiteX8" fmla="*/ 0 w 974697"/>
+                            <a:gd name="connsiteY8" fmla="*/ 0 h 622631"/>
+                          </a:gdLst>
+                          <a:ahLst/>
+                          <a:cxnLst>
+                            <a:cxn ang="0">
+                              <a:pos x="connsiteX0" y="connsiteY0"/>
+                            </a:cxn>
+                            <a:cxn ang="0">
+                              <a:pos x="connsiteX1" y="connsiteY1"/>
+                            </a:cxn>
+                            <a:cxn ang="0">
+                              <a:pos x="connsiteX2" y="connsiteY2"/>
+                            </a:cxn>
+                            <a:cxn ang="0">
+                              <a:pos x="connsiteX3" y="connsiteY3"/>
+                            </a:cxn>
+                            <a:cxn ang="0">
+                              <a:pos x="connsiteX4" y="connsiteY4"/>
+                            </a:cxn>
+                            <a:cxn ang="0">
+                              <a:pos x="connsiteX5" y="connsiteY5"/>
+                            </a:cxn>
+                            <a:cxn ang="0">
+                              <a:pos x="connsiteX6" y="connsiteY6"/>
+                            </a:cxn>
+                            <a:cxn ang="0">
+                              <a:pos x="connsiteX7" y="connsiteY7"/>
+                            </a:cxn>
+                            <a:cxn ang="0">
+                              <a:pos x="connsiteX8" y="connsiteY8"/>
+                            </a:cxn>
+                          </a:cxnLst>
+                          <a:rect l="l" t="t" r="r" b="b"/>
+                          <a:pathLst>
+                            <a:path w="974697" h="622631" extrusionOk="0">
+                              <a:moveTo>
+                                <a:pt x="0" y="0"/>
+                              </a:moveTo>
+                              <a:cubicBezTo>
+                                <a:pt x="205035" y="-21856"/>
+                                <a:pt x="251177" y="2047"/>
+                                <a:pt x="458108" y="0"/>
+                              </a:cubicBezTo>
+                              <a:cubicBezTo>
+                                <a:pt x="665039" y="-2047"/>
+                                <a:pt x="790939" y="39010"/>
+                                <a:pt x="974697" y="0"/>
+                              </a:cubicBezTo>
+                              <a:cubicBezTo>
+                                <a:pt x="1001777" y="100979"/>
+                                <a:pt x="971478" y="248727"/>
+                                <a:pt x="974697" y="323768"/>
+                              </a:cubicBezTo>
+                              <a:cubicBezTo>
+                                <a:pt x="977916" y="398809"/>
+                                <a:pt x="942942" y="543347"/>
+                                <a:pt x="974697" y="622631"/>
+                              </a:cubicBezTo>
+                              <a:cubicBezTo>
+                                <a:pt x="758212" y="658073"/>
+                                <a:pt x="731696" y="582411"/>
+                                <a:pt x="506842" y="622631"/>
+                              </a:cubicBezTo>
+                              <a:cubicBezTo>
+                                <a:pt x="281988" y="662851"/>
+                                <a:pt x="139170" y="587432"/>
+                                <a:pt x="0" y="622631"/>
+                              </a:cubicBezTo>
+                              <a:cubicBezTo>
+                                <a:pt x="-26173" y="525565"/>
+                                <a:pt x="16323" y="458922"/>
+                                <a:pt x="0" y="311316"/>
+                              </a:cubicBezTo>
+                              <a:cubicBezTo>
+                                <a:pt x="-16323" y="163710"/>
+                                <a:pt x="30882" y="110698"/>
+                                <a:pt x="0" y="0"/>
+                              </a:cubicBezTo>
+                              <a:close/>
+                            </a:path>
+                          </a:pathLst>
+                        </a:custGeom>
+                        <a:noFill/>
+                        <a:ln w="19050" cap="flat" cmpd="sng" algn="ctr">
+                          <a:solidFill>
+                            <a:schemeClr val="bg2">
+                              <a:lumMod val="25000"/>
+                            </a:schemeClr>
+                          </a:solidFill>
+                          <a:prstDash val="dashDot"/>
+                          <a:round/>
+                          <a:headEnd type="none" w="med" len="med"/>
+                          <a:tailEnd type="none" w="med" len="med"/>
+                          <a:extLst>
+                            <a:ext uri="{C807C97D-BFC1-408E-A445-0C87EB9F89A2}">
+                              <ask:lineSketchStyleProps xmlns:ask="http://schemas.microsoft.com/office/drawing/2018/sketchyshapes" sd="4046066671">
+                                <a:prstGeom prst="rect">
+                                  <a:avLst/>
+                                </a:prstGeom>
+                                <ask:type>
+                                  <ask:lineSketchScribble/>
+                                </ask:type>
+                              </ask:lineSketchStyleProps>
+                            </a:ext>
+                          </a:extLst>
+                        </a:ln>
+                        <a:effectLst>
+                          <a:outerShdw blurRad="50800" dist="38100" dir="16200000" rotWithShape="0">
+                            <a:prstClr val="black">
+                              <a:alpha val="40000"/>
+                            </a:prstClr>
+                          </a:outerShdw>
+                        </a:effectLst>
+                      </wps:spPr>
+                      <wps:style>
+                        <a:lnRef idx="0">
+                          <a:scrgbClr r="0" g="0" b="0"/>
+                        </a:lnRef>
+                        <a:fillRef idx="0">
+                          <a:scrgbClr r="0" g="0" b="0"/>
+                        </a:fillRef>
+                        <a:effectRef idx="0">
+                          <a:scrgbClr r="0" g="0" b="0"/>
+                        </a:effectRef>
+                        <a:fontRef idx="minor">
+                          <a:schemeClr val="accent6"/>
+                        </a:fontRef>
+                      </wps:style>
+                      <wps:bodyPr rot="0" spcFirstLastPara="0" vertOverflow="overflow" horzOverflow="overflow" vert="horz" wrap="square" lIns="91440" tIns="45720" rIns="91440" bIns="45720" numCol="1" spcCol="0" rtlCol="0" fromWordArt="0" anchor="ctr" anchorCtr="0" forceAA="0" compatLnSpc="1">
+                        <a:prstTxWarp prst="textNoShape">
+                          <a:avLst/>
+                        </a:prstTxWarp>
+                        <a:noAutofit/>
+                      </wps:bodyPr>
+                    </wps:wsp>
+                  </a:graphicData>
+                </a:graphic>
+                <wp14:sizeRelH relativeFrom="margin">
+                  <wp14:pctWidth>0</wp14:pctWidth>
+                </wp14:sizeRelH>
+                <wp14:sizeRelV relativeFrom="margin">
+                  <wp14:pctHeight>0</wp14:pctHeight>
+                </wp14:sizeRelV>
+              </wp:anchor>
+            </w:drawing>
+          </mc:Choice>
+          <mc:Fallback>
+            <w:pict>
+              <v:rect w14:anchorId="494FE716" id="Rectangle 11" o:spid="_x0000_s1026" style="position:absolute;margin-left:355pt;margin-top:19.65pt;width:76.75pt;height:49.05pt;z-index:251659264;visibility:visible;mso-wrap-style:square;mso-width-percent:0;mso-height-percent:0;mso-wrap-distance-left:9pt;mso-wrap-distance-top:0;mso-wrap-distance-right:9pt;mso-wrap-distance-bottom:0;mso-position-horizontal:absolute;mso-position-horizontal-relative:text;mso-position-vertical:absolute;mso-position-vertical-relative:text;mso-width-percent:0;mso-height-percent:0;mso-width-relative:margin;mso-height-relative:margin;v-text-anchor:middle" o:gfxdata="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" filled="f" strokecolor="#393737 [814]" strokeweight="1.5pt">
+                <v:stroke dashstyle="dashDot" joinstyle="round"/>
+                <v:shadow on="t" color="black" opacity="26214f" origin=",.5" offset="0,-3pt"/>
+              </v:rect>
+            </w:pict>
+          </mc:Fallback>
+        </mc:AlternateContent>
+      </w:r>
+    </w:p>
+    <w:p>
+      <w:pPr>
+        <w:spacing w:line="480" w:lineRule="auto"/>
+        <w:ind w:left="-810" w:right="-720"/>
+        <w:jc w:val="both"/>
+        <w:rPr>
+          <w:rFonts w:ascii="Arial" w:hAnsi="Arial" w:cs="Arial"/>
+          <w:color w:val="auto"/>
+        </w:rPr>
+      </w:pPr>
+      <w:r>
+        <w:rPr>
+          <w:noProof/>
+        </w:rPr>
+        <w:drawing>
+          <wp:inline distT="0" distB="0" distL="0" distR="0" wp14:anchorId="0FEDBCA6" wp14:editId="6916CC2B">
+            <wp:extent cx="6999421" cy="3768919"/>
+            <wp:effectExtent l="0" t="0" r="0" b="3175"/>
+            <wp:docPr id="9" name="Picture 9"/>
+            <wp:cNvGraphicFramePr>
+              <a:graphicFrameLocks xmlns:a="http://schemas.openxmlformats.org/drawingml/2006/main" noChangeAspect="1"/>
+            </wp:cNvGraphicFramePr>
+            <a:graphic xmlns:a="http://schemas.openxmlformats.org/drawingml/2006/main">
+              <a:graphicData uri="http://schemas.openxmlformats.org/drawingml/2006/picture">
+                <pic:pic xmlns:pic="http://schemas.openxmlformats.org/drawingml/2006/picture">
+                  <pic:nvPicPr>
+                    <pic:cNvPr id="0" name="Picture 2"/>
+                    <pic:cNvPicPr>
+                      <a:picLocks noChangeAspect="1" noChangeArrowheads="1"/>
+                    </pic:cNvPicPr>
+                  </pic:nvPicPr>
+                  <pic:blipFill>
+                    <a:blip r:embed="rId16">
+                      <a:extLst>
+                        <a:ext uri="{28A0092B-C50C-407E-A947-70E740481C1C}">
+                          <a14:useLocalDpi xmlns:a14="http://schemas.microsoft.com/office/drawing/2010/main" val="0"/>
+                        </a:ext>
+                      </a:extLst>
+                    </a:blip>
+                    <a:srcRect/>
+                    <a:stretch>
+                      <a:fillRect/>
+                    </a:stretch>
+                  </pic:blipFill>
+                  <pic:spPr bwMode="auto">
+                    <a:xfrm>
+                      <a:off x="0" y="0"/>
+                      <a:ext cx="7046110" cy="3794059"/>
+                    </a:xfrm>
+                    <a:prstGeom prst="rect">
+                      <a:avLst/>
+                    </a:prstGeom>
+                    <a:ln>
+                      <a:noFill/>
+                    </a:ln>
+                    <a:effectLst>
+                      <a:softEdge rad="112500"/>
+                    </a:effectLst>
+                  </pic:spPr>
+                </pic:pic>
+              </a:graphicData>
+            </a:graphic>
+          </wp:inline>
+        </w:drawing>
+      </w:r>
+    </w:p>
+    <w:p>
+      <w:pPr>
+        <w:spacing w:line="480" w:lineRule="auto"/>
+        <w:ind w:left="-630"/>
+        <w:jc w:val="both"/>
+        <w:rPr>
+          <w:noProof/>
+        </w:rPr>
+      </w:pPr>
+    </w:p>
+    <w:p>
+      <w:pPr>
+        <w:spacing w:line="480" w:lineRule="auto"/>
+        <w:ind w:left="-630"/>
+        <w:jc w:val="both"/>
+        <w:rPr>
+          <w:rFonts w:ascii="Arial" w:hAnsi="Arial" w:cs="Arial"/>
+          <w:color w:val="auto"/>
+        </w:rPr>
+      </w:pPr>
+    </w:p>
+    <w:p>
+      <w:pPr>
+        <w:spacing w:line="480" w:lineRule="auto"/>
+        <w:ind w:left="-630"/>
         <w:jc w:val="both"/>
         <w:rPr>
           <w:rFonts w:ascii="Arial" w:hAnsi="Arial" w:cs="Arial"/>
@@ -2701,6 +3582,3095 @@
 </w:styles>
 </file>
 
+<file path=word/diagrams/colors1.xml><?xml version="1.0" encoding="utf-8"?>
+<dgm:colorsDef xmlns:dgm="http://schemas.openxmlformats.org/drawingml/2006/diagram" xmlns:a="http://schemas.openxmlformats.org/drawingml/2006/main" uniqueId="urn:microsoft.com/office/officeart/2005/8/colors/accent1_2">
+  <dgm:title val=""/>
+  <dgm:desc val=""/>
+  <dgm:catLst>
+    <dgm:cat type="accent1" pri="11200"/>
+  </dgm:catLst>
+  <dgm:styleLbl name="node0">
+    <dgm:fillClrLst meth="repeat">
+      <a:schemeClr val="accent1"/>
+    </dgm:fillClrLst>
+    <dgm:linClrLst meth="repeat">
+      <a:schemeClr val="lt1"/>
+    </dgm:linClrLst>
+    <dgm:effectClrLst/>
+    <dgm:txLinClrLst/>
+    <dgm:txFillClrLst/>
+    <dgm:txEffectClrLst/>
+  </dgm:styleLbl>
+  <dgm:styleLbl name="alignNode1">
+    <dgm:fillClrLst meth="repeat">
+      <a:schemeClr val="accent1"/>
+    </dgm:fillClrLst>
+    <dgm:linClrLst meth="repeat">
+      <a:schemeClr val="accent1"/>
+    </dgm:linClrLst>
+    <dgm:effectClrLst/>
+    <dgm:txLinClrLst/>
+    <dgm:txFillClrLst/>
+    <dgm:txEffectClrLst/>
+  </dgm:styleLbl>
+  <dgm:styleLbl name="node1">
+    <dgm:fillClrLst meth="repeat">
+      <a:schemeClr val="accent1"/>
+    </dgm:fillClrLst>
+    <dgm:linClrLst meth="repeat">
+      <a:schemeClr val="lt1"/>
+    </dgm:linClrLst>
+    <dgm:effectClrLst/>
+    <dgm:txLinClrLst/>
+    <dgm:txFillClrLst/>
+    <dgm:txEffectClrLst/>
+  </dgm:styleLbl>
+  <dgm:styleLbl name="lnNode1">
+    <dgm:fillClrLst meth="repeat">
+      <a:schemeClr val="accent1"/>
+    </dgm:fillClrLst>
+    <dgm:linClrLst meth="repeat">
+      <a:schemeClr val="lt1"/>
+    </dgm:linClrLst>
+    <dgm:effectClrLst/>
+    <dgm:txLinClrLst/>
+    <dgm:txFillClrLst/>
+    <dgm:txEffectClrLst/>
+  </dgm:styleLbl>
+  <dgm:styleLbl name="vennNode1">
+    <dgm:fillClrLst meth="repeat">
+      <a:schemeClr val="accent1">
+        <a:alpha val="50000"/>
+      </a:schemeClr>
+    </dgm:fillClrLst>
+    <dgm:linClrLst meth="repeat">
+      <a:schemeClr val="lt1"/>
+    </dgm:linClrLst>
+    <dgm:effectClrLst/>
+    <dgm:txLinClrLst/>
+    <dgm:txFillClrLst/>
+    <dgm:txEffectClrLst/>
+  </dgm:styleLbl>
+  <dgm:styleLbl name="node2">
+    <dgm:fillClrLst meth="repeat">
+      <a:schemeClr val="accent1"/>
+    </dgm:fillClrLst>
+    <dgm:linClrLst meth="repeat">
+      <a:schemeClr val="lt1"/>
+    </dgm:linClrLst>
+    <dgm:effectClrLst/>
+    <dgm:txLinClrLst/>
+    <dgm:txFillClrLst/>
+    <dgm:txEffectClrLst/>
+  </dgm:styleLbl>
+  <dgm:styleLbl name="node3">
+    <dgm:fillClrLst meth="repeat">
+      <a:schemeClr val="accent1"/>
+    </dgm:fillClrLst>
+    <dgm:linClrLst meth="repeat">
+      <a:schemeClr val="lt1"/>
+    </dgm:linClrLst>
+    <dgm:effectClrLst/>
+    <dgm:txLinClrLst/>
+    <dgm:txFillClrLst/>
+    <dgm:txEffectClrLst/>
+  </dgm:styleLbl>
+  <dgm:styleLbl name="node4">
+    <dgm:fillClrLst meth="repeat">
+      <a:schemeClr val="accent1"/>
+    </dgm:fillClrLst>
+    <dgm:linClrLst meth="repeat">
+      <a:schemeClr val="lt1"/>
+    </dgm:linClrLst>
+    <dgm:effectClrLst/>
+    <dgm:txLinClrLst/>
+    <dgm:txFillClrLst/>
+    <dgm:txEffectClrLst/>
+  </dgm:styleLbl>
+  <dgm:styleLbl name="fgImgPlace1">
+    <dgm:fillClrLst meth="repeat">
+      <a:schemeClr val="accent1">
+        <a:tint val="50000"/>
+      </a:schemeClr>
+    </dgm:fillClrLst>
+    <dgm:linClrLst meth="repeat">
+      <a:schemeClr val="lt1"/>
+    </dgm:linClrLst>
+    <dgm:effectClrLst/>
+    <dgm:txLinClrLst/>
+    <dgm:txFillClrLst meth="repeat">
+      <a:schemeClr val="lt1"/>
+    </dgm:txFillClrLst>
+    <dgm:txEffectClrLst/>
+  </dgm:styleLbl>
+  <dgm:styleLbl name="alignImgPlace1">
+    <dgm:fillClrLst meth="repeat">
+      <a:schemeClr val="accent1">
+        <a:tint val="50000"/>
+      </a:schemeClr>
+    </dgm:fillClrLst>
+    <dgm:linClrLst meth="repeat">
+      <a:schemeClr val="lt1"/>
+    </dgm:linClrLst>
+    <dgm:effectClrLst/>
+    <dgm:txLinClrLst/>
+    <dgm:txFillClrLst meth="repeat">
+      <a:schemeClr val="lt1"/>
+    </dgm:txFillClrLst>
+    <dgm:txEffectClrLst/>
+  </dgm:styleLbl>
+  <dgm:styleLbl name="bgImgPlace1">
+    <dgm:fillClrLst meth="repeat">
+      <a:schemeClr val="accent1">
+        <a:tint val="50000"/>
+      </a:schemeClr>
+    </dgm:fillClrLst>
+    <dgm:linClrLst meth="repeat">
+      <a:schemeClr val="lt1"/>
+    </dgm:linClrLst>
+    <dgm:effectClrLst/>
+    <dgm:txLinClrLst/>
+    <dgm:txFillClrLst meth="repeat">
+      <a:schemeClr val="lt1"/>
+    </dgm:txFillClrLst>
+    <dgm:txEffectClrLst/>
+  </dgm:styleLbl>
+  <dgm:styleLbl name="sibTrans2D1">
+    <dgm:fillClrLst meth="repeat">
+      <a:schemeClr val="accent1">
+        <a:tint val="60000"/>
+      </a:schemeClr>
+    </dgm:fillClrLst>
+    <dgm:linClrLst meth="repeat">
+      <a:schemeClr val="accent1">
+        <a:tint val="60000"/>
+      </a:schemeClr>
+    </dgm:linClrLst>
+    <dgm:effectClrLst/>
+    <dgm:txLinClrLst/>
+    <dgm:txFillClrLst/>
+    <dgm:txEffectClrLst/>
+  </dgm:styleLbl>
+  <dgm:styleLbl name="fgSibTrans2D1">
+    <dgm:fillClrLst meth="repeat">
+      <a:schemeClr val="accent1">
+        <a:tint val="60000"/>
+      </a:schemeClr>
+    </dgm:fillClrLst>
+    <dgm:linClrLst meth="repeat">
+      <a:schemeClr val="accent1">
+        <a:tint val="60000"/>
+      </a:schemeClr>
+    </dgm:linClrLst>
+    <dgm:effectClrLst/>
+    <dgm:txLinClrLst/>
+    <dgm:txFillClrLst/>
+    <dgm:txEffectClrLst/>
+  </dgm:styleLbl>
+  <dgm:styleLbl name="bgSibTrans2D1">
+    <dgm:fillClrLst meth="repeat">
+      <a:schemeClr val="accent1">
+        <a:tint val="60000"/>
+      </a:schemeClr>
+    </dgm:fillClrLst>
+    <dgm:linClrLst meth="repeat">
+      <a:schemeClr val="accent1">
+        <a:tint val="60000"/>
+      </a:schemeClr>
+    </dgm:linClrLst>
+    <dgm:effectClrLst/>
+    <dgm:txLinClrLst/>
+    <dgm:txFillClrLst/>
+    <dgm:txEffectClrLst/>
+  </dgm:styleLbl>
+  <dgm:styleLbl name="sibTrans1D1">
+    <dgm:fillClrLst meth="repeat">
+      <a:schemeClr val="accent1"/>
+    </dgm:fillClrLst>
+    <dgm:linClrLst meth="repeat">
+      <a:schemeClr val="accent1"/>
+    </dgm:linClrLst>
+    <dgm:effectClrLst/>
+    <dgm:txLinClrLst/>
+    <dgm:txFillClrLst meth="repeat">
+      <a:schemeClr val="tx1"/>
+    </dgm:txFillClrLst>
+    <dgm:txEffectClrLst/>
+  </dgm:styleLbl>
+  <dgm:styleLbl name="callout">
+    <dgm:fillClrLst meth="repeat">
+      <a:schemeClr val="accent1"/>
+    </dgm:fillClrLst>
+    <dgm:linClrLst meth="repeat">
+      <a:schemeClr val="accent1">
+        <a:tint val="50000"/>
+      </a:schemeClr>
+    </dgm:linClrLst>
+    <dgm:effectClrLst/>
+    <dgm:txLinClrLst/>
+    <dgm:txFillClrLst meth="repeat">
+      <a:schemeClr val="tx1"/>
+    </dgm:txFillClrLst>
+    <dgm:txEffectClrLst/>
+  </dgm:styleLbl>
+  <dgm:styleLbl name="asst0">
+    <dgm:fillClrLst meth="repeat">
+      <a:schemeClr val="accent1"/>
+    </dgm:fillClrLst>
+    <dgm:linClrLst meth="repeat">
+      <a:schemeClr val="lt1"/>
+    </dgm:linClrLst>
+    <dgm:effectClrLst/>
+    <dgm:txLinClrLst/>
+    <dgm:txFillClrLst/>
+    <dgm:txEffectClrLst/>
+  </dgm:styleLbl>
+  <dgm:styleLbl name="asst1">
+    <dgm:fillClrLst meth="repeat">
+      <a:schemeClr val="accent1"/>
+    </dgm:fillClrLst>
+    <dgm:linClrLst meth="repeat">
+      <a:schemeClr val="lt1"/>
+    </dgm:linClrLst>
+    <dgm:effectClrLst/>
+    <dgm:txLinClrLst/>
+    <dgm:txFillClrLst/>
+    <dgm:txEffectClrLst/>
+  </dgm:styleLbl>
+  <dgm:styleLbl name="asst2">
+    <dgm:fillClrLst meth="repeat">
+      <a:schemeClr val="accent1"/>
+    </dgm:fillClrLst>
+    <dgm:linClrLst meth="repeat">
+      <a:schemeClr val="lt1"/>
+    </dgm:linClrLst>
+    <dgm:effectClrLst/>
+    <dgm:txLinClrLst/>
+    <dgm:txFillClrLst/>
+    <dgm:txEffectClrLst/>
+  </dgm:styleLbl>
+  <dgm:styleLbl name="asst3">
+    <dgm:fillClrLst meth="repeat">
+      <a:schemeClr val="accent1"/>
+    </dgm:fillClrLst>
+    <dgm:linClrLst meth="repeat">
+      <a:schemeClr val="lt1"/>
+    </dgm:linClrLst>
+    <dgm:effectClrLst/>
+    <dgm:txLinClrLst/>
+    <dgm:txFillClrLst/>
+    <dgm:txEffectClrLst/>
+  </dgm:styleLbl>
+  <dgm:styleLbl name="asst4">
+    <dgm:fillClrLst meth="repeat">
+      <a:schemeClr val="accent1"/>
+    </dgm:fillClrLst>
+    <dgm:linClrLst meth="repeat">
+      <a:schemeClr val="lt1"/>
+    </dgm:linClrLst>
+    <dgm:effectClrLst/>
+    <dgm:txLinClrLst/>
+    <dgm:txFillClrLst/>
+    <dgm:txEffectClrLst/>
+  </dgm:styleLbl>
+  <dgm:styleLbl name="parChTrans2D1">
+    <dgm:fillClrLst meth="repeat">
+      <a:schemeClr val="accent1">
+        <a:tint val="60000"/>
+      </a:schemeClr>
+    </dgm:fillClrLst>
+    <dgm:linClrLst meth="repeat">
+      <a:schemeClr val="accent1">
+        <a:tint val="60000"/>
+      </a:schemeClr>
+    </dgm:linClrLst>
+    <dgm:effectClrLst/>
+    <dgm:txLinClrLst/>
+    <dgm:txFillClrLst meth="repeat">
+      <a:schemeClr val="lt1"/>
+    </dgm:txFillClrLst>
+    <dgm:txEffectClrLst/>
+  </dgm:styleLbl>
+  <dgm:styleLbl name="parChTrans2D2">
+    <dgm:fillClrLst meth="repeat">
+      <a:schemeClr val="accent1"/>
+    </dgm:fillClrLst>
+    <dgm:linClrLst meth="repeat">
+      <a:schemeClr val="accent1"/>
+    </dgm:linClrLst>
+    <dgm:effectClrLst/>
+    <dgm:txLinClrLst/>
+    <dgm:txFillClrLst meth="repeat">
+      <a:schemeClr val="lt1"/>
+    </dgm:txFillClrLst>
+    <dgm:txEffectClrLst/>
+  </dgm:styleLbl>
+  <dgm:styleLbl name="parChTrans2D3">
+    <dgm:fillClrLst meth="repeat">
+      <a:schemeClr val="accent1"/>
+    </dgm:fillClrLst>
+    <dgm:linClrLst meth="repeat">
+      <a:schemeClr val="accent1"/>
+    </dgm:linClrLst>
+    <dgm:effectClrLst/>
+    <dgm:txLinClrLst/>
+    <dgm:txFillClrLst meth="repeat">
+      <a:schemeClr val="lt1"/>
+    </dgm:txFillClrLst>
+    <dgm:txEffectClrLst/>
+  </dgm:styleLbl>
+  <dgm:styleLbl name="parChTrans2D4">
+    <dgm:fillClrLst meth="repeat">
+      <a:schemeClr val="accent1"/>
+    </dgm:fillClrLst>
+    <dgm:linClrLst meth="repeat">
+      <a:schemeClr val="accent1"/>
+    </dgm:linClrLst>
+    <dgm:effectClrLst/>
+    <dgm:txLinClrLst/>
+    <dgm:txFillClrLst meth="repeat">
+      <a:schemeClr val="lt1"/>
+    </dgm:txFillClrLst>
+    <dgm:txEffectClrLst/>
+  </dgm:styleLbl>
+  <dgm:styleLbl name="parChTrans1D1">
+    <dgm:fillClrLst meth="repeat">
+      <a:schemeClr val="accent1"/>
+    </dgm:fillClrLst>
+    <dgm:linClrLst meth="repeat">
+      <a:schemeClr val="accent1">
+        <a:shade val="60000"/>
+      </a:schemeClr>
+    </dgm:linClrLst>
+    <dgm:effectClrLst/>
+    <dgm:txLinClrLst/>
+    <dgm:txFillClrLst meth="repeat">
+      <a:schemeClr val="tx1"/>
+    </dgm:txFillClrLst>
+    <dgm:txEffectClrLst/>
+  </dgm:styleLbl>
+  <dgm:styleLbl name="parChTrans1D2">
+    <dgm:fillClrLst meth="repeat">
+      <a:schemeClr val="accent1"/>
+    </dgm:fillClrLst>
+    <dgm:linClrLst meth="repeat">
+      <a:schemeClr val="accent1">
+        <a:shade val="60000"/>
+      </a:schemeClr>
+    </dgm:linClrLst>
+    <dgm:effectClrLst/>
+    <dgm:txLinClrLst/>
+    <dgm:txFillClrLst meth="repeat">
+      <a:schemeClr val="tx1"/>
+    </dgm:txFillClrLst>
+    <dgm:txEffectClrLst/>
+  </dgm:styleLbl>
+  <dgm:styleLbl name="parChTrans1D3">
+    <dgm:fillClrLst meth="repeat">
+      <a:schemeClr val="accent1"/>
+    </dgm:fillClrLst>
+    <dgm:linClrLst meth="repeat">
+      <a:schemeClr val="accent1">
+        <a:shade val="80000"/>
+      </a:schemeClr>
+    </dgm:linClrLst>
+    <dgm:effectClrLst/>
+    <dgm:txLinClrLst/>
+    <dgm:txFillClrLst meth="repeat">
+      <a:schemeClr val="tx1"/>
+    </dgm:txFillClrLst>
+    <dgm:txEffectClrLst/>
+  </dgm:styleLbl>
+  <dgm:styleLbl name="parChTrans1D4">
+    <dgm:fillClrLst meth="repeat">
+      <a:schemeClr val="accent1"/>
+    </dgm:fillClrLst>
+    <dgm:linClrLst meth="repeat">
+      <a:schemeClr val="accent1">
+        <a:shade val="80000"/>
+      </a:schemeClr>
+    </dgm:linClrLst>
+    <dgm:effectClrLst/>
+    <dgm:txLinClrLst/>
+    <dgm:txFillClrLst meth="repeat">
+      <a:schemeClr val="tx1"/>
+    </dgm:txFillClrLst>
+    <dgm:txEffectClrLst/>
+  </dgm:styleLbl>
+  <dgm:styleLbl name="fgAcc1">
+    <dgm:fillClrLst meth="repeat">
+      <a:schemeClr val="lt1">
+        <a:alpha val="90000"/>
+      </a:schemeClr>
+    </dgm:fillClrLst>
+    <dgm:linClrLst meth="repeat">
+      <a:schemeClr val="accent1"/>
+    </dgm:linClrLst>
+    <dgm:effectClrLst/>
+    <dgm:txLinClrLst/>
+    <dgm:txFillClrLst meth="repeat">
+      <a:schemeClr val="dk1"/>
+    </dgm:txFillClrLst>
+    <dgm:txEffectClrLst/>
+  </dgm:styleLbl>
+  <dgm:styleLbl name="conFgAcc1">
+    <dgm:fillClrLst meth="repeat">
+      <a:schemeClr val="lt1">
+        <a:alpha val="90000"/>
+      </a:schemeClr>
+    </dgm:fillClrLst>
+    <dgm:linClrLst meth="repeat">
+      <a:schemeClr val="accent1"/>
+    </dgm:linClrLst>
+    <dgm:effectClrLst/>
+    <dgm:txLinClrLst/>
+    <dgm:txFillClrLst meth="repeat">
+      <a:schemeClr val="dk1"/>
+    </dgm:txFillClrLst>
+    <dgm:txEffectClrLst/>
+  </dgm:styleLbl>
+  <dgm:styleLbl name="alignAcc1">
+    <dgm:fillClrLst meth="repeat">
+      <a:schemeClr val="lt1">
+        <a:alpha val="90000"/>
+      </a:schemeClr>
+    </dgm:fillClrLst>
+    <dgm:linClrLst meth="repeat">
+      <a:schemeClr val="accent1"/>
+    </dgm:linClrLst>
+    <dgm:effectClrLst/>
+    <dgm:txLinClrLst/>
+    <dgm:txFillClrLst meth="repeat">
+      <a:schemeClr val="dk1"/>
+    </dgm:txFillClrLst>
+    <dgm:txEffectClrLst/>
+  </dgm:styleLbl>
+  <dgm:styleLbl name="trAlignAcc1">
+    <dgm:fillClrLst meth="repeat">
+      <a:schemeClr val="lt1">
+        <a:alpha val="40000"/>
+      </a:schemeClr>
+    </dgm:fillClrLst>
+    <dgm:linClrLst meth="repeat">
+      <a:schemeClr val="accent1"/>
+    </dgm:linClrLst>
+    <dgm:effectClrLst/>
+    <dgm:txLinClrLst/>
+    <dgm:txFillClrLst meth="repeat">
+      <a:schemeClr val="dk1"/>
+    </dgm:txFillClrLst>
+    <dgm:txEffectClrLst/>
+  </dgm:styleLbl>
+  <dgm:styleLbl name="bgAcc1">
+    <dgm:fillClrLst meth="repeat">
+      <a:schemeClr val="lt1">
+        <a:alpha val="90000"/>
+      </a:schemeClr>
+    </dgm:fillClrLst>
+    <dgm:linClrLst meth="repeat">
+      <a:schemeClr val="accent1"/>
+    </dgm:linClrLst>
+    <dgm:effectClrLst/>
+    <dgm:txLinClrLst/>
+    <dgm:txFillClrLst meth="repeat">
+      <a:schemeClr val="dk1"/>
+    </dgm:txFillClrLst>
+    <dgm:txEffectClrLst/>
+  </dgm:styleLbl>
+  <dgm:styleLbl name="solidFgAcc1">
+    <dgm:fillClrLst meth="repeat">
+      <a:schemeClr val="lt1"/>
+    </dgm:fillClrLst>
+    <dgm:linClrLst meth="repeat">
+      <a:schemeClr val="accent1"/>
+    </dgm:linClrLst>
+    <dgm:effectClrLst/>
+    <dgm:txLinClrLst/>
+    <dgm:txFillClrLst meth="repeat">
+      <a:schemeClr val="dk1"/>
+    </dgm:txFillClrLst>
+    <dgm:txEffectClrLst/>
+  </dgm:styleLbl>
+  <dgm:styleLbl name="solidAlignAcc1">
+    <dgm:fillClrLst meth="repeat">
+      <a:schemeClr val="lt1"/>
+    </dgm:fillClrLst>
+    <dgm:linClrLst meth="repeat">
+      <a:schemeClr val="accent1"/>
+    </dgm:linClrLst>
+    <dgm:effectClrLst/>
+    <dgm:txLinClrLst/>
+    <dgm:txFillClrLst meth="repeat">
+      <a:schemeClr val="dk1"/>
+    </dgm:txFillClrLst>
+    <dgm:txEffectClrLst/>
+  </dgm:styleLbl>
+  <dgm:styleLbl name="solidBgAcc1">
+    <dgm:fillClrLst meth="repeat">
+      <a:schemeClr val="lt1"/>
+    </dgm:fillClrLst>
+    <dgm:linClrLst meth="repeat">
+      <a:schemeClr val="accent1"/>
+    </dgm:linClrLst>
+    <dgm:effectClrLst/>
+    <dgm:txLinClrLst/>
+    <dgm:txFillClrLst meth="repeat">
+      <a:schemeClr val="dk1"/>
+    </dgm:txFillClrLst>
+    <dgm:txEffectClrLst/>
+  </dgm:styleLbl>
+  <dgm:styleLbl name="fgAccFollowNode1">
+    <dgm:fillClrLst meth="repeat">
+      <a:schemeClr val="accent1">
+        <a:alpha val="90000"/>
+        <a:tint val="40000"/>
+      </a:schemeClr>
+    </dgm:fillClrLst>
+    <dgm:linClrLst meth="repeat">
+      <a:schemeClr val="accent1">
+        <a:alpha val="90000"/>
+        <a:tint val="40000"/>
+      </a:schemeClr>
+    </dgm:linClrLst>
+    <dgm:effectClrLst/>
+    <dgm:txLinClrLst/>
+    <dgm:txFillClrLst meth="repeat">
+      <a:schemeClr val="dk1"/>
+    </dgm:txFillClrLst>
+    <dgm:txEffectClrLst/>
+  </dgm:styleLbl>
+  <dgm:styleLbl name="alignAccFollowNode1">
+    <dgm:fillClrLst meth="repeat">
+      <a:schemeClr val="accent1">
+        <a:alpha val="90000"/>
+        <a:tint val="40000"/>
+      </a:schemeClr>
+    </dgm:fillClrLst>
+    <dgm:linClrLst meth="repeat">
+      <a:schemeClr val="accent1">
+        <a:alpha val="90000"/>
+        <a:tint val="40000"/>
+      </a:schemeClr>
+    </dgm:linClrLst>
+    <dgm:effectClrLst/>
+    <dgm:txLinClrLst/>
+    <dgm:txFillClrLst meth="repeat">
+      <a:schemeClr val="dk1"/>
+    </dgm:txFillClrLst>
+    <dgm:txEffectClrLst/>
+  </dgm:styleLbl>
+  <dgm:styleLbl name="bgAccFollowNode1">
+    <dgm:fillClrLst meth="repeat">
+      <a:schemeClr val="accent1">
+        <a:alpha val="90000"/>
+        <a:tint val="40000"/>
+      </a:schemeClr>
+    </dgm:fillClrLst>
+    <dgm:linClrLst meth="repeat">
+      <a:schemeClr val="accent1">
+        <a:alpha val="90000"/>
+        <a:tint val="40000"/>
+      </a:schemeClr>
+    </dgm:linClrLst>
+    <dgm:effectClrLst/>
+    <dgm:txLinClrLst/>
+    <dgm:txFillClrLst meth="repeat">
+      <a:schemeClr val="dk1"/>
+    </dgm:txFillClrLst>
+    <dgm:txEffectClrLst/>
+  </dgm:styleLbl>
+  <dgm:styleLbl name="fgAcc0">
+    <dgm:fillClrLst meth="repeat">
+      <a:schemeClr val="lt1">
+        <a:alpha val="90000"/>
+      </a:schemeClr>
+    </dgm:fillClrLst>
+    <dgm:linClrLst meth="repeat">
+      <a:schemeClr val="accent1"/>
+    </dgm:linClrLst>
+    <dgm:effectClrLst/>
+    <dgm:txLinClrLst/>
+    <dgm:txFillClrLst meth="repeat">
+      <a:schemeClr val="dk1"/>
+    </dgm:txFillClrLst>
+    <dgm:txEffectClrLst/>
+  </dgm:styleLbl>
+  <dgm:styleLbl name="fgAcc2">
+    <dgm:fillClrLst meth="repeat">
+      <a:schemeClr val="lt1">
+        <a:alpha val="90000"/>
+      </a:schemeClr>
+    </dgm:fillClrLst>
+    <dgm:linClrLst meth="repeat">
+      <a:schemeClr val="accent1"/>
+    </dgm:linClrLst>
+    <dgm:effectClrLst/>
+    <dgm:txLinClrLst/>
+    <dgm:txFillClrLst meth="repeat">
+      <a:schemeClr val="dk1"/>
+    </dgm:txFillClrLst>
+    <dgm:txEffectClrLst/>
+  </dgm:styleLbl>
+  <dgm:styleLbl name="fgAcc3">
+    <dgm:fillClrLst meth="repeat">
+      <a:schemeClr val="lt1">
+        <a:alpha val="90000"/>
+      </a:schemeClr>
+    </dgm:fillClrLst>
+    <dgm:linClrLst meth="repeat">
+      <a:schemeClr val="accent1"/>
+    </dgm:linClrLst>
+    <dgm:effectClrLst/>
+    <dgm:txLinClrLst/>
+    <dgm:txFillClrLst meth="repeat">
+      <a:schemeClr val="dk1"/>
+    </dgm:txFillClrLst>
+    <dgm:txEffectClrLst/>
+  </dgm:styleLbl>
+  <dgm:styleLbl name="fgAcc4">
+    <dgm:fillClrLst meth="repeat">
+      <a:schemeClr val="lt1">
+        <a:alpha val="90000"/>
+      </a:schemeClr>
+    </dgm:fillClrLst>
+    <dgm:linClrLst meth="repeat">
+      <a:schemeClr val="accent1"/>
+    </dgm:linClrLst>
+    <dgm:effectClrLst/>
+    <dgm:txLinClrLst/>
+    <dgm:txFillClrLst meth="repeat">
+      <a:schemeClr val="dk1"/>
+    </dgm:txFillClrLst>
+    <dgm:txEffectClrLst/>
+  </dgm:styleLbl>
+  <dgm:styleLbl name="bgShp">
+    <dgm:fillClrLst meth="repeat">
+      <a:schemeClr val="accent1">
+        <a:tint val="40000"/>
+      </a:schemeClr>
+    </dgm:fillClrLst>
+    <dgm:linClrLst meth="repeat">
+      <a:schemeClr val="accent1"/>
+    </dgm:linClrLst>
+    <dgm:effectClrLst/>
+    <dgm:txLinClrLst/>
+    <dgm:txFillClrLst meth="repeat">
+      <a:schemeClr val="dk1"/>
+    </dgm:txFillClrLst>
+    <dgm:txEffectClrLst/>
+  </dgm:styleLbl>
+  <dgm:styleLbl name="dkBgShp">
+    <dgm:fillClrLst meth="repeat">
+      <a:schemeClr val="accent1">
+        <a:shade val="80000"/>
+      </a:schemeClr>
+    </dgm:fillClrLst>
+    <dgm:linClrLst meth="repeat">
+      <a:schemeClr val="accent1"/>
+    </dgm:linClrLst>
+    <dgm:effectClrLst/>
+    <dgm:txLinClrLst/>
+    <dgm:txFillClrLst meth="repeat">
+      <a:schemeClr val="lt1"/>
+    </dgm:txFillClrLst>
+    <dgm:txEffectClrLst/>
+  </dgm:styleLbl>
+  <dgm:styleLbl name="trBgShp">
+    <dgm:fillClrLst meth="repeat">
+      <a:schemeClr val="accent1">
+        <a:tint val="50000"/>
+        <a:alpha val="40000"/>
+      </a:schemeClr>
+    </dgm:fillClrLst>
+    <dgm:linClrLst meth="repeat">
+      <a:schemeClr val="accent1"/>
+    </dgm:linClrLst>
+    <dgm:effectClrLst/>
+    <dgm:txLinClrLst/>
+    <dgm:txFillClrLst meth="repeat">
+      <a:schemeClr val="lt1"/>
+    </dgm:txFillClrLst>
+    <dgm:txEffectClrLst/>
+  </dgm:styleLbl>
+  <dgm:styleLbl name="fgShp">
+    <dgm:fillClrLst meth="repeat">
+      <a:schemeClr val="accent1">
+        <a:tint val="60000"/>
+      </a:schemeClr>
+    </dgm:fillClrLst>
+    <dgm:linClrLst meth="repeat">
+      <a:schemeClr val="lt1"/>
+    </dgm:linClrLst>
+    <dgm:effectClrLst/>
+    <dgm:txLinClrLst/>
+    <dgm:txFillClrLst meth="repeat">
+      <a:schemeClr val="dk1"/>
+    </dgm:txFillClrLst>
+    <dgm:txEffectClrLst/>
+  </dgm:styleLbl>
+  <dgm:styleLbl name="revTx">
+    <dgm:fillClrLst meth="repeat">
+      <a:schemeClr val="lt1">
+        <a:alpha val="0"/>
+      </a:schemeClr>
+    </dgm:fillClrLst>
+    <dgm:linClrLst meth="repeat">
+      <a:schemeClr val="dk1">
+        <a:alpha val="0"/>
+      </a:schemeClr>
+    </dgm:linClrLst>
+    <dgm:effectClrLst/>
+    <dgm:txLinClrLst/>
+    <dgm:txFillClrLst meth="repeat">
+      <a:schemeClr val="tx1"/>
+    </dgm:txFillClrLst>
+    <dgm:txEffectClrLst/>
+  </dgm:styleLbl>
+</dgm:colorsDef>
+</file>
+
+<file path=word/diagrams/data1.xml><?xml version="1.0" encoding="utf-8"?>
+<dgm:dataModel xmlns:dgm="http://schemas.openxmlformats.org/drawingml/2006/diagram" xmlns:a="http://schemas.openxmlformats.org/drawingml/2006/main">
+  <dgm:ptLst>
+    <dgm:pt modelId="{EF71E78D-BBDF-4594-9AFA-E48414E21BAB}" type="doc">
+      <dgm:prSet loTypeId="urn:microsoft.com/office/officeart/2005/8/layout/hProcess6" loCatId="process" qsTypeId="urn:microsoft.com/office/officeart/2005/8/quickstyle/simple1" qsCatId="simple" csTypeId="urn:microsoft.com/office/officeart/2005/8/colors/accent1_2" csCatId="accent1" phldr="1"/>
+      <dgm:spPr/>
+      <dgm:t>
+        <a:bodyPr/>
+        <a:lstStyle/>
+        <a:p>
+          <a:endParaRPr lang="en-US"/>
+        </a:p>
+      </dgm:t>
+    </dgm:pt>
+    <dgm:pt modelId="{EF474FCF-D63F-4456-9135-1D3C0CBA79AC}">
+      <dgm:prSet phldrT="[Text]"/>
+      <dgm:spPr/>
+      <dgm:t>
+        <a:bodyPr/>
+        <a:lstStyle/>
+        <a:p>
+          <a:r>
+            <a:rPr lang="en-US"/>
+            <a:t>Web Apps</a:t>
+          </a:r>
+        </a:p>
+      </dgm:t>
+    </dgm:pt>
+    <dgm:pt modelId="{0DA1E42F-0A7F-43F7-BBFB-4B1BF90E0E79}" type="parTrans" cxnId="{B0605A1B-8BA4-4C1C-AC00-FCB7BE43D7D9}">
+      <dgm:prSet/>
+      <dgm:spPr/>
+      <dgm:t>
+        <a:bodyPr/>
+        <a:lstStyle/>
+        <a:p>
+          <a:endParaRPr lang="en-US"/>
+        </a:p>
+      </dgm:t>
+    </dgm:pt>
+    <dgm:pt modelId="{A41AA24E-7936-417F-8964-38FB890AE618}" type="sibTrans" cxnId="{B0605A1B-8BA4-4C1C-AC00-FCB7BE43D7D9}">
+      <dgm:prSet/>
+      <dgm:spPr/>
+      <dgm:t>
+        <a:bodyPr/>
+        <a:lstStyle/>
+        <a:p>
+          <a:endParaRPr lang="en-US"/>
+        </a:p>
+      </dgm:t>
+    </dgm:pt>
+    <dgm:pt modelId="{F43FEBA0-CA9D-4E8E-A5D4-FD90233DF01C}">
+      <dgm:prSet phldrT="[Text]" custT="1"/>
+      <dgm:spPr/>
+      <dgm:t>
+        <a:bodyPr/>
+        <a:lstStyle/>
+        <a:p>
+          <a:r>
+            <a:rPr lang="en-US" sz="1200"/>
+            <a:t>ADM</a:t>
+          </a:r>
+        </a:p>
+      </dgm:t>
+    </dgm:pt>
+    <dgm:pt modelId="{BA07AFD4-07D1-483A-BB26-9C1DFF2EBEB3}" type="parTrans" cxnId="{EA743FFC-2DA5-4BB7-8C17-F63F166C87F9}">
+      <dgm:prSet/>
+      <dgm:spPr/>
+      <dgm:t>
+        <a:bodyPr/>
+        <a:lstStyle/>
+        <a:p>
+          <a:endParaRPr lang="en-US"/>
+        </a:p>
+      </dgm:t>
+    </dgm:pt>
+    <dgm:pt modelId="{E093186D-AD05-4D63-8224-23C2D55459E8}" type="sibTrans" cxnId="{EA743FFC-2DA5-4BB7-8C17-F63F166C87F9}">
+      <dgm:prSet/>
+      <dgm:spPr/>
+      <dgm:t>
+        <a:bodyPr/>
+        <a:lstStyle/>
+        <a:p>
+          <a:endParaRPr lang="en-US"/>
+        </a:p>
+      </dgm:t>
+    </dgm:pt>
+    <dgm:pt modelId="{D2B5E796-ECBA-494A-9931-F83C7072A688}">
+      <dgm:prSet phldrT="[Text]"/>
+      <dgm:spPr/>
+      <dgm:t>
+        <a:bodyPr/>
+        <a:lstStyle/>
+        <a:p>
+          <a:r>
+            <a:rPr lang="en-US"/>
+            <a:t>DBs</a:t>
+          </a:r>
+        </a:p>
+      </dgm:t>
+    </dgm:pt>
+    <dgm:pt modelId="{A1CEE495-92FC-4F65-9341-77DF4207CB13}" type="parTrans" cxnId="{A9D6C121-D91F-4B3B-8E33-ABF5E0FE9F1E}">
+      <dgm:prSet/>
+      <dgm:spPr/>
+      <dgm:t>
+        <a:bodyPr/>
+        <a:lstStyle/>
+        <a:p>
+          <a:endParaRPr lang="en-US"/>
+        </a:p>
+      </dgm:t>
+    </dgm:pt>
+    <dgm:pt modelId="{BA933A74-B99C-46A0-B414-D643C930D51A}" type="sibTrans" cxnId="{A9D6C121-D91F-4B3B-8E33-ABF5E0FE9F1E}">
+      <dgm:prSet/>
+      <dgm:spPr/>
+      <dgm:t>
+        <a:bodyPr/>
+        <a:lstStyle/>
+        <a:p>
+          <a:endParaRPr lang="en-US"/>
+        </a:p>
+      </dgm:t>
+    </dgm:pt>
+    <dgm:pt modelId="{2C848159-2F16-459B-8813-9C9F053C44B7}">
+      <dgm:prSet phldrT="[Text]"/>
+      <dgm:spPr/>
+      <dgm:t>
+        <a:bodyPr/>
+        <a:lstStyle/>
+        <a:p>
+          <a:r>
+            <a:rPr lang="en-US"/>
+            <a:t>MariaDb</a:t>
+          </a:r>
+        </a:p>
+      </dgm:t>
+    </dgm:pt>
+    <dgm:pt modelId="{AA9CBE23-A994-4599-9A2C-D63965D1705F}" type="parTrans" cxnId="{5DCBD8B7-EEB6-4E2E-8AB6-5BE25E11C378}">
+      <dgm:prSet/>
+      <dgm:spPr/>
+      <dgm:t>
+        <a:bodyPr/>
+        <a:lstStyle/>
+        <a:p>
+          <a:endParaRPr lang="en-US"/>
+        </a:p>
+      </dgm:t>
+    </dgm:pt>
+    <dgm:pt modelId="{CBE6A3A1-247D-44B9-B617-CC9DB28DB7B5}" type="sibTrans" cxnId="{5DCBD8B7-EEB6-4E2E-8AB6-5BE25E11C378}">
+      <dgm:prSet/>
+      <dgm:spPr/>
+      <dgm:t>
+        <a:bodyPr/>
+        <a:lstStyle/>
+        <a:p>
+          <a:endParaRPr lang="en-US"/>
+        </a:p>
+      </dgm:t>
+    </dgm:pt>
+    <dgm:pt modelId="{76704BAC-D333-491B-8B59-6745F423FAFF}">
+      <dgm:prSet phldrT="[Text]"/>
+      <dgm:spPr/>
+      <dgm:t>
+        <a:bodyPr/>
+        <a:lstStyle/>
+        <a:p>
+          <a:r>
+            <a:rPr lang="en-US"/>
+            <a:t>SnowFlake</a:t>
+          </a:r>
+        </a:p>
+      </dgm:t>
+    </dgm:pt>
+    <dgm:pt modelId="{9916F0C7-199E-4388-9150-C18E0F3FF30E}" type="parTrans" cxnId="{15DD64D1-6125-4F06-872B-737805B120C5}">
+      <dgm:prSet/>
+      <dgm:spPr/>
+      <dgm:t>
+        <a:bodyPr/>
+        <a:lstStyle/>
+        <a:p>
+          <a:endParaRPr lang="en-US"/>
+        </a:p>
+      </dgm:t>
+    </dgm:pt>
+    <dgm:pt modelId="{35A97FBF-C9AE-4D62-A945-CA37E606776D}" type="sibTrans" cxnId="{15DD64D1-6125-4F06-872B-737805B120C5}">
+      <dgm:prSet/>
+      <dgm:spPr/>
+      <dgm:t>
+        <a:bodyPr/>
+        <a:lstStyle/>
+        <a:p>
+          <a:endParaRPr lang="en-US"/>
+        </a:p>
+      </dgm:t>
+    </dgm:pt>
+    <dgm:pt modelId="{82A3D9A1-8283-4B19-AE6D-6A288C239493}">
+      <dgm:prSet phldrT="[Text]" custT="1"/>
+      <dgm:spPr/>
+      <dgm:t>
+        <a:bodyPr/>
+        <a:lstStyle/>
+        <a:p>
+          <a:r>
+            <a:rPr lang="en-US" sz="1200"/>
+            <a:t>SHQ</a:t>
+          </a:r>
+        </a:p>
+      </dgm:t>
+    </dgm:pt>
+    <dgm:pt modelId="{09F2734D-6E66-428A-A1FC-930E0E4758F0}" type="parTrans" cxnId="{B4414076-903D-493D-8FFD-E34CCB1B1767}">
+      <dgm:prSet/>
+      <dgm:spPr/>
+      <dgm:t>
+        <a:bodyPr/>
+        <a:lstStyle/>
+        <a:p>
+          <a:endParaRPr lang="en-US"/>
+        </a:p>
+      </dgm:t>
+    </dgm:pt>
+    <dgm:pt modelId="{0DF5CE72-B48B-4F39-88B1-472CD5892BEA}" type="sibTrans" cxnId="{B4414076-903D-493D-8FFD-E34CCB1B1767}">
+      <dgm:prSet/>
+      <dgm:spPr/>
+      <dgm:t>
+        <a:bodyPr/>
+        <a:lstStyle/>
+        <a:p>
+          <a:endParaRPr lang="en-US"/>
+        </a:p>
+      </dgm:t>
+    </dgm:pt>
+    <dgm:pt modelId="{73524432-7C88-4128-97D2-2CB8DA220C22}">
+      <dgm:prSet phldrT="[Text]"/>
+      <dgm:spPr/>
+      <dgm:t>
+        <a:bodyPr/>
+        <a:lstStyle/>
+        <a:p>
+          <a:r>
+            <a:rPr lang="en-US"/>
+            <a:t>Sql Server</a:t>
+          </a:r>
+        </a:p>
+      </dgm:t>
+    </dgm:pt>
+    <dgm:pt modelId="{3AA56D6C-3A67-4E01-AB9E-AD489085328F}" type="parTrans" cxnId="{80D84051-4790-4B8B-B557-3BAF426FB712}">
+      <dgm:prSet/>
+      <dgm:spPr/>
+      <dgm:t>
+        <a:bodyPr/>
+        <a:lstStyle/>
+        <a:p>
+          <a:endParaRPr lang="en-US"/>
+        </a:p>
+      </dgm:t>
+    </dgm:pt>
+    <dgm:pt modelId="{2FCCB346-9BBB-48FC-9ADF-8BFC7F52E17A}" type="sibTrans" cxnId="{80D84051-4790-4B8B-B557-3BAF426FB712}">
+      <dgm:prSet/>
+      <dgm:spPr/>
+      <dgm:t>
+        <a:bodyPr/>
+        <a:lstStyle/>
+        <a:p>
+          <a:endParaRPr lang="en-US"/>
+        </a:p>
+      </dgm:t>
+    </dgm:pt>
+    <dgm:pt modelId="{5F226484-7406-4504-9F9E-519E98CDA7A8}">
+      <dgm:prSet phldrT="[Text]"/>
+      <dgm:spPr/>
+      <dgm:t>
+        <a:bodyPr/>
+        <a:lstStyle/>
+        <a:p>
+          <a:r>
+            <a:rPr lang="en-US"/>
+            <a:t>Data</a:t>
+          </a:r>
+        </a:p>
+        <a:p>
+          <a:r>
+            <a:rPr lang="en-US"/>
+            <a:t>Warhouse</a:t>
+          </a:r>
+        </a:p>
+      </dgm:t>
+    </dgm:pt>
+    <dgm:pt modelId="{C9BBE524-42BC-4DC9-81D7-486E3695A678}" type="sibTrans" cxnId="{167BD747-A318-4580-9FD7-40E48342C5B3}">
+      <dgm:prSet/>
+      <dgm:spPr/>
+      <dgm:t>
+        <a:bodyPr/>
+        <a:lstStyle/>
+        <a:p>
+          <a:endParaRPr lang="en-US"/>
+        </a:p>
+      </dgm:t>
+    </dgm:pt>
+    <dgm:pt modelId="{28CEAF2A-0D57-4C8D-BD9D-8FF82FF36394}" type="parTrans" cxnId="{167BD747-A318-4580-9FD7-40E48342C5B3}">
+      <dgm:prSet/>
+      <dgm:spPr/>
+      <dgm:t>
+        <a:bodyPr/>
+        <a:lstStyle/>
+        <a:p>
+          <a:endParaRPr lang="en-US"/>
+        </a:p>
+      </dgm:t>
+    </dgm:pt>
+    <dgm:pt modelId="{4B1BD0A5-9C11-4AEE-8A38-28F3AC95AC14}" type="pres">
+      <dgm:prSet presAssocID="{EF71E78D-BBDF-4594-9AFA-E48414E21BAB}" presName="theList" presStyleCnt="0">
+        <dgm:presLayoutVars>
+          <dgm:dir/>
+          <dgm:animLvl val="lvl"/>
+          <dgm:resizeHandles val="exact"/>
+        </dgm:presLayoutVars>
+      </dgm:prSet>
+      <dgm:spPr/>
+    </dgm:pt>
+    <dgm:pt modelId="{2C0EAE9C-061C-439F-89E2-F6748D966233}" type="pres">
+      <dgm:prSet presAssocID="{EF474FCF-D63F-4456-9135-1D3C0CBA79AC}" presName="compNode" presStyleCnt="0"/>
+      <dgm:spPr/>
+    </dgm:pt>
+    <dgm:pt modelId="{82C4A748-A5B1-48B5-A111-ABCDDD2A4FA0}" type="pres">
+      <dgm:prSet presAssocID="{EF474FCF-D63F-4456-9135-1D3C0CBA79AC}" presName="noGeometry" presStyleCnt="0"/>
+      <dgm:spPr/>
+    </dgm:pt>
+    <dgm:pt modelId="{AC361433-E72B-497D-81F4-498BDA7724AD}" type="pres">
+      <dgm:prSet presAssocID="{EF474FCF-D63F-4456-9135-1D3C0CBA79AC}" presName="childTextVisible" presStyleLbl="bgAccFollowNode1" presStyleIdx="0" presStyleCnt="3">
+        <dgm:presLayoutVars>
+          <dgm:bulletEnabled val="1"/>
+        </dgm:presLayoutVars>
+      </dgm:prSet>
+      <dgm:spPr/>
+    </dgm:pt>
+    <dgm:pt modelId="{4E542B38-06CE-4EFE-BE2A-2C23306A19E5}" type="pres">
+      <dgm:prSet presAssocID="{EF474FCF-D63F-4456-9135-1D3C0CBA79AC}" presName="childTextHidden" presStyleLbl="bgAccFollowNode1" presStyleIdx="0" presStyleCnt="3"/>
+      <dgm:spPr/>
+    </dgm:pt>
+    <dgm:pt modelId="{172B4573-A076-45AA-AA28-C54EC07A151E}" type="pres">
+      <dgm:prSet presAssocID="{EF474FCF-D63F-4456-9135-1D3C0CBA79AC}" presName="parentText" presStyleLbl="node1" presStyleIdx="0" presStyleCnt="3">
+        <dgm:presLayoutVars>
+          <dgm:chMax val="1"/>
+          <dgm:bulletEnabled val="1"/>
+        </dgm:presLayoutVars>
+      </dgm:prSet>
+      <dgm:spPr/>
+    </dgm:pt>
+    <dgm:pt modelId="{55C9C765-FCD8-4E4B-A687-50D7DFC769E0}" type="pres">
+      <dgm:prSet presAssocID="{EF474FCF-D63F-4456-9135-1D3C0CBA79AC}" presName="aSpace" presStyleCnt="0"/>
+      <dgm:spPr/>
+    </dgm:pt>
+    <dgm:pt modelId="{77339FF9-713C-42B8-8B9B-D6FA05156E94}" type="pres">
+      <dgm:prSet presAssocID="{D2B5E796-ECBA-494A-9931-F83C7072A688}" presName="compNode" presStyleCnt="0"/>
+      <dgm:spPr/>
+    </dgm:pt>
+    <dgm:pt modelId="{AEDC61A4-07B0-4D6F-9541-A594CF7973A6}" type="pres">
+      <dgm:prSet presAssocID="{D2B5E796-ECBA-494A-9931-F83C7072A688}" presName="noGeometry" presStyleCnt="0"/>
+      <dgm:spPr/>
+    </dgm:pt>
+    <dgm:pt modelId="{D8D9D866-8721-4E9D-BCCF-32CE4BF3987C}" type="pres">
+      <dgm:prSet presAssocID="{D2B5E796-ECBA-494A-9931-F83C7072A688}" presName="childTextVisible" presStyleLbl="bgAccFollowNode1" presStyleIdx="1" presStyleCnt="3">
+        <dgm:presLayoutVars>
+          <dgm:bulletEnabled val="1"/>
+        </dgm:presLayoutVars>
+      </dgm:prSet>
+      <dgm:spPr/>
+    </dgm:pt>
+    <dgm:pt modelId="{2D3CBB3C-2F2C-4938-87EA-602B8CB03DEF}" type="pres">
+      <dgm:prSet presAssocID="{D2B5E796-ECBA-494A-9931-F83C7072A688}" presName="childTextHidden" presStyleLbl="bgAccFollowNode1" presStyleIdx="1" presStyleCnt="3"/>
+      <dgm:spPr/>
+    </dgm:pt>
+    <dgm:pt modelId="{0C4F9103-8F78-4AFE-A9CA-3A72C6CBFC62}" type="pres">
+      <dgm:prSet presAssocID="{D2B5E796-ECBA-494A-9931-F83C7072A688}" presName="parentText" presStyleLbl="node1" presStyleIdx="1" presStyleCnt="3">
+        <dgm:presLayoutVars>
+          <dgm:chMax val="1"/>
+          <dgm:bulletEnabled val="1"/>
+        </dgm:presLayoutVars>
+      </dgm:prSet>
+      <dgm:spPr/>
+    </dgm:pt>
+    <dgm:pt modelId="{4CC705F9-3E2A-47E4-A100-434AFF605055}" type="pres">
+      <dgm:prSet presAssocID="{D2B5E796-ECBA-494A-9931-F83C7072A688}" presName="aSpace" presStyleCnt="0"/>
+      <dgm:spPr/>
+    </dgm:pt>
+    <dgm:pt modelId="{1D221276-7A6A-45CA-BDAE-750C18E97DC8}" type="pres">
+      <dgm:prSet presAssocID="{5F226484-7406-4504-9F9E-519E98CDA7A8}" presName="compNode" presStyleCnt="0"/>
+      <dgm:spPr/>
+    </dgm:pt>
+    <dgm:pt modelId="{993F8A5C-F269-4475-B0D0-AD0F8D766F55}" type="pres">
+      <dgm:prSet presAssocID="{5F226484-7406-4504-9F9E-519E98CDA7A8}" presName="noGeometry" presStyleCnt="0"/>
+      <dgm:spPr/>
+    </dgm:pt>
+    <dgm:pt modelId="{24525A73-04C1-44B1-B8EB-3884ACD8D16A}" type="pres">
+      <dgm:prSet presAssocID="{5F226484-7406-4504-9F9E-519E98CDA7A8}" presName="childTextVisible" presStyleLbl="bgAccFollowNode1" presStyleIdx="2" presStyleCnt="3">
+        <dgm:presLayoutVars>
+          <dgm:bulletEnabled val="1"/>
+        </dgm:presLayoutVars>
+      </dgm:prSet>
+      <dgm:spPr/>
+    </dgm:pt>
+    <dgm:pt modelId="{CEA293D8-399C-4237-B5CF-190E0881E77A}" type="pres">
+      <dgm:prSet presAssocID="{5F226484-7406-4504-9F9E-519E98CDA7A8}" presName="childTextHidden" presStyleLbl="bgAccFollowNode1" presStyleIdx="2" presStyleCnt="3"/>
+      <dgm:spPr/>
+    </dgm:pt>
+    <dgm:pt modelId="{FD4F1880-3D13-4CE9-88A5-52FA71205CFD}" type="pres">
+      <dgm:prSet presAssocID="{5F226484-7406-4504-9F9E-519E98CDA7A8}" presName="parentText" presStyleLbl="node1" presStyleIdx="2" presStyleCnt="3">
+        <dgm:presLayoutVars>
+          <dgm:chMax val="1"/>
+          <dgm:bulletEnabled val="1"/>
+        </dgm:presLayoutVars>
+      </dgm:prSet>
+      <dgm:spPr/>
+    </dgm:pt>
+  </dgm:ptLst>
+  <dgm:cxnLst>
+    <dgm:cxn modelId="{2356D517-5199-4A5B-8EA9-A8C3D9B7C2F7}" type="presOf" srcId="{2C848159-2F16-459B-8813-9C9F053C44B7}" destId="{2D3CBB3C-2F2C-4938-87EA-602B8CB03DEF}" srcOrd="1" destOrd="0" presId="urn:microsoft.com/office/officeart/2005/8/layout/hProcess6"/>
+    <dgm:cxn modelId="{8BA5381B-ACEC-48AC-9446-7F8015B4399E}" type="presOf" srcId="{5F226484-7406-4504-9F9E-519E98CDA7A8}" destId="{FD4F1880-3D13-4CE9-88A5-52FA71205CFD}" srcOrd="0" destOrd="0" presId="urn:microsoft.com/office/officeart/2005/8/layout/hProcess6"/>
+    <dgm:cxn modelId="{B0605A1B-8BA4-4C1C-AC00-FCB7BE43D7D9}" srcId="{EF71E78D-BBDF-4594-9AFA-E48414E21BAB}" destId="{EF474FCF-D63F-4456-9135-1D3C0CBA79AC}" srcOrd="0" destOrd="0" parTransId="{0DA1E42F-0A7F-43F7-BBFB-4B1BF90E0E79}" sibTransId="{A41AA24E-7936-417F-8964-38FB890AE618}"/>
+    <dgm:cxn modelId="{A9D6C121-D91F-4B3B-8E33-ABF5E0FE9F1E}" srcId="{EF71E78D-BBDF-4594-9AFA-E48414E21BAB}" destId="{D2B5E796-ECBA-494A-9931-F83C7072A688}" srcOrd="1" destOrd="0" parTransId="{A1CEE495-92FC-4F65-9341-77DF4207CB13}" sibTransId="{BA933A74-B99C-46A0-B414-D643C930D51A}"/>
+    <dgm:cxn modelId="{9524FC2B-6827-4AEC-A23A-3773F6B86536}" type="presOf" srcId="{82A3D9A1-8283-4B19-AE6D-6A288C239493}" destId="{4E542B38-06CE-4EFE-BE2A-2C23306A19E5}" srcOrd="1" destOrd="1" presId="urn:microsoft.com/office/officeart/2005/8/layout/hProcess6"/>
+    <dgm:cxn modelId="{30491731-6B87-4A73-905E-94ADAA52A424}" type="presOf" srcId="{73524432-7C88-4128-97D2-2CB8DA220C22}" destId="{2D3CBB3C-2F2C-4938-87EA-602B8CB03DEF}" srcOrd="1" destOrd="1" presId="urn:microsoft.com/office/officeart/2005/8/layout/hProcess6"/>
+    <dgm:cxn modelId="{548E683B-AC1B-4035-B5A0-0C9EFCA10E84}" type="presOf" srcId="{EF71E78D-BBDF-4594-9AFA-E48414E21BAB}" destId="{4B1BD0A5-9C11-4AEE-8A38-28F3AC95AC14}" srcOrd="0" destOrd="0" presId="urn:microsoft.com/office/officeart/2005/8/layout/hProcess6"/>
+    <dgm:cxn modelId="{167BD747-A318-4580-9FD7-40E48342C5B3}" srcId="{EF71E78D-BBDF-4594-9AFA-E48414E21BAB}" destId="{5F226484-7406-4504-9F9E-519E98CDA7A8}" srcOrd="2" destOrd="0" parTransId="{28CEAF2A-0D57-4C8D-BD9D-8FF82FF36394}" sibTransId="{C9BBE524-42BC-4DC9-81D7-486E3695A678}"/>
+    <dgm:cxn modelId="{80D84051-4790-4B8B-B557-3BAF426FB712}" srcId="{D2B5E796-ECBA-494A-9931-F83C7072A688}" destId="{73524432-7C88-4128-97D2-2CB8DA220C22}" srcOrd="1" destOrd="0" parTransId="{3AA56D6C-3A67-4E01-AB9E-AD489085328F}" sibTransId="{2FCCB346-9BBB-48FC-9ADF-8BFC7F52E17A}"/>
+    <dgm:cxn modelId="{23539553-F9BC-4AAE-BDFB-70C4143A5D56}" type="presOf" srcId="{F43FEBA0-CA9D-4E8E-A5D4-FD90233DF01C}" destId="{4E542B38-06CE-4EFE-BE2A-2C23306A19E5}" srcOrd="1" destOrd="0" presId="urn:microsoft.com/office/officeart/2005/8/layout/hProcess6"/>
+    <dgm:cxn modelId="{39F9BD55-C2C4-4371-AB01-CB20BB815B72}" type="presOf" srcId="{76704BAC-D333-491B-8B59-6745F423FAFF}" destId="{24525A73-04C1-44B1-B8EB-3884ACD8D16A}" srcOrd="0" destOrd="0" presId="urn:microsoft.com/office/officeart/2005/8/layout/hProcess6"/>
+    <dgm:cxn modelId="{B4414076-903D-493D-8FFD-E34CCB1B1767}" srcId="{EF474FCF-D63F-4456-9135-1D3C0CBA79AC}" destId="{82A3D9A1-8283-4B19-AE6D-6A288C239493}" srcOrd="1" destOrd="0" parTransId="{09F2734D-6E66-428A-A1FC-930E0E4758F0}" sibTransId="{0DF5CE72-B48B-4F39-88B1-472CD5892BEA}"/>
+    <dgm:cxn modelId="{6D33A885-BB2F-4680-95A8-EAB5BEC1DBDB}" type="presOf" srcId="{D2B5E796-ECBA-494A-9931-F83C7072A688}" destId="{0C4F9103-8F78-4AFE-A9CA-3A72C6CBFC62}" srcOrd="0" destOrd="0" presId="urn:microsoft.com/office/officeart/2005/8/layout/hProcess6"/>
+    <dgm:cxn modelId="{0BFAED9C-F366-49DC-8DB4-BCF9C12ADEA5}" type="presOf" srcId="{EF474FCF-D63F-4456-9135-1D3C0CBA79AC}" destId="{172B4573-A076-45AA-AA28-C54EC07A151E}" srcOrd="0" destOrd="0" presId="urn:microsoft.com/office/officeart/2005/8/layout/hProcess6"/>
+    <dgm:cxn modelId="{2FC1B2A7-37BC-40E9-91C1-8CD7AD72F089}" type="presOf" srcId="{82A3D9A1-8283-4B19-AE6D-6A288C239493}" destId="{AC361433-E72B-497D-81F4-498BDA7724AD}" srcOrd="0" destOrd="1" presId="urn:microsoft.com/office/officeart/2005/8/layout/hProcess6"/>
+    <dgm:cxn modelId="{9F72A0AB-88F1-4AB0-B7C3-DA37FCD4B496}" type="presOf" srcId="{73524432-7C88-4128-97D2-2CB8DA220C22}" destId="{D8D9D866-8721-4E9D-BCCF-32CE4BF3987C}" srcOrd="0" destOrd="1" presId="urn:microsoft.com/office/officeart/2005/8/layout/hProcess6"/>
+    <dgm:cxn modelId="{B604FDAC-C6BC-42FC-B477-954572DEFCC0}" type="presOf" srcId="{F43FEBA0-CA9D-4E8E-A5D4-FD90233DF01C}" destId="{AC361433-E72B-497D-81F4-498BDA7724AD}" srcOrd="0" destOrd="0" presId="urn:microsoft.com/office/officeart/2005/8/layout/hProcess6"/>
+    <dgm:cxn modelId="{B3CE14B1-D659-473E-A002-73964FA36514}" type="presOf" srcId="{2C848159-2F16-459B-8813-9C9F053C44B7}" destId="{D8D9D866-8721-4E9D-BCCF-32CE4BF3987C}" srcOrd="0" destOrd="0" presId="urn:microsoft.com/office/officeart/2005/8/layout/hProcess6"/>
+    <dgm:cxn modelId="{8A9A7FB1-3750-48B1-B516-BD557EDB862B}" type="presOf" srcId="{76704BAC-D333-491B-8B59-6745F423FAFF}" destId="{CEA293D8-399C-4237-B5CF-190E0881E77A}" srcOrd="1" destOrd="0" presId="urn:microsoft.com/office/officeart/2005/8/layout/hProcess6"/>
+    <dgm:cxn modelId="{5DCBD8B7-EEB6-4E2E-8AB6-5BE25E11C378}" srcId="{D2B5E796-ECBA-494A-9931-F83C7072A688}" destId="{2C848159-2F16-459B-8813-9C9F053C44B7}" srcOrd="0" destOrd="0" parTransId="{AA9CBE23-A994-4599-9A2C-D63965D1705F}" sibTransId="{CBE6A3A1-247D-44B9-B617-CC9DB28DB7B5}"/>
+    <dgm:cxn modelId="{15DD64D1-6125-4F06-872B-737805B120C5}" srcId="{5F226484-7406-4504-9F9E-519E98CDA7A8}" destId="{76704BAC-D333-491B-8B59-6745F423FAFF}" srcOrd="0" destOrd="0" parTransId="{9916F0C7-199E-4388-9150-C18E0F3FF30E}" sibTransId="{35A97FBF-C9AE-4D62-A945-CA37E606776D}"/>
+    <dgm:cxn modelId="{EA743FFC-2DA5-4BB7-8C17-F63F166C87F9}" srcId="{EF474FCF-D63F-4456-9135-1D3C0CBA79AC}" destId="{F43FEBA0-CA9D-4E8E-A5D4-FD90233DF01C}" srcOrd="0" destOrd="0" parTransId="{BA07AFD4-07D1-483A-BB26-9C1DFF2EBEB3}" sibTransId="{E093186D-AD05-4D63-8224-23C2D55459E8}"/>
+    <dgm:cxn modelId="{61BC817C-DF34-4CBD-AE09-D45BA94FA5EB}" type="presParOf" srcId="{4B1BD0A5-9C11-4AEE-8A38-28F3AC95AC14}" destId="{2C0EAE9C-061C-439F-89E2-F6748D966233}" srcOrd="0" destOrd="0" presId="urn:microsoft.com/office/officeart/2005/8/layout/hProcess6"/>
+    <dgm:cxn modelId="{064A19BA-DD20-4D04-9626-70700E1D6540}" type="presParOf" srcId="{2C0EAE9C-061C-439F-89E2-F6748D966233}" destId="{82C4A748-A5B1-48B5-A111-ABCDDD2A4FA0}" srcOrd="0" destOrd="0" presId="urn:microsoft.com/office/officeart/2005/8/layout/hProcess6"/>
+    <dgm:cxn modelId="{1D7F58F5-370A-49F2-9760-C06B2327B261}" type="presParOf" srcId="{2C0EAE9C-061C-439F-89E2-F6748D966233}" destId="{AC361433-E72B-497D-81F4-498BDA7724AD}" srcOrd="1" destOrd="0" presId="urn:microsoft.com/office/officeart/2005/8/layout/hProcess6"/>
+    <dgm:cxn modelId="{5C771152-1A94-4E77-A3D6-A052AA623EE6}" type="presParOf" srcId="{2C0EAE9C-061C-439F-89E2-F6748D966233}" destId="{4E542B38-06CE-4EFE-BE2A-2C23306A19E5}" srcOrd="2" destOrd="0" presId="urn:microsoft.com/office/officeart/2005/8/layout/hProcess6"/>
+    <dgm:cxn modelId="{B82B425F-397E-40E3-9A5D-DB6C631EECAC}" type="presParOf" srcId="{2C0EAE9C-061C-439F-89E2-F6748D966233}" destId="{172B4573-A076-45AA-AA28-C54EC07A151E}" srcOrd="3" destOrd="0" presId="urn:microsoft.com/office/officeart/2005/8/layout/hProcess6"/>
+    <dgm:cxn modelId="{68758FAF-E355-42F9-8D8E-D3B74596AE31}" type="presParOf" srcId="{4B1BD0A5-9C11-4AEE-8A38-28F3AC95AC14}" destId="{55C9C765-FCD8-4E4B-A687-50D7DFC769E0}" srcOrd="1" destOrd="0" presId="urn:microsoft.com/office/officeart/2005/8/layout/hProcess6"/>
+    <dgm:cxn modelId="{5669E940-C8ED-4296-AAD1-BE1719CDE469}" type="presParOf" srcId="{4B1BD0A5-9C11-4AEE-8A38-28F3AC95AC14}" destId="{77339FF9-713C-42B8-8B9B-D6FA05156E94}" srcOrd="2" destOrd="0" presId="urn:microsoft.com/office/officeart/2005/8/layout/hProcess6"/>
+    <dgm:cxn modelId="{A61FC88D-7A00-45EB-9258-B0F0B82CBD7F}" type="presParOf" srcId="{77339FF9-713C-42B8-8B9B-D6FA05156E94}" destId="{AEDC61A4-07B0-4D6F-9541-A594CF7973A6}" srcOrd="0" destOrd="0" presId="urn:microsoft.com/office/officeart/2005/8/layout/hProcess6"/>
+    <dgm:cxn modelId="{3753C179-5F2A-49E2-B3CD-60253A25F1C9}" type="presParOf" srcId="{77339FF9-713C-42B8-8B9B-D6FA05156E94}" destId="{D8D9D866-8721-4E9D-BCCF-32CE4BF3987C}" srcOrd="1" destOrd="0" presId="urn:microsoft.com/office/officeart/2005/8/layout/hProcess6"/>
+    <dgm:cxn modelId="{AEB9D74F-7165-4713-BF27-71B37CA359B2}" type="presParOf" srcId="{77339FF9-713C-42B8-8B9B-D6FA05156E94}" destId="{2D3CBB3C-2F2C-4938-87EA-602B8CB03DEF}" srcOrd="2" destOrd="0" presId="urn:microsoft.com/office/officeart/2005/8/layout/hProcess6"/>
+    <dgm:cxn modelId="{6CD9F0A4-FD2D-4FC3-81D0-6E85A6153C6E}" type="presParOf" srcId="{77339FF9-713C-42B8-8B9B-D6FA05156E94}" destId="{0C4F9103-8F78-4AFE-A9CA-3A72C6CBFC62}" srcOrd="3" destOrd="0" presId="urn:microsoft.com/office/officeart/2005/8/layout/hProcess6"/>
+    <dgm:cxn modelId="{229FEDEF-F5CC-4B05-BDC3-33438BBD6061}" type="presParOf" srcId="{4B1BD0A5-9C11-4AEE-8A38-28F3AC95AC14}" destId="{4CC705F9-3E2A-47E4-A100-434AFF605055}" srcOrd="3" destOrd="0" presId="urn:microsoft.com/office/officeart/2005/8/layout/hProcess6"/>
+    <dgm:cxn modelId="{D8B83869-6108-4E59-BB46-7493127CE7B7}" type="presParOf" srcId="{4B1BD0A5-9C11-4AEE-8A38-28F3AC95AC14}" destId="{1D221276-7A6A-45CA-BDAE-750C18E97DC8}" srcOrd="4" destOrd="0" presId="urn:microsoft.com/office/officeart/2005/8/layout/hProcess6"/>
+    <dgm:cxn modelId="{28AAF228-DC96-41FB-8752-A55A98257533}" type="presParOf" srcId="{1D221276-7A6A-45CA-BDAE-750C18E97DC8}" destId="{993F8A5C-F269-4475-B0D0-AD0F8D766F55}" srcOrd="0" destOrd="0" presId="urn:microsoft.com/office/officeart/2005/8/layout/hProcess6"/>
+    <dgm:cxn modelId="{0F41B86C-AFD8-4BCA-AEEA-9AAD925DD592}" type="presParOf" srcId="{1D221276-7A6A-45CA-BDAE-750C18E97DC8}" destId="{24525A73-04C1-44B1-B8EB-3884ACD8D16A}" srcOrd="1" destOrd="0" presId="urn:microsoft.com/office/officeart/2005/8/layout/hProcess6"/>
+    <dgm:cxn modelId="{2BAC4B57-2B16-404F-9D25-D1E061DCC3F4}" type="presParOf" srcId="{1D221276-7A6A-45CA-BDAE-750C18E97DC8}" destId="{CEA293D8-399C-4237-B5CF-190E0881E77A}" srcOrd="2" destOrd="0" presId="urn:microsoft.com/office/officeart/2005/8/layout/hProcess6"/>
+    <dgm:cxn modelId="{AAA0259C-1810-4024-B946-00F34D9AD037}" type="presParOf" srcId="{1D221276-7A6A-45CA-BDAE-750C18E97DC8}" destId="{FD4F1880-3D13-4CE9-88A5-52FA71205CFD}" srcOrd="3" destOrd="0" presId="urn:microsoft.com/office/officeart/2005/8/layout/hProcess6"/>
+  </dgm:cxnLst>
+  <dgm:bg/>
+  <dgm:whole/>
+  <dgm:extLst>
+    <a:ext uri="http://schemas.microsoft.com/office/drawing/2008/diagram">
+      <dsp:dataModelExt xmlns:dsp="http://schemas.microsoft.com/office/drawing/2008/diagram" relId="rId15" minVer="http://schemas.openxmlformats.org/drawingml/2006/diagram"/>
+    </a:ext>
+  </dgm:extLst>
+</dgm:dataModel>
+</file>
+
+<file path=word/diagrams/drawing1.xml><?xml version="1.0" encoding="utf-8"?>
+<dsp:drawing xmlns:dgm="http://schemas.openxmlformats.org/drawingml/2006/diagram" xmlns:dsp="http://schemas.microsoft.com/office/drawing/2008/diagram" xmlns:a="http://schemas.openxmlformats.org/drawingml/2006/main">
+  <dsp:spTree>
+    <dsp:nvGrpSpPr>
+      <dsp:cNvPr id="0" name=""/>
+      <dsp:cNvGrpSpPr/>
+    </dsp:nvGrpSpPr>
+    <dsp:grpSpPr/>
+    <dsp:sp modelId="{AC361433-E72B-497D-81F4-498BDA7724AD}">
+      <dsp:nvSpPr>
+        <dsp:cNvPr id="0" name=""/>
+        <dsp:cNvSpPr/>
+      </dsp:nvSpPr>
+      <dsp:spPr>
+        <a:xfrm>
+          <a:off x="307427" y="404792"/>
+          <a:ext cx="1220465" cy="1066840"/>
+        </a:xfrm>
+        <a:prstGeom prst="rightArrow">
+          <a:avLst>
+            <a:gd name="adj1" fmla="val 70000"/>
+            <a:gd name="adj2" fmla="val 50000"/>
+          </a:avLst>
+        </a:prstGeom>
+        <a:solidFill>
+          <a:schemeClr val="accent1">
+            <a:alpha val="90000"/>
+            <a:tint val="40000"/>
+            <a:hueOff val="0"/>
+            <a:satOff val="0"/>
+            <a:lumOff val="0"/>
+            <a:alphaOff val="0"/>
+          </a:schemeClr>
+        </a:solidFill>
+        <a:ln w="12700" cap="flat" cmpd="sng" algn="ctr">
+          <a:solidFill>
+            <a:schemeClr val="accent1">
+              <a:alpha val="90000"/>
+              <a:tint val="40000"/>
+              <a:hueOff val="0"/>
+              <a:satOff val="0"/>
+              <a:lumOff val="0"/>
+              <a:alphaOff val="0"/>
+            </a:schemeClr>
+          </a:solidFill>
+          <a:prstDash val="solid"/>
+          <a:miter lim="800000"/>
+        </a:ln>
+        <a:effectLst/>
+      </dsp:spPr>
+      <dsp:style>
+        <a:lnRef idx="2">
+          <a:scrgbClr r="0" g="0" b="0"/>
+        </a:lnRef>
+        <a:fillRef idx="1">
+          <a:scrgbClr r="0" g="0" b="0"/>
+        </a:fillRef>
+        <a:effectRef idx="0">
+          <a:scrgbClr r="0" g="0" b="0"/>
+        </a:effectRef>
+        <a:fontRef idx="minor"/>
+      </dsp:style>
+      <dsp:txBody>
+        <a:bodyPr spcFirstLastPara="0" vert="horz" wrap="square" lIns="30480" tIns="7620" rIns="15240" bIns="7620" numCol="1" spcCol="1270" anchor="ctr" anchorCtr="0">
+          <a:noAutofit/>
+        </a:bodyPr>
+        <a:lstStyle/>
+        <a:p>
+          <a:pPr marL="114300" lvl="1" indent="-114300" algn="l" defTabSz="533400">
+            <a:lnSpc>
+              <a:spcPct val="90000"/>
+            </a:lnSpc>
+            <a:spcBef>
+              <a:spcPct val="0"/>
+            </a:spcBef>
+            <a:spcAft>
+              <a:spcPct val="15000"/>
+            </a:spcAft>
+            <a:buChar char="•"/>
+          </a:pPr>
+          <a:r>
+            <a:rPr lang="en-US" sz="1200" kern="1200"/>
+            <a:t>ADM</a:t>
+          </a:r>
+        </a:p>
+        <a:p>
+          <a:pPr marL="114300" lvl="1" indent="-114300" algn="l" defTabSz="533400">
+            <a:lnSpc>
+              <a:spcPct val="90000"/>
+            </a:lnSpc>
+            <a:spcBef>
+              <a:spcPct val="0"/>
+            </a:spcBef>
+            <a:spcAft>
+              <a:spcPct val="15000"/>
+            </a:spcAft>
+            <a:buChar char="•"/>
+          </a:pPr>
+          <a:r>
+            <a:rPr lang="en-US" sz="1200" kern="1200"/>
+            <a:t>SHQ</a:t>
+          </a:r>
+        </a:p>
+      </dsp:txBody>
+      <dsp:txXfrm>
+        <a:off x="612544" y="564818"/>
+        <a:ext cx="594976" cy="746788"/>
+      </dsp:txXfrm>
+    </dsp:sp>
+    <dsp:sp modelId="{172B4573-A076-45AA-AA28-C54EC07A151E}">
+      <dsp:nvSpPr>
+        <dsp:cNvPr id="0" name=""/>
+        <dsp:cNvSpPr/>
+      </dsp:nvSpPr>
+      <dsp:spPr>
+        <a:xfrm>
+          <a:off x="2311" y="633096"/>
+          <a:ext cx="610232" cy="610232"/>
+        </a:xfrm>
+        <a:prstGeom prst="ellipse">
+          <a:avLst/>
+        </a:prstGeom>
+        <a:solidFill>
+          <a:schemeClr val="accent1">
+            <a:hueOff val="0"/>
+            <a:satOff val="0"/>
+            <a:lumOff val="0"/>
+            <a:alphaOff val="0"/>
+          </a:schemeClr>
+        </a:solidFill>
+        <a:ln w="12700" cap="flat" cmpd="sng" algn="ctr">
+          <a:solidFill>
+            <a:schemeClr val="lt1">
+              <a:hueOff val="0"/>
+              <a:satOff val="0"/>
+              <a:lumOff val="0"/>
+              <a:alphaOff val="0"/>
+            </a:schemeClr>
+          </a:solidFill>
+          <a:prstDash val="solid"/>
+          <a:miter lim="800000"/>
+        </a:ln>
+        <a:effectLst/>
+      </dsp:spPr>
+      <dsp:style>
+        <a:lnRef idx="2">
+          <a:scrgbClr r="0" g="0" b="0"/>
+        </a:lnRef>
+        <a:fillRef idx="1">
+          <a:scrgbClr r="0" g="0" b="0"/>
+        </a:fillRef>
+        <a:effectRef idx="0">
+          <a:scrgbClr r="0" g="0" b="0"/>
+        </a:effectRef>
+        <a:fontRef idx="minor">
+          <a:schemeClr val="lt1"/>
+        </a:fontRef>
+      </dsp:style>
+      <dsp:txBody>
+        <a:bodyPr spcFirstLastPara="0" vert="horz" wrap="square" lIns="4445" tIns="4445" rIns="4445" bIns="4445" numCol="1" spcCol="1270" anchor="ctr" anchorCtr="0">
+          <a:noAutofit/>
+        </a:bodyPr>
+        <a:lstStyle/>
+        <a:p>
+          <a:pPr marL="0" lvl="0" indent="0" algn="ctr" defTabSz="311150">
+            <a:lnSpc>
+              <a:spcPct val="90000"/>
+            </a:lnSpc>
+            <a:spcBef>
+              <a:spcPct val="0"/>
+            </a:spcBef>
+            <a:spcAft>
+              <a:spcPct val="35000"/>
+            </a:spcAft>
+            <a:buNone/>
+          </a:pPr>
+          <a:r>
+            <a:rPr lang="en-US" sz="700" kern="1200"/>
+            <a:t>Web Apps</a:t>
+          </a:r>
+        </a:p>
+      </dsp:txBody>
+      <dsp:txXfrm>
+        <a:off x="91677" y="722462"/>
+        <a:ext cx="431500" cy="431500"/>
+      </dsp:txXfrm>
+    </dsp:sp>
+    <dsp:sp modelId="{D8D9D866-8721-4E9D-BCCF-32CE4BF3987C}">
+      <dsp:nvSpPr>
+        <dsp:cNvPr id="0" name=""/>
+        <dsp:cNvSpPr/>
+      </dsp:nvSpPr>
+      <dsp:spPr>
+        <a:xfrm>
+          <a:off x="1909288" y="404792"/>
+          <a:ext cx="1220465" cy="1066840"/>
+        </a:xfrm>
+        <a:prstGeom prst="rightArrow">
+          <a:avLst>
+            <a:gd name="adj1" fmla="val 70000"/>
+            <a:gd name="adj2" fmla="val 50000"/>
+          </a:avLst>
+        </a:prstGeom>
+        <a:solidFill>
+          <a:schemeClr val="accent1">
+            <a:alpha val="90000"/>
+            <a:tint val="40000"/>
+            <a:hueOff val="0"/>
+            <a:satOff val="0"/>
+            <a:lumOff val="0"/>
+            <a:alphaOff val="0"/>
+          </a:schemeClr>
+        </a:solidFill>
+        <a:ln w="12700" cap="flat" cmpd="sng" algn="ctr">
+          <a:solidFill>
+            <a:schemeClr val="accent1">
+              <a:alpha val="90000"/>
+              <a:tint val="40000"/>
+              <a:hueOff val="0"/>
+              <a:satOff val="0"/>
+              <a:lumOff val="0"/>
+              <a:alphaOff val="0"/>
+            </a:schemeClr>
+          </a:solidFill>
+          <a:prstDash val="solid"/>
+          <a:miter lim="800000"/>
+        </a:ln>
+        <a:effectLst/>
+      </dsp:spPr>
+      <dsp:style>
+        <a:lnRef idx="2">
+          <a:scrgbClr r="0" g="0" b="0"/>
+        </a:lnRef>
+        <a:fillRef idx="1">
+          <a:scrgbClr r="0" g="0" b="0"/>
+        </a:fillRef>
+        <a:effectRef idx="0">
+          <a:scrgbClr r="0" g="0" b="0"/>
+        </a:effectRef>
+        <a:fontRef idx="minor"/>
+      </dsp:style>
+      <dsp:txBody>
+        <a:bodyPr spcFirstLastPara="0" vert="horz" wrap="square" lIns="25400" tIns="6350" rIns="12700" bIns="6350" numCol="1" spcCol="1270" anchor="ctr" anchorCtr="0">
+          <a:noAutofit/>
+        </a:bodyPr>
+        <a:lstStyle/>
+        <a:p>
+          <a:pPr marL="57150" lvl="1" indent="-57150" algn="l" defTabSz="444500">
+            <a:lnSpc>
+              <a:spcPct val="90000"/>
+            </a:lnSpc>
+            <a:spcBef>
+              <a:spcPct val="0"/>
+            </a:spcBef>
+            <a:spcAft>
+              <a:spcPct val="15000"/>
+            </a:spcAft>
+            <a:buChar char="•"/>
+          </a:pPr>
+          <a:r>
+            <a:rPr lang="en-US" sz="1000" kern="1200"/>
+            <a:t>MariaDb</a:t>
+          </a:r>
+        </a:p>
+        <a:p>
+          <a:pPr marL="57150" lvl="1" indent="-57150" algn="l" defTabSz="444500">
+            <a:lnSpc>
+              <a:spcPct val="90000"/>
+            </a:lnSpc>
+            <a:spcBef>
+              <a:spcPct val="0"/>
+            </a:spcBef>
+            <a:spcAft>
+              <a:spcPct val="15000"/>
+            </a:spcAft>
+            <a:buChar char="•"/>
+          </a:pPr>
+          <a:r>
+            <a:rPr lang="en-US" sz="1000" kern="1200"/>
+            <a:t>Sql Server</a:t>
+          </a:r>
+        </a:p>
+      </dsp:txBody>
+      <dsp:txXfrm>
+        <a:off x="2214404" y="564818"/>
+        <a:ext cx="594976" cy="746788"/>
+      </dsp:txXfrm>
+    </dsp:sp>
+    <dsp:sp modelId="{0C4F9103-8F78-4AFE-A9CA-3A72C6CBFC62}">
+      <dsp:nvSpPr>
+        <dsp:cNvPr id="0" name=""/>
+        <dsp:cNvSpPr/>
+      </dsp:nvSpPr>
+      <dsp:spPr>
+        <a:xfrm>
+          <a:off x="1604171" y="633096"/>
+          <a:ext cx="610232" cy="610232"/>
+        </a:xfrm>
+        <a:prstGeom prst="ellipse">
+          <a:avLst/>
+        </a:prstGeom>
+        <a:solidFill>
+          <a:schemeClr val="accent1">
+            <a:hueOff val="0"/>
+            <a:satOff val="0"/>
+            <a:lumOff val="0"/>
+            <a:alphaOff val="0"/>
+          </a:schemeClr>
+        </a:solidFill>
+        <a:ln w="12700" cap="flat" cmpd="sng" algn="ctr">
+          <a:solidFill>
+            <a:schemeClr val="lt1">
+              <a:hueOff val="0"/>
+              <a:satOff val="0"/>
+              <a:lumOff val="0"/>
+              <a:alphaOff val="0"/>
+            </a:schemeClr>
+          </a:solidFill>
+          <a:prstDash val="solid"/>
+          <a:miter lim="800000"/>
+        </a:ln>
+        <a:effectLst/>
+      </dsp:spPr>
+      <dsp:style>
+        <a:lnRef idx="2">
+          <a:scrgbClr r="0" g="0" b="0"/>
+        </a:lnRef>
+        <a:fillRef idx="1">
+          <a:scrgbClr r="0" g="0" b="0"/>
+        </a:fillRef>
+        <a:effectRef idx="0">
+          <a:scrgbClr r="0" g="0" b="0"/>
+        </a:effectRef>
+        <a:fontRef idx="minor">
+          <a:schemeClr val="lt1"/>
+        </a:fontRef>
+      </dsp:style>
+      <dsp:txBody>
+        <a:bodyPr spcFirstLastPara="0" vert="horz" wrap="square" lIns="4445" tIns="4445" rIns="4445" bIns="4445" numCol="1" spcCol="1270" anchor="ctr" anchorCtr="0">
+          <a:noAutofit/>
+        </a:bodyPr>
+        <a:lstStyle/>
+        <a:p>
+          <a:pPr marL="0" lvl="0" indent="0" algn="ctr" defTabSz="311150">
+            <a:lnSpc>
+              <a:spcPct val="90000"/>
+            </a:lnSpc>
+            <a:spcBef>
+              <a:spcPct val="0"/>
+            </a:spcBef>
+            <a:spcAft>
+              <a:spcPct val="35000"/>
+            </a:spcAft>
+            <a:buNone/>
+          </a:pPr>
+          <a:r>
+            <a:rPr lang="en-US" sz="700" kern="1200"/>
+            <a:t>DBs</a:t>
+          </a:r>
+        </a:p>
+      </dsp:txBody>
+      <dsp:txXfrm>
+        <a:off x="1693537" y="722462"/>
+        <a:ext cx="431500" cy="431500"/>
+      </dsp:txXfrm>
+    </dsp:sp>
+    <dsp:sp modelId="{24525A73-04C1-44B1-B8EB-3884ACD8D16A}">
+      <dsp:nvSpPr>
+        <dsp:cNvPr id="0" name=""/>
+        <dsp:cNvSpPr/>
+      </dsp:nvSpPr>
+      <dsp:spPr>
+        <a:xfrm>
+          <a:off x="3511148" y="404792"/>
+          <a:ext cx="1220465" cy="1066840"/>
+        </a:xfrm>
+        <a:prstGeom prst="rightArrow">
+          <a:avLst>
+            <a:gd name="adj1" fmla="val 70000"/>
+            <a:gd name="adj2" fmla="val 50000"/>
+          </a:avLst>
+        </a:prstGeom>
+        <a:solidFill>
+          <a:schemeClr val="accent1">
+            <a:alpha val="90000"/>
+            <a:tint val="40000"/>
+            <a:hueOff val="0"/>
+            <a:satOff val="0"/>
+            <a:lumOff val="0"/>
+            <a:alphaOff val="0"/>
+          </a:schemeClr>
+        </a:solidFill>
+        <a:ln w="12700" cap="flat" cmpd="sng" algn="ctr">
+          <a:solidFill>
+            <a:schemeClr val="accent1">
+              <a:alpha val="90000"/>
+              <a:tint val="40000"/>
+              <a:hueOff val="0"/>
+              <a:satOff val="0"/>
+              <a:lumOff val="0"/>
+              <a:alphaOff val="0"/>
+            </a:schemeClr>
+          </a:solidFill>
+          <a:prstDash val="solid"/>
+          <a:miter lim="800000"/>
+        </a:ln>
+        <a:effectLst/>
+      </dsp:spPr>
+      <dsp:style>
+        <a:lnRef idx="2">
+          <a:scrgbClr r="0" g="0" b="0"/>
+        </a:lnRef>
+        <a:fillRef idx="1">
+          <a:scrgbClr r="0" g="0" b="0"/>
+        </a:fillRef>
+        <a:effectRef idx="0">
+          <a:scrgbClr r="0" g="0" b="0"/>
+        </a:effectRef>
+        <a:fontRef idx="minor"/>
+      </dsp:style>
+      <dsp:txBody>
+        <a:bodyPr spcFirstLastPara="0" vert="horz" wrap="square" lIns="25400" tIns="6350" rIns="12700" bIns="6350" numCol="1" spcCol="1270" anchor="ctr" anchorCtr="0">
+          <a:noAutofit/>
+        </a:bodyPr>
+        <a:lstStyle/>
+        <a:p>
+          <a:pPr marL="0" lvl="0" indent="0" algn="ctr" defTabSz="444500">
+            <a:lnSpc>
+              <a:spcPct val="90000"/>
+            </a:lnSpc>
+            <a:spcBef>
+              <a:spcPct val="0"/>
+            </a:spcBef>
+            <a:spcAft>
+              <a:spcPct val="35000"/>
+            </a:spcAft>
+            <a:buNone/>
+          </a:pPr>
+          <a:r>
+            <a:rPr lang="en-US" sz="1000" kern="1200"/>
+            <a:t>SnowFlake</a:t>
+          </a:r>
+        </a:p>
+      </dsp:txBody>
+      <dsp:txXfrm>
+        <a:off x="3816264" y="564818"/>
+        <a:ext cx="594976" cy="746788"/>
+      </dsp:txXfrm>
+    </dsp:sp>
+    <dsp:sp modelId="{FD4F1880-3D13-4CE9-88A5-52FA71205CFD}">
+      <dsp:nvSpPr>
+        <dsp:cNvPr id="0" name=""/>
+        <dsp:cNvSpPr/>
+      </dsp:nvSpPr>
+      <dsp:spPr>
+        <a:xfrm>
+          <a:off x="3206032" y="633096"/>
+          <a:ext cx="610232" cy="610232"/>
+        </a:xfrm>
+        <a:prstGeom prst="ellipse">
+          <a:avLst/>
+        </a:prstGeom>
+        <a:solidFill>
+          <a:schemeClr val="accent1">
+            <a:hueOff val="0"/>
+            <a:satOff val="0"/>
+            <a:lumOff val="0"/>
+            <a:alphaOff val="0"/>
+          </a:schemeClr>
+        </a:solidFill>
+        <a:ln w="12700" cap="flat" cmpd="sng" algn="ctr">
+          <a:solidFill>
+            <a:schemeClr val="lt1">
+              <a:hueOff val="0"/>
+              <a:satOff val="0"/>
+              <a:lumOff val="0"/>
+              <a:alphaOff val="0"/>
+            </a:schemeClr>
+          </a:solidFill>
+          <a:prstDash val="solid"/>
+          <a:miter lim="800000"/>
+        </a:ln>
+        <a:effectLst/>
+      </dsp:spPr>
+      <dsp:style>
+        <a:lnRef idx="2">
+          <a:scrgbClr r="0" g="0" b="0"/>
+        </a:lnRef>
+        <a:fillRef idx="1">
+          <a:scrgbClr r="0" g="0" b="0"/>
+        </a:fillRef>
+        <a:effectRef idx="0">
+          <a:scrgbClr r="0" g="0" b="0"/>
+        </a:effectRef>
+        <a:fontRef idx="minor">
+          <a:schemeClr val="lt1"/>
+        </a:fontRef>
+      </dsp:style>
+      <dsp:txBody>
+        <a:bodyPr spcFirstLastPara="0" vert="horz" wrap="square" lIns="4445" tIns="4445" rIns="4445" bIns="4445" numCol="1" spcCol="1270" anchor="ctr" anchorCtr="0">
+          <a:noAutofit/>
+        </a:bodyPr>
+        <a:lstStyle/>
+        <a:p>
+          <a:pPr marL="0" lvl="0" indent="0" algn="ctr" defTabSz="311150">
+            <a:lnSpc>
+              <a:spcPct val="90000"/>
+            </a:lnSpc>
+            <a:spcBef>
+              <a:spcPct val="0"/>
+            </a:spcBef>
+            <a:spcAft>
+              <a:spcPct val="35000"/>
+            </a:spcAft>
+            <a:buNone/>
+          </a:pPr>
+          <a:r>
+            <a:rPr lang="en-US" sz="700" kern="1200"/>
+            <a:t>Data</a:t>
+          </a:r>
+        </a:p>
+        <a:p>
+          <a:pPr marL="0" lvl="0" indent="0" algn="ctr" defTabSz="311150">
+            <a:lnSpc>
+              <a:spcPct val="90000"/>
+            </a:lnSpc>
+            <a:spcBef>
+              <a:spcPct val="0"/>
+            </a:spcBef>
+            <a:spcAft>
+              <a:spcPct val="35000"/>
+            </a:spcAft>
+            <a:buNone/>
+          </a:pPr>
+          <a:r>
+            <a:rPr lang="en-US" sz="700" kern="1200"/>
+            <a:t>Warhouse</a:t>
+          </a:r>
+        </a:p>
+      </dsp:txBody>
+      <dsp:txXfrm>
+        <a:off x="3295398" y="722462"/>
+        <a:ext cx="431500" cy="431500"/>
+      </dsp:txXfrm>
+    </dsp:sp>
+  </dsp:spTree>
+</dsp:drawing>
+</file>
+
+<file path=word/diagrams/layout1.xml><?xml version="1.0" encoding="utf-8"?>
+<dgm:layoutDef xmlns:dgm="http://schemas.openxmlformats.org/drawingml/2006/diagram" xmlns:a="http://schemas.openxmlformats.org/drawingml/2006/main" uniqueId="urn:microsoft.com/office/officeart/2005/8/layout/hProcess6">
+  <dgm:title val=""/>
+  <dgm:desc val=""/>
+  <dgm:catLst>
+    <dgm:cat type="process" pri="7000"/>
+  </dgm:catLst>
+  <dgm:sampData>
+    <dgm:dataModel>
+      <dgm:ptLst>
+        <dgm:pt modelId="0" type="doc"/>
+        <dgm:pt modelId="1">
+          <dgm:prSet phldr="1"/>
+        </dgm:pt>
+        <dgm:pt modelId="11">
+          <dgm:prSet phldr="1"/>
+        </dgm:pt>
+        <dgm:pt modelId="12">
+          <dgm:prSet phldr="1"/>
+        </dgm:pt>
+        <dgm:pt modelId="2">
+          <dgm:prSet phldr="1"/>
+        </dgm:pt>
+        <dgm:pt modelId="21">
+          <dgm:prSet phldr="1"/>
+        </dgm:pt>
+        <dgm:pt modelId="22">
+          <dgm:prSet phldr="1"/>
+        </dgm:pt>
+        <dgm:pt modelId="3">
+          <dgm:prSet phldr="1"/>
+        </dgm:pt>
+        <dgm:pt modelId="31">
+          <dgm:prSet phldr="1"/>
+        </dgm:pt>
+        <dgm:pt modelId="32">
+          <dgm:prSet phldr="1"/>
+        </dgm:pt>
+      </dgm:ptLst>
+      <dgm:cxnLst>
+        <dgm:cxn modelId="4" srcId="0" destId="1" srcOrd="0" destOrd="0"/>
+        <dgm:cxn modelId="5" srcId="0" destId="2" srcOrd="1" destOrd="0"/>
+        <dgm:cxn modelId="13" srcId="1" destId="11" srcOrd="0" destOrd="0"/>
+        <dgm:cxn modelId="14" srcId="1" destId="12" srcOrd="0" destOrd="0"/>
+        <dgm:cxn modelId="23" srcId="2" destId="21" srcOrd="0" destOrd="0"/>
+        <dgm:cxn modelId="24" srcId="2" destId="22" srcOrd="0" destOrd="0"/>
+        <dgm:cxn modelId="33" srcId="3" destId="31" srcOrd="0" destOrd="0"/>
+        <dgm:cxn modelId="34" srcId="3" destId="32" srcOrd="0" destOrd="0"/>
+      </dgm:cxnLst>
+      <dgm:bg/>
+      <dgm:whole/>
+    </dgm:dataModel>
+  </dgm:sampData>
+  <dgm:styleData>
+    <dgm:dataModel>
+      <dgm:ptLst>
+        <dgm:pt modelId="0" type="doc"/>
+        <dgm:pt modelId="1"/>
+        <dgm:pt modelId="11"/>
+        <dgm:pt modelId="2"/>
+        <dgm:pt modelId="21"/>
+      </dgm:ptLst>
+      <dgm:cxnLst>
+        <dgm:cxn modelId="4" srcId="0" destId="1" srcOrd="0" destOrd="0"/>
+        <dgm:cxn modelId="5" srcId="0" destId="2" srcOrd="1" destOrd="0"/>
+        <dgm:cxn modelId="13" srcId="1" destId="11" srcOrd="0" destOrd="0"/>
+        <dgm:cxn modelId="23" srcId="2" destId="21" srcOrd="0" destOrd="0"/>
+      </dgm:cxnLst>
+      <dgm:bg/>
+      <dgm:whole/>
+    </dgm:dataModel>
+  </dgm:styleData>
+  <dgm:clrData>
+    <dgm:dataModel>
+      <dgm:ptLst>
+        <dgm:pt modelId="0" type="doc"/>
+        <dgm:pt modelId="1"/>
+        <dgm:pt modelId="11"/>
+        <dgm:pt modelId="2"/>
+        <dgm:pt modelId="21"/>
+        <dgm:pt modelId="3"/>
+        <dgm:pt modelId="31"/>
+        <dgm:pt modelId="4"/>
+        <dgm:pt modelId="41"/>
+      </dgm:ptLst>
+      <dgm:cxnLst>
+        <dgm:cxn modelId="5" srcId="0" destId="1" srcOrd="0" destOrd="0"/>
+        <dgm:cxn modelId="6" srcId="0" destId="2" srcOrd="1" destOrd="0"/>
+        <dgm:cxn modelId="7" srcId="0" destId="3" srcOrd="2" destOrd="0"/>
+        <dgm:cxn modelId="8" srcId="0" destId="4" srcOrd="3" destOrd="0"/>
+        <dgm:cxn modelId="13" srcId="1" destId="11" srcOrd="0" destOrd="0"/>
+        <dgm:cxn modelId="23" srcId="2" destId="21" srcOrd="0" destOrd="0"/>
+        <dgm:cxn modelId="33" srcId="3" destId="31" srcOrd="0" destOrd="0"/>
+        <dgm:cxn modelId="43" srcId="4" destId="41" srcOrd="0" destOrd="0"/>
+      </dgm:cxnLst>
+      <dgm:bg/>
+      <dgm:whole/>
+    </dgm:dataModel>
+  </dgm:clrData>
+  <dgm:layoutNode name="theList">
+    <dgm:varLst>
+      <dgm:dir/>
+      <dgm:animLvl val="lvl"/>
+      <dgm:resizeHandles val="exact"/>
+    </dgm:varLst>
+    <dgm:choose name="Name0">
+      <dgm:if name="Name1" func="var" arg="dir" op="equ" val="norm">
+        <dgm:alg type="lin">
+          <dgm:param type="linDir" val="fromL"/>
+          <dgm:param type="nodeHorzAlign" val="l"/>
+        </dgm:alg>
+      </dgm:if>
+      <dgm:else name="Name2">
+        <dgm:alg type="lin">
+          <dgm:param type="linDir" val="fromR"/>
+          <dgm:param type="nodeHorzAlign" val="r"/>
+        </dgm:alg>
+      </dgm:else>
+    </dgm:choose>
+    <dgm:shape xmlns:r="http://schemas.openxmlformats.org/officeDocument/2006/relationships" r:blip="">
+      <dgm:adjLst/>
+    </dgm:shape>
+    <dgm:presOf/>
+    <dgm:constrLst>
+      <dgm:constr type="w" for="ch" forName="compNode" refType="w"/>
+      <dgm:constr type="h" for="ch" forName="compNode" refType="w" refFor="ch" refForName="compNode" fact="0.7"/>
+      <dgm:constr type="ctrY" for="ch" forName="compNode" refType="h" fact="0.5"/>
+      <dgm:constr type="w" for="ch" forName="aSpace" refType="w" fact="0.05"/>
+      <dgm:constr type="primFontSz" for="des" forName="childTextHidden" op="equ" val="65"/>
+      <dgm:constr type="primFontSz" for="des" forName="parentText" op="equ"/>
+    </dgm:constrLst>
+    <dgm:ruleLst/>
+    <dgm:forEach name="aNodeForEach" axis="ch" ptType="node">
+      <dgm:layoutNode name="compNode">
+        <dgm:alg type="composite">
+          <dgm:param type="ar" val="1.43"/>
+        </dgm:alg>
+        <dgm:shape xmlns:r="http://schemas.openxmlformats.org/officeDocument/2006/relationships" r:blip="">
+          <dgm:adjLst/>
+        </dgm:shape>
+        <dgm:presOf/>
+        <dgm:choose name="Name3">
+          <dgm:if name="Name4" func="var" arg="dir" op="equ" val="norm">
+            <dgm:constrLst>
+              <dgm:constr type="w" for="ch" forName="childTextVisible" refType="w" fact="0.8"/>
+              <dgm:constr type="h" for="ch" forName="childTextVisible" refType="h"/>
+              <dgm:constr type="r" for="ch" forName="childTextVisible" refType="w"/>
+              <dgm:constr type="w" for="ch" forName="childTextHidden" refType="w" fact="0.6"/>
+              <dgm:constr type="h" for="ch" forName="childTextHidden" refType="h"/>
+              <dgm:constr type="r" for="ch" forName="childTextHidden" refType="w"/>
+              <dgm:constr type="l" for="ch" forName="parentText"/>
+              <dgm:constr type="w" for="ch" forName="parentText" refType="w" fact="0.4"/>
+              <dgm:constr type="h" for="ch" forName="parentText" refType="w" refFor="ch" refForName="parentText" op="equ"/>
+              <dgm:constr type="ctrY" for="ch" forName="parentText" refType="h" fact="0.5"/>
+            </dgm:constrLst>
+          </dgm:if>
+          <dgm:else name="Name5">
+            <dgm:constrLst>
+              <dgm:constr type="w" for="ch" forName="childTextVisible" refType="w" fact="0.8"/>
+              <dgm:constr type="h" for="ch" forName="childTextVisible" refType="h"/>
+              <dgm:constr type="l" for="ch" forName="childTextVisible"/>
+              <dgm:constr type="w" for="ch" forName="childTextHidden" refType="w" fact="0.6"/>
+              <dgm:constr type="h" for="ch" forName="childTextHidden" refType="h"/>
+              <dgm:constr type="l" for="ch" forName="childTextHidden"/>
+              <dgm:constr type="r" for="ch" forName="parentText" refType="w"/>
+              <dgm:constr type="w" for="ch" forName="parentText" refType="w" fact="0.4"/>
+              <dgm:constr type="h" for="ch" forName="parentText" refType="w" refFor="ch" refForName="parentText" op="equ"/>
+              <dgm:constr type="ctrY" for="ch" forName="parentText" refType="h" fact="0.5"/>
+            </dgm:constrLst>
+          </dgm:else>
+        </dgm:choose>
+        <dgm:ruleLst/>
+        <dgm:layoutNode name="noGeometry">
+          <dgm:alg type="sp"/>
+          <dgm:shape xmlns:r="http://schemas.openxmlformats.org/officeDocument/2006/relationships" r:blip="">
+            <dgm:adjLst/>
+          </dgm:shape>
+          <dgm:presOf/>
+          <dgm:constrLst/>
+          <dgm:ruleLst/>
+        </dgm:layoutNode>
+        <dgm:layoutNode name="childTextVisible" styleLbl="bgAccFollowNode1">
+          <dgm:varLst>
+            <dgm:bulletEnabled val="1"/>
+          </dgm:varLst>
+          <dgm:alg type="sp"/>
+          <dgm:choose name="Name6">
+            <dgm:if name="Name7" func="var" arg="dir" op="equ" val="norm">
+              <dgm:shape xmlns:r="http://schemas.openxmlformats.org/officeDocument/2006/relationships" type="rightArrow" r:blip="">
+                <dgm:adjLst>
+                  <dgm:adj idx="1" val="0.7"/>
+                  <dgm:adj idx="2" val="0.5"/>
+                </dgm:adjLst>
+              </dgm:shape>
+            </dgm:if>
+            <dgm:else name="Name8">
+              <dgm:shape xmlns:r="http://schemas.openxmlformats.org/officeDocument/2006/relationships" type="leftArrow" r:blip="">
+                <dgm:adjLst>
+                  <dgm:adj idx="1" val="0.7"/>
+                  <dgm:adj idx="2" val="0.5"/>
+                </dgm:adjLst>
+              </dgm:shape>
+            </dgm:else>
+          </dgm:choose>
+          <dgm:presOf axis="des" ptType="node"/>
+          <dgm:constrLst/>
+          <dgm:ruleLst/>
+        </dgm:layoutNode>
+        <dgm:layoutNode name="childTextHidden" styleLbl="bgAccFollowNode1">
+          <dgm:choose name="Name9">
+            <dgm:if name="Name10" axis="des followSib" ptType="node node" st="1 1" cnt="1 0" func="cnt" op="gte" val="1">
+              <dgm:alg type="tx">
+                <dgm:param type="stBulletLvl" val="1"/>
+                <dgm:param type="txAnchorVertCh" val="mid"/>
+              </dgm:alg>
+            </dgm:if>
+            <dgm:else name="Name11">
+              <dgm:alg type="tx">
+                <dgm:param type="stBulletLvl" val="2"/>
+                <dgm:param type="txAnchorVertCh" val="mid"/>
+              </dgm:alg>
+            </dgm:else>
+          </dgm:choose>
+          <dgm:choose name="Name12">
+            <dgm:if name="Name13" func="var" arg="dir" op="equ" val="norm">
+              <dgm:shape xmlns:r="http://schemas.openxmlformats.org/officeDocument/2006/relationships" type="rightArrow" r:blip="" hideGeom="1">
+                <dgm:adjLst>
+                  <dgm:adj idx="1" val="0.7"/>
+                  <dgm:adj idx="2" val="0.5"/>
+                </dgm:adjLst>
+              </dgm:shape>
+            </dgm:if>
+            <dgm:else name="Name14">
+              <dgm:shape xmlns:r="http://schemas.openxmlformats.org/officeDocument/2006/relationships" type="leftArrow" r:blip="" hideGeom="1">
+                <dgm:adjLst>
+                  <dgm:adj idx="1" val="0.7"/>
+                  <dgm:adj idx="2" val="0.5"/>
+                </dgm:adjLst>
+              </dgm:shape>
+            </dgm:else>
+          </dgm:choose>
+          <dgm:presOf axis="des" ptType="node"/>
+          <dgm:constrLst>
+            <dgm:constr type="secFontSz" refType="primFontSz"/>
+            <dgm:constr type="tMarg" refType="primFontSz" fact="0.05"/>
+            <dgm:constr type="bMarg" refType="primFontSz" fact="0.05"/>
+            <dgm:constr type="rMarg" refType="primFontSz" fact="0.1"/>
+            <dgm:constr type="lMarg" refType="primFontSz" fact="0.2"/>
+          </dgm:constrLst>
+          <dgm:ruleLst>
+            <dgm:rule type="primFontSz" val="5" fact="NaN" max="NaN"/>
+          </dgm:ruleLst>
+        </dgm:layoutNode>
+        <dgm:layoutNode name="parentText" styleLbl="node1">
+          <dgm:varLst>
+            <dgm:chMax val="1"/>
+            <dgm:bulletEnabled val="1"/>
+          </dgm:varLst>
+          <dgm:alg type="tx"/>
+          <dgm:shape xmlns:r="http://schemas.openxmlformats.org/officeDocument/2006/relationships" type="ellipse" r:blip="">
+            <dgm:adjLst/>
+          </dgm:shape>
+          <dgm:presOf axis="self"/>
+          <dgm:constrLst>
+            <dgm:constr type="primFontSz" val="65"/>
+            <dgm:constr type="tMarg" refType="primFontSz" fact="0.05"/>
+            <dgm:constr type="bMarg" refType="primFontSz" fact="0.05"/>
+            <dgm:constr type="lMarg" refType="primFontSz" fact="0.05"/>
+            <dgm:constr type="rMarg" refType="primFontSz" fact="0.05"/>
+          </dgm:constrLst>
+          <dgm:ruleLst>
+            <dgm:rule type="primFontSz" val="5" fact="NaN" max="NaN"/>
+          </dgm:ruleLst>
+        </dgm:layoutNode>
+      </dgm:layoutNode>
+      <dgm:choose name="Name15">
+        <dgm:if name="Name16" axis="self" ptType="node" func="revPos" op="gte" val="2">
+          <dgm:layoutNode name="aSpace">
+            <dgm:alg type="sp"/>
+            <dgm:shape xmlns:r="http://schemas.openxmlformats.org/officeDocument/2006/relationships" r:blip="">
+              <dgm:adjLst/>
+            </dgm:shape>
+            <dgm:presOf/>
+            <dgm:constrLst/>
+            <dgm:ruleLst/>
+          </dgm:layoutNode>
+        </dgm:if>
+        <dgm:else name="Name17"/>
+      </dgm:choose>
+    </dgm:forEach>
+  </dgm:layoutNode>
+</dgm:layoutDef>
+</file>
+
+<file path=word/diagrams/quickStyle1.xml><?xml version="1.0" encoding="utf-8"?>
+<dgm:styleDef xmlns:dgm="http://schemas.openxmlformats.org/drawingml/2006/diagram" xmlns:a="http://schemas.openxmlformats.org/drawingml/2006/main" uniqueId="urn:microsoft.com/office/officeart/2005/8/quickstyle/simple1">
+  <dgm:title val=""/>
+  <dgm:desc val=""/>
+  <dgm:catLst>
+    <dgm:cat type="simple" pri="10100"/>
+  </dgm:catLst>
+  <dgm:scene3d>
+    <a:camera prst="orthographicFront"/>
+    <a:lightRig rig="threePt" dir="t"/>
+  </dgm:scene3d>
+  <dgm:styleLbl name="node0">
+    <dgm:scene3d>
+      <a:camera prst="orthographicFront"/>
+      <a:lightRig rig="threePt" dir="t"/>
+    </dgm:scene3d>
+    <dgm:sp3d/>
+    <dgm:txPr/>
+    <dgm:style>
+      <a:lnRef idx="2">
+        <a:scrgbClr r="0" g="0" b="0"/>
+      </a:lnRef>
+      <a:fillRef idx="1">
+        <a:scrgbClr r="0" g="0" b="0"/>
+      </a:fillRef>
+      <a:effectRef idx="0">
+        <a:scrgbClr r="0" g="0" b="0"/>
+      </a:effectRef>
+      <a:fontRef idx="minor">
+        <a:schemeClr val="lt1"/>
+      </a:fontRef>
+    </dgm:style>
+  </dgm:styleLbl>
+  <dgm:styleLbl name="lnNode1">
+    <dgm:scene3d>
+      <a:camera prst="orthographicFront"/>
+      <a:lightRig rig="threePt" dir="t"/>
+    </dgm:scene3d>
+    <dgm:sp3d/>
+    <dgm:txPr/>
+    <dgm:style>
+      <a:lnRef idx="2">
+        <a:scrgbClr r="0" g="0" b="0"/>
+      </a:lnRef>
+      <a:fillRef idx="1">
+        <a:scrgbClr r="0" g="0" b="0"/>
+      </a:fillRef>
+      <a:effectRef idx="0">
+        <a:scrgbClr r="0" g="0" b="0"/>
+      </a:effectRef>
+      <a:fontRef idx="minor">
+        <a:schemeClr val="lt1"/>
+      </a:fontRef>
+    </dgm:style>
+  </dgm:styleLbl>
+  <dgm:styleLbl name="vennNode1">
+    <dgm:scene3d>
+      <a:camera prst="orthographicFront"/>
+      <a:lightRig rig="threePt" dir="t"/>
+    </dgm:scene3d>
+    <dgm:sp3d/>
+    <dgm:txPr/>
+    <dgm:style>
+      <a:lnRef idx="2">
+        <a:scrgbClr r="0" g="0" b="0"/>
+      </a:lnRef>
+      <a:fillRef idx="1">
+        <a:scrgbClr r="0" g="0" b="0"/>
+      </a:fillRef>
+      <a:effectRef idx="0">
+        <a:scrgbClr r="0" g="0" b="0"/>
+      </a:effectRef>
+      <a:fontRef idx="minor">
+        <a:schemeClr val="tx1"/>
+      </a:fontRef>
+    </dgm:style>
+  </dgm:styleLbl>
+  <dgm:styleLbl name="alignNode1">
+    <dgm:scene3d>
+      <a:camera prst="orthographicFront"/>
+      <a:lightRig rig="threePt" dir="t"/>
+    </dgm:scene3d>
+    <dgm:sp3d/>
+    <dgm:txPr/>
+    <dgm:style>
+      <a:lnRef idx="2">
+        <a:scrgbClr r="0" g="0" b="0"/>
+      </a:lnRef>
+      <a:fillRef idx="1">
+        <a:scrgbClr r="0" g="0" b="0"/>
+      </a:fillRef>
+      <a:effectRef idx="0">
+        <a:scrgbClr r="0" g="0" b="0"/>
+      </a:effectRef>
+      <a:fontRef idx="minor">
+        <a:schemeClr val="lt1"/>
+      </a:fontRef>
+    </dgm:style>
+  </dgm:styleLbl>
+  <dgm:styleLbl name="node1">
+    <dgm:scene3d>
+      <a:camera prst="orthographicFront"/>
+      <a:lightRig rig="threePt" dir="t"/>
+    </dgm:scene3d>
+    <dgm:sp3d/>
+    <dgm:txPr/>
+    <dgm:style>
+      <a:lnRef idx="2">
+        <a:scrgbClr r="0" g="0" b="0"/>
+      </a:lnRef>
+      <a:fillRef idx="1">
+        <a:scrgbClr r="0" g="0" b="0"/>
+      </a:fillRef>
+      <a:effectRef idx="0">
+        <a:scrgbClr r="0" g="0" b="0"/>
+      </a:effectRef>
+      <a:fontRef idx="minor">
+        <a:schemeClr val="lt1"/>
+      </a:fontRef>
+    </dgm:style>
+  </dgm:styleLbl>
+  <dgm:styleLbl name="node2">
+    <dgm:scene3d>
+      <a:camera prst="orthographicFront"/>
+      <a:lightRig rig="threePt" dir="t"/>
+    </dgm:scene3d>
+    <dgm:sp3d/>
+    <dgm:txPr/>
+    <dgm:style>
+      <a:lnRef idx="2">
+        <a:scrgbClr r="0" g="0" b="0"/>
+      </a:lnRef>
+      <a:fillRef idx="1">
+        <a:scrgbClr r="0" g="0" b="0"/>
+      </a:fillRef>
+      <a:effectRef idx="0">
+        <a:scrgbClr r="0" g="0" b="0"/>
+      </a:effectRef>
+      <a:fontRef idx="minor">
+        <a:schemeClr val="lt1"/>
+      </a:fontRef>
+    </dgm:style>
+  </dgm:styleLbl>
+  <dgm:styleLbl name="node3">
+    <dgm:scene3d>
+      <a:camera prst="orthographicFront"/>
+      <a:lightRig rig="threePt" dir="t"/>
+    </dgm:scene3d>
+    <dgm:sp3d/>
+    <dgm:txPr/>
+    <dgm:style>
+      <a:lnRef idx="2">
+        <a:scrgbClr r="0" g="0" b="0"/>
+      </a:lnRef>
+      <a:fillRef idx="1">
+        <a:scrgbClr r="0" g="0" b="0"/>
+      </a:fillRef>
+      <a:effectRef idx="0">
+        <a:scrgbClr r="0" g="0" b="0"/>
+      </a:effectRef>
+      <a:fontRef idx="minor">
+        <a:schemeClr val="lt1"/>
+      </a:fontRef>
+    </dgm:style>
+  </dgm:styleLbl>
+  <dgm:styleLbl name="node4">
+    <dgm:scene3d>
+      <a:camera prst="orthographicFront"/>
+      <a:lightRig rig="threePt" dir="t"/>
+    </dgm:scene3d>
+    <dgm:sp3d/>
+    <dgm:txPr/>
+    <dgm:style>
+      <a:lnRef idx="2">
+        <a:scrgbClr r="0" g="0" b="0"/>
+      </a:lnRef>
+      <a:fillRef idx="1">
+        <a:scrgbClr r="0" g="0" b="0"/>
+      </a:fillRef>
+      <a:effectRef idx="0">
+        <a:scrgbClr r="0" g="0" b="0"/>
+      </a:effectRef>
+      <a:fontRef idx="minor">
+        <a:schemeClr val="lt1"/>
+      </a:fontRef>
+    </dgm:style>
+  </dgm:styleLbl>
+  <dgm:styleLbl name="fgImgPlace1">
+    <dgm:scene3d>
+      <a:camera prst="orthographicFront"/>
+      <a:lightRig rig="threePt" dir="t"/>
+    </dgm:scene3d>
+    <dgm:sp3d/>
+    <dgm:txPr/>
+    <dgm:style>
+      <a:lnRef idx="2">
+        <a:scrgbClr r="0" g="0" b="0"/>
+      </a:lnRef>
+      <a:fillRef idx="1">
+        <a:scrgbClr r="0" g="0" b="0"/>
+      </a:fillRef>
+      <a:effectRef idx="0">
+        <a:scrgbClr r="0" g="0" b="0"/>
+      </a:effectRef>
+      <a:fontRef idx="minor"/>
+    </dgm:style>
+  </dgm:styleLbl>
+  <dgm:styleLbl name="alignImgPlace1">
+    <dgm:scene3d>
+      <a:camera prst="orthographicFront"/>
+      <a:lightRig rig="threePt" dir="t"/>
+    </dgm:scene3d>
+    <dgm:sp3d/>
+    <dgm:txPr/>
+    <dgm:style>
+      <a:lnRef idx="2">
+        <a:scrgbClr r="0" g="0" b="0"/>
+      </a:lnRef>
+      <a:fillRef idx="1">
+        <a:scrgbClr r="0" g="0" b="0"/>
+      </a:fillRef>
+      <a:effectRef idx="0">
+        <a:scrgbClr r="0" g="0" b="0"/>
+      </a:effectRef>
+      <a:fontRef idx="minor"/>
+    </dgm:style>
+  </dgm:styleLbl>
+  <dgm:styleLbl name="bgImgPlace1">
+    <dgm:scene3d>
+      <a:camera prst="orthographicFront"/>
+      <a:lightRig rig="threePt" dir="t"/>
+    </dgm:scene3d>
+    <dgm:sp3d/>
+    <dgm:txPr/>
+    <dgm:style>
+      <a:lnRef idx="2">
+        <a:scrgbClr r="0" g="0" b="0"/>
+      </a:lnRef>
+      <a:fillRef idx="1">
+        <a:scrgbClr r="0" g="0" b="0"/>
+      </a:fillRef>
+      <a:effectRef idx="0">
+        <a:scrgbClr r="0" g="0" b="0"/>
+      </a:effectRef>
+      <a:fontRef idx="minor"/>
+    </dgm:style>
+  </dgm:styleLbl>
+  <dgm:styleLbl name="sibTrans2D1">
+    <dgm:scene3d>
+      <a:camera prst="orthographicFront"/>
+      <a:lightRig rig="threePt" dir="t"/>
+    </dgm:scene3d>
+    <dgm:sp3d/>
+    <dgm:txPr/>
+    <dgm:style>
+      <a:lnRef idx="0">
+        <a:scrgbClr r="0" g="0" b="0"/>
+      </a:lnRef>
+      <a:fillRef idx="1">
+        <a:scrgbClr r="0" g="0" b="0"/>
+      </a:fillRef>
+      <a:effectRef idx="0">
+        <a:scrgbClr r="0" g="0" b="0"/>
+      </a:effectRef>
+      <a:fontRef idx="minor">
+        <a:schemeClr val="lt1"/>
+      </a:fontRef>
+    </dgm:style>
+  </dgm:styleLbl>
+  <dgm:styleLbl name="fgSibTrans2D1">
+    <dgm:scene3d>
+      <a:camera prst="orthographicFront"/>
+      <a:lightRig rig="threePt" dir="t"/>
+    </dgm:scene3d>
+    <dgm:sp3d/>
+    <dgm:txPr/>
+    <dgm:style>
+      <a:lnRef idx="0">
+        <a:scrgbClr r="0" g="0" b="0"/>
+      </a:lnRef>
+      <a:fillRef idx="1">
+        <a:scrgbClr r="0" g="0" b="0"/>
+      </a:fillRef>
+      <a:effectRef idx="0">
+        <a:scrgbClr r="0" g="0" b="0"/>
+      </a:effectRef>
+      <a:fontRef idx="minor">
+        <a:schemeClr val="lt1"/>
+      </a:fontRef>
+    </dgm:style>
+  </dgm:styleLbl>
+  <dgm:styleLbl name="bgSibTrans2D1">
+    <dgm:scene3d>
+      <a:camera prst="orthographicFront"/>
+      <a:lightRig rig="threePt" dir="t"/>
+    </dgm:scene3d>
+    <dgm:sp3d/>
+    <dgm:txPr/>
+    <dgm:style>
+      <a:lnRef idx="0">
+        <a:scrgbClr r="0" g="0" b="0"/>
+      </a:lnRef>
+      <a:fillRef idx="1">
+        <a:scrgbClr r="0" g="0" b="0"/>
+      </a:fillRef>
+      <a:effectRef idx="0">
+        <a:scrgbClr r="0" g="0" b="0"/>
+      </a:effectRef>
+      <a:fontRef idx="minor">
+        <a:schemeClr val="lt1"/>
+      </a:fontRef>
+    </dgm:style>
+  </dgm:styleLbl>
+  <dgm:styleLbl name="sibTrans1D1">
+    <dgm:scene3d>
+      <a:camera prst="orthographicFront"/>
+      <a:lightRig rig="threePt" dir="t"/>
+    </dgm:scene3d>
+    <dgm:sp3d/>
+    <dgm:txPr/>
+    <dgm:style>
+      <a:lnRef idx="1">
+        <a:scrgbClr r="0" g="0" b="0"/>
+      </a:lnRef>
+      <a:fillRef idx="0">
+        <a:scrgbClr r="0" g="0" b="0"/>
+      </a:fillRef>
+      <a:effectRef idx="0">
+        <a:scrgbClr r="0" g="0" b="0"/>
+      </a:effectRef>
+      <a:fontRef idx="minor"/>
+    </dgm:style>
+  </dgm:styleLbl>
+  <dgm:styleLbl name="callout">
+    <dgm:scene3d>
+      <a:camera prst="orthographicFront"/>
+      <a:lightRig rig="threePt" dir="t"/>
+    </dgm:scene3d>
+    <dgm:sp3d/>
+    <dgm:txPr/>
+    <dgm:style>
+      <a:lnRef idx="2">
+        <a:scrgbClr r="0" g="0" b="0"/>
+      </a:lnRef>
+      <a:fillRef idx="1">
+        <a:scrgbClr r="0" g="0" b="0"/>
+      </a:fillRef>
+      <a:effectRef idx="0">
+        <a:scrgbClr r="0" g="0" b="0"/>
+      </a:effectRef>
+      <a:fontRef idx="minor"/>
+    </dgm:style>
+  </dgm:styleLbl>
+  <dgm:styleLbl name="asst0">
+    <dgm:scene3d>
+      <a:camera prst="orthographicFront"/>
+      <a:lightRig rig="threePt" dir="t"/>
+    </dgm:scene3d>
+    <dgm:sp3d/>
+    <dgm:txPr/>
+    <dgm:style>
+      <a:lnRef idx="2">
+        <a:scrgbClr r="0" g="0" b="0"/>
+      </a:lnRef>
+      <a:fillRef idx="1">
+        <a:scrgbClr r="0" g="0" b="0"/>
+      </a:fillRef>
+      <a:effectRef idx="0">
+        <a:scrgbClr r="0" g="0" b="0"/>
+      </a:effectRef>
+      <a:fontRef idx="minor">
+        <a:schemeClr val="lt1"/>
+      </a:fontRef>
+    </dgm:style>
+  </dgm:styleLbl>
+  <dgm:styleLbl name="asst1">
+    <dgm:scene3d>
+      <a:camera prst="orthographicFront"/>
+      <a:lightRig rig="threePt" dir="t"/>
+    </dgm:scene3d>
+    <dgm:sp3d/>
+    <dgm:txPr/>
+    <dgm:style>
+      <a:lnRef idx="2">
+        <a:scrgbClr r="0" g="0" b="0"/>
+      </a:lnRef>
+      <a:fillRef idx="1">
+        <a:scrgbClr r="0" g="0" b="0"/>
+      </a:fillRef>
+      <a:effectRef idx="0">
+        <a:scrgbClr r="0" g="0" b="0"/>
+      </a:effectRef>
+      <a:fontRef idx="minor">
+        <a:schemeClr val="lt1"/>
+      </a:fontRef>
+    </dgm:style>
+  </dgm:styleLbl>
+  <dgm:styleLbl name="asst2">
+    <dgm:scene3d>
+      <a:camera prst="orthographicFront"/>
+      <a:lightRig rig="threePt" dir="t"/>
+    </dgm:scene3d>
+    <dgm:sp3d/>
+    <dgm:txPr/>
+    <dgm:style>
+      <a:lnRef idx="2">
+        <a:scrgbClr r="0" g="0" b="0"/>
+      </a:lnRef>
+      <a:fillRef idx="1">
+        <a:scrgbClr r="0" g="0" b="0"/>
+      </a:fillRef>
+      <a:effectRef idx="0">
+        <a:scrgbClr r="0" g="0" b="0"/>
+      </a:effectRef>
+      <a:fontRef idx="minor">
+        <a:schemeClr val="lt1"/>
+      </a:fontRef>
+    </dgm:style>
+  </dgm:styleLbl>
+  <dgm:styleLbl name="asst3">
+    <dgm:scene3d>
+      <a:camera prst="orthographicFront"/>
+      <a:lightRig rig="threePt" dir="t"/>
+    </dgm:scene3d>
+    <dgm:sp3d/>
+    <dgm:txPr/>
+    <dgm:style>
+      <a:lnRef idx="2">
+        <a:scrgbClr r="0" g="0" b="0"/>
+      </a:lnRef>
+      <a:fillRef idx="1">
+        <a:scrgbClr r="0" g="0" b="0"/>
+      </a:fillRef>
+      <a:effectRef idx="0">
+        <a:scrgbClr r="0" g="0" b="0"/>
+      </a:effectRef>
+      <a:fontRef idx="minor">
+        <a:schemeClr val="lt1"/>
+      </a:fontRef>
+    </dgm:style>
+  </dgm:styleLbl>
+  <dgm:styleLbl name="asst4">
+    <dgm:scene3d>
+      <a:camera prst="orthographicFront"/>
+      <a:lightRig rig="threePt" dir="t"/>
+    </dgm:scene3d>
+    <dgm:sp3d/>
+    <dgm:txPr/>
+    <dgm:style>
+      <a:lnRef idx="2">
+        <a:scrgbClr r="0" g="0" b="0"/>
+      </a:lnRef>
+      <a:fillRef idx="1">
+        <a:scrgbClr r="0" g="0" b="0"/>
+      </a:fillRef>
+      <a:effectRef idx="0">
+        <a:scrgbClr r="0" g="0" b="0"/>
+      </a:effectRef>
+      <a:fontRef idx="minor">
+        <a:schemeClr val="lt1"/>
+      </a:fontRef>
+    </dgm:style>
+  </dgm:styleLbl>
+  <dgm:styleLbl name="parChTrans2D1">
+    <dgm:scene3d>
+      <a:camera prst="orthographicFront"/>
+      <a:lightRig rig="threePt" dir="t"/>
+    </dgm:scene3d>
+    <dgm:sp3d/>
+    <dgm:txPr/>
+    <dgm:style>
+      <a:lnRef idx="2">
+        <a:scrgbClr r="0" g="0" b="0"/>
+      </a:lnRef>
+      <a:fillRef idx="1">
+        <a:scrgbClr r="0" g="0" b="0"/>
+      </a:fillRef>
+      <a:effectRef idx="0">
+        <a:scrgbClr r="0" g="0" b="0"/>
+      </a:effectRef>
+      <a:fontRef idx="minor">
+        <a:schemeClr val="lt1"/>
+      </a:fontRef>
+    </dgm:style>
+  </dgm:styleLbl>
+  <dgm:styleLbl name="parChTrans2D2">
+    <dgm:scene3d>
+      <a:camera prst="orthographicFront"/>
+      <a:lightRig rig="threePt" dir="t"/>
+    </dgm:scene3d>
+    <dgm:sp3d/>
+    <dgm:txPr/>
+    <dgm:style>
+      <a:lnRef idx="2">
+        <a:scrgbClr r="0" g="0" b="0"/>
+      </a:lnRef>
+      <a:fillRef idx="1">
+        <a:scrgbClr r="0" g="0" b="0"/>
+      </a:fillRef>
+      <a:effectRef idx="0">
+        <a:scrgbClr r="0" g="0" b="0"/>
+      </a:effectRef>
+      <a:fontRef idx="minor">
+        <a:schemeClr val="lt1"/>
+      </a:fontRef>
+    </dgm:style>
+  </dgm:styleLbl>
+  <dgm:styleLbl name="parChTrans2D3">
+    <dgm:scene3d>
+      <a:camera prst="orthographicFront"/>
+      <a:lightRig rig="threePt" dir="t"/>
+    </dgm:scene3d>
+    <dgm:sp3d/>
+    <dgm:txPr/>
+    <dgm:style>
+      <a:lnRef idx="2">
+        <a:scrgbClr r="0" g="0" b="0"/>
+      </a:lnRef>
+      <a:fillRef idx="1">
+        <a:scrgbClr r="0" g="0" b="0"/>
+      </a:fillRef>
+      <a:effectRef idx="0">
+        <a:scrgbClr r="0" g="0" b="0"/>
+      </a:effectRef>
+      <a:fontRef idx="minor">
+        <a:schemeClr val="lt1"/>
+      </a:fontRef>
+    </dgm:style>
+  </dgm:styleLbl>
+  <dgm:styleLbl name="parChTrans2D4">
+    <dgm:scene3d>
+      <a:camera prst="orthographicFront"/>
+      <a:lightRig rig="threePt" dir="t"/>
+    </dgm:scene3d>
+    <dgm:sp3d/>
+    <dgm:txPr/>
+    <dgm:style>
+      <a:lnRef idx="2">
+        <a:scrgbClr r="0" g="0" b="0"/>
+      </a:lnRef>
+      <a:fillRef idx="1">
+        <a:scrgbClr r="0" g="0" b="0"/>
+      </a:fillRef>
+      <a:effectRef idx="0">
+        <a:scrgbClr r="0" g="0" b="0"/>
+      </a:effectRef>
+      <a:fontRef idx="minor">
+        <a:schemeClr val="lt1"/>
+      </a:fontRef>
+    </dgm:style>
+  </dgm:styleLbl>
+  <dgm:styleLbl name="parChTrans1D1">
+    <dgm:scene3d>
+      <a:camera prst="orthographicFront"/>
+      <a:lightRig rig="threePt" dir="t"/>
+    </dgm:scene3d>
+    <dgm:sp3d/>
+    <dgm:txPr/>
+    <dgm:style>
+      <a:lnRef idx="2">
+        <a:scrgbClr r="0" g="0" b="0"/>
+      </a:lnRef>
+      <a:fillRef idx="0">
+        <a:scrgbClr r="0" g="0" b="0"/>
+      </a:fillRef>
+      <a:effectRef idx="0">
+        <a:scrgbClr r="0" g="0" b="0"/>
+      </a:effectRef>
+      <a:fontRef idx="minor"/>
+    </dgm:style>
+  </dgm:styleLbl>
+  <dgm:styleLbl name="parChTrans1D2">
+    <dgm:scene3d>
+      <a:camera prst="orthographicFront"/>
+      <a:lightRig rig="threePt" dir="t"/>
+    </dgm:scene3d>
+    <dgm:sp3d/>
+    <dgm:txPr/>
+    <dgm:style>
+      <a:lnRef idx="2">
+        <a:scrgbClr r="0" g="0" b="0"/>
+      </a:lnRef>
+      <a:fillRef idx="0">
+        <a:scrgbClr r="0" g="0" b="0"/>
+      </a:fillRef>
+      <a:effectRef idx="0">
+        <a:scrgbClr r="0" g="0" b="0"/>
+      </a:effectRef>
+      <a:fontRef idx="minor"/>
+    </dgm:style>
+  </dgm:styleLbl>
+  <dgm:styleLbl name="parChTrans1D3">
+    <dgm:scene3d>
+      <a:camera prst="orthographicFront"/>
+      <a:lightRig rig="threePt" dir="t"/>
+    </dgm:scene3d>
+    <dgm:sp3d/>
+    <dgm:txPr/>
+    <dgm:style>
+      <a:lnRef idx="2">
+        <a:scrgbClr r="0" g="0" b="0"/>
+      </a:lnRef>
+      <a:fillRef idx="0">
+        <a:scrgbClr r="0" g="0" b="0"/>
+      </a:fillRef>
+      <a:effectRef idx="0">
+        <a:scrgbClr r="0" g="0" b="0"/>
+      </a:effectRef>
+      <a:fontRef idx="minor"/>
+    </dgm:style>
+  </dgm:styleLbl>
+  <dgm:styleLbl name="parChTrans1D4">
+    <dgm:scene3d>
+      <a:camera prst="orthographicFront"/>
+      <a:lightRig rig="threePt" dir="t"/>
+    </dgm:scene3d>
+    <dgm:sp3d/>
+    <dgm:txPr/>
+    <dgm:style>
+      <a:lnRef idx="2">
+        <a:scrgbClr r="0" g="0" b="0"/>
+      </a:lnRef>
+      <a:fillRef idx="0">
+        <a:scrgbClr r="0" g="0" b="0"/>
+      </a:fillRef>
+      <a:effectRef idx="0">
+        <a:scrgbClr r="0" g="0" b="0"/>
+      </a:effectRef>
+      <a:fontRef idx="minor"/>
+    </dgm:style>
+  </dgm:styleLbl>
+  <dgm:styleLbl name="fgAcc1">
+    <dgm:scene3d>
+      <a:camera prst="orthographicFront"/>
+      <a:lightRig rig="threePt" dir="t"/>
+    </dgm:scene3d>
+    <dgm:sp3d/>
+    <dgm:txPr/>
+    <dgm:style>
+      <a:lnRef idx="2">
+        <a:scrgbClr r="0" g="0" b="0"/>
+      </a:lnRef>
+      <a:fillRef idx="1">
+        <a:scrgbClr r="0" g="0" b="0"/>
+      </a:fillRef>
+      <a:effectRef idx="0">
+        <a:scrgbClr r="0" g="0" b="0"/>
+      </a:effectRef>
+      <a:fontRef idx="minor"/>
+    </dgm:style>
+  </dgm:styleLbl>
+  <dgm:styleLbl name="conFgAcc1">
+    <dgm:scene3d>
+      <a:camera prst="orthographicFront"/>
+      <a:lightRig rig="threePt" dir="t"/>
+    </dgm:scene3d>
+    <dgm:sp3d/>
+    <dgm:txPr/>
+    <dgm:style>
+      <a:lnRef idx="2">
+        <a:scrgbClr r="0" g="0" b="0"/>
+      </a:lnRef>
+      <a:fillRef idx="1">
+        <a:scrgbClr r="0" g="0" b="0"/>
+      </a:fillRef>
+      <a:effectRef idx="0">
+        <a:scrgbClr r="0" g="0" b="0"/>
+      </a:effectRef>
+      <a:fontRef idx="minor"/>
+    </dgm:style>
+  </dgm:styleLbl>
+  <dgm:styleLbl name="alignAcc1">
+    <dgm:scene3d>
+      <a:camera prst="orthographicFront"/>
+      <a:lightRig rig="threePt" dir="t"/>
+    </dgm:scene3d>
+    <dgm:sp3d/>
+    <dgm:txPr/>
+    <dgm:style>
+      <a:lnRef idx="2">
+        <a:scrgbClr r="0" g="0" b="0"/>
+      </a:lnRef>
+      <a:fillRef idx="1">
+        <a:scrgbClr r="0" g="0" b="0"/>
+      </a:fillRef>
+      <a:effectRef idx="0">
+        <a:scrgbClr r="0" g="0" b="0"/>
+      </a:effectRef>
+      <a:fontRef idx="minor"/>
+    </dgm:style>
+  </dgm:styleLbl>
+  <dgm:styleLbl name="trAlignAcc1">
+    <dgm:scene3d>
+      <a:camera prst="orthographicFront"/>
+      <a:lightRig rig="threePt" dir="t"/>
+    </dgm:scene3d>
+    <dgm:sp3d/>
+    <dgm:txPr/>
+    <dgm:style>
+      <a:lnRef idx="1">
+        <a:scrgbClr r="0" g="0" b="0"/>
+      </a:lnRef>
+      <a:fillRef idx="1">
+        <a:scrgbClr r="0" g="0" b="0"/>
+      </a:fillRef>
+      <a:effectRef idx="0">
+        <a:scrgbClr r="0" g="0" b="0"/>
+      </a:effectRef>
+      <a:fontRef idx="minor"/>
+    </dgm:style>
+  </dgm:styleLbl>
+  <dgm:styleLbl name="bgAcc1">
+    <dgm:scene3d>
+      <a:camera prst="orthographicFront"/>
+      <a:lightRig rig="threePt" dir="t"/>
+    </dgm:scene3d>
+    <dgm:sp3d/>
+    <dgm:txPr/>
+    <dgm:style>
+      <a:lnRef idx="2">
+        <a:scrgbClr r="0" g="0" b="0"/>
+      </a:lnRef>
+      <a:fillRef idx="1">
+        <a:scrgbClr r="0" g="0" b="0"/>
+      </a:fillRef>
+      <a:effectRef idx="0">
+        <a:scrgbClr r="0" g="0" b="0"/>
+      </a:effectRef>
+      <a:fontRef idx="minor"/>
+    </dgm:style>
+  </dgm:styleLbl>
+  <dgm:styleLbl name="solidFgAcc1">
+    <dgm:scene3d>
+      <a:camera prst="orthographicFront"/>
+      <a:lightRig rig="threePt" dir="t"/>
+    </dgm:scene3d>
+    <dgm:sp3d/>
+    <dgm:txPr/>
+    <dgm:style>
+      <a:lnRef idx="2">
+        <a:scrgbClr r="0" g="0" b="0"/>
+      </a:lnRef>
+      <a:fillRef idx="1">
+        <a:scrgbClr r="0" g="0" b="0"/>
+      </a:fillRef>
+      <a:effectRef idx="0">
+        <a:scrgbClr r="0" g="0" b="0"/>
+      </a:effectRef>
+      <a:fontRef idx="minor"/>
+    </dgm:style>
+  </dgm:styleLbl>
+  <dgm:styleLbl name="solidAlignAcc1">
+    <dgm:scene3d>
+      <a:camera prst="orthographicFront"/>
+      <a:lightRig rig="threePt" dir="t"/>
+    </dgm:scene3d>
+    <dgm:sp3d/>
+    <dgm:txPr/>
+    <dgm:style>
+      <a:lnRef idx="2">
+        <a:scrgbClr r="0" g="0" b="0"/>
+      </a:lnRef>
+      <a:fillRef idx="1">
+        <a:scrgbClr r="0" g="0" b="0"/>
+      </a:fillRef>
+      <a:effectRef idx="0">
+        <a:scrgbClr r="0" g="0" b="0"/>
+      </a:effectRef>
+      <a:fontRef idx="minor"/>
+    </dgm:style>
+  </dgm:styleLbl>
+  <dgm:styleLbl name="solidBgAcc1">
+    <dgm:scene3d>
+      <a:camera prst="orthographicFront"/>
+      <a:lightRig rig="threePt" dir="t"/>
+    </dgm:scene3d>
+    <dgm:sp3d/>
+    <dgm:txPr/>
+    <dgm:style>
+      <a:lnRef idx="2">
+        <a:scrgbClr r="0" g="0" b="0"/>
+      </a:lnRef>
+      <a:fillRef idx="1">
+        <a:scrgbClr r="0" g="0" b="0"/>
+      </a:fillRef>
+      <a:effectRef idx="0">
+        <a:scrgbClr r="0" g="0" b="0"/>
+      </a:effectRef>
+      <a:fontRef idx="minor"/>
+    </dgm:style>
+  </dgm:styleLbl>
+  <dgm:styleLbl name="fgAccFollowNode1">
+    <dgm:scene3d>
+      <a:camera prst="orthographicFront"/>
+      <a:lightRig rig="threePt" dir="t"/>
+    </dgm:scene3d>
+    <dgm:sp3d/>
+    <dgm:txPr/>
+    <dgm:style>
+      <a:lnRef idx="2">
+        <a:scrgbClr r="0" g="0" b="0"/>
+      </a:lnRef>
+      <a:fillRef idx="1">
+        <a:scrgbClr r="0" g="0" b="0"/>
+      </a:fillRef>
+      <a:effectRef idx="0">
+        <a:scrgbClr r="0" g="0" b="0"/>
+      </a:effectRef>
+      <a:fontRef idx="minor"/>
+    </dgm:style>
+  </dgm:styleLbl>
+  <dgm:styleLbl name="alignAccFollowNode1">
+    <dgm:scene3d>
+      <a:camera prst="orthographicFront"/>
+      <a:lightRig rig="threePt" dir="t"/>
+    </dgm:scene3d>
+    <dgm:sp3d/>
+    <dgm:txPr/>
+    <dgm:style>
+      <a:lnRef idx="2">
+        <a:scrgbClr r="0" g="0" b="0"/>
+      </a:lnRef>
+      <a:fillRef idx="1">
+        <a:scrgbClr r="0" g="0" b="0"/>
+      </a:fillRef>
+      <a:effectRef idx="0">
+        <a:scrgbClr r="0" g="0" b="0"/>
+      </a:effectRef>
+      <a:fontRef idx="minor"/>
+    </dgm:style>
+  </dgm:styleLbl>
+  <dgm:styleLbl name="bgAccFollowNode1">
+    <dgm:scene3d>
+      <a:camera prst="orthographicFront"/>
+      <a:lightRig rig="threePt" dir="t"/>
+    </dgm:scene3d>
+    <dgm:sp3d/>
+    <dgm:txPr/>
+    <dgm:style>
+      <a:lnRef idx="2">
+        <a:scrgbClr r="0" g="0" b="0"/>
+      </a:lnRef>
+      <a:fillRef idx="1">
+        <a:scrgbClr r="0" g="0" b="0"/>
+      </a:fillRef>
+      <a:effectRef idx="0">
+        <a:scrgbClr r="0" g="0" b="0"/>
+      </a:effectRef>
+      <a:fontRef idx="minor"/>
+    </dgm:style>
+  </dgm:styleLbl>
+  <dgm:styleLbl name="fgAcc0">
+    <dgm:scene3d>
+      <a:camera prst="orthographicFront"/>
+      <a:lightRig rig="threePt" dir="t"/>
+    </dgm:scene3d>
+    <dgm:sp3d/>
+    <dgm:txPr/>
+    <dgm:style>
+      <a:lnRef idx="2">
+        <a:scrgbClr r="0" g="0" b="0"/>
+      </a:lnRef>
+      <a:fillRef idx="1">
+        <a:scrgbClr r="0" g="0" b="0"/>
+      </a:fillRef>
+      <a:effectRef idx="0">
+        <a:scrgbClr r="0" g="0" b="0"/>
+      </a:effectRef>
+      <a:fontRef idx="minor"/>
+    </dgm:style>
+  </dgm:styleLbl>
+  <dgm:styleLbl name="fgAcc2">
+    <dgm:scene3d>
+      <a:camera prst="orthographicFront"/>
+      <a:lightRig rig="threePt" dir="t"/>
+    </dgm:scene3d>
+    <dgm:sp3d/>
+    <dgm:txPr/>
+    <dgm:style>
+      <a:lnRef idx="2">
+        <a:scrgbClr r="0" g="0" b="0"/>
+      </a:lnRef>
+      <a:fillRef idx="1">
+        <a:scrgbClr r="0" g="0" b="0"/>
+      </a:fillRef>
+      <a:effectRef idx="0">
+        <a:scrgbClr r="0" g="0" b="0"/>
+      </a:effectRef>
+      <a:fontRef idx="minor"/>
+    </dgm:style>
+  </dgm:styleLbl>
+  <dgm:styleLbl name="fgAcc3">
+    <dgm:scene3d>
+      <a:camera prst="orthographicFront"/>
+      <a:lightRig rig="threePt" dir="t"/>
+    </dgm:scene3d>
+    <dgm:sp3d/>
+    <dgm:txPr/>
+    <dgm:style>
+      <a:lnRef idx="2">
+        <a:scrgbClr r="0" g="0" b="0"/>
+      </a:lnRef>
+      <a:fillRef idx="1">
+        <a:scrgbClr r="0" g="0" b="0"/>
+      </a:fillRef>
+      <a:effectRef idx="0">
+        <a:scrgbClr r="0" g="0" b="0"/>
+      </a:effectRef>
+      <a:fontRef idx="minor"/>
+    </dgm:style>
+  </dgm:styleLbl>
+  <dgm:styleLbl name="fgAcc4">
+    <dgm:scene3d>
+      <a:camera prst="orthographicFront"/>
+      <a:lightRig rig="threePt" dir="t"/>
+    </dgm:scene3d>
+    <dgm:sp3d/>
+    <dgm:txPr/>
+    <dgm:style>
+      <a:lnRef idx="2">
+        <a:scrgbClr r="0" g="0" b="0"/>
+      </a:lnRef>
+      <a:fillRef idx="1">
+        <a:scrgbClr r="0" g="0" b="0"/>
+      </a:fillRef>
+      <a:effectRef idx="0">
+        <a:scrgbClr r="0" g="0" b="0"/>
+      </a:effectRef>
+      <a:fontRef idx="minor"/>
+    </dgm:style>
+  </dgm:styleLbl>
+  <dgm:styleLbl name="bgShp">
+    <dgm:scene3d>
+      <a:camera prst="orthographicFront"/>
+      <a:lightRig rig="threePt" dir="t"/>
+    </dgm:scene3d>
+    <dgm:sp3d/>
+    <dgm:txPr/>
+    <dgm:style>
+      <a:lnRef idx="0">
+        <a:scrgbClr r="0" g="0" b="0"/>
+      </a:lnRef>
+      <a:fillRef idx="1">
+        <a:scrgbClr r="0" g="0" b="0"/>
+      </a:fillRef>
+      <a:effectRef idx="0">
+        <a:scrgbClr r="0" g="0" b="0"/>
+      </a:effectRef>
+      <a:fontRef idx="minor"/>
+    </dgm:style>
+  </dgm:styleLbl>
+  <dgm:styleLbl name="dkBgShp">
+    <dgm:scene3d>
+      <a:camera prst="orthographicFront"/>
+      <a:lightRig rig="threePt" dir="t"/>
+    </dgm:scene3d>
+    <dgm:sp3d/>
+    <dgm:txPr/>
+    <dgm:style>
+      <a:lnRef idx="0">
+        <a:scrgbClr r="0" g="0" b="0"/>
+      </a:lnRef>
+      <a:fillRef idx="1">
+        <a:scrgbClr r="0" g="0" b="0"/>
+      </a:fillRef>
+      <a:effectRef idx="0">
+        <a:scrgbClr r="0" g="0" b="0"/>
+      </a:effectRef>
+      <a:fontRef idx="minor"/>
+    </dgm:style>
+  </dgm:styleLbl>
+  <dgm:styleLbl name="trBgShp">
+    <dgm:scene3d>
+      <a:camera prst="orthographicFront"/>
+      <a:lightRig rig="threePt" dir="t"/>
+    </dgm:scene3d>
+    <dgm:sp3d/>
+    <dgm:txPr/>
+    <dgm:style>
+      <a:lnRef idx="0">
+        <a:scrgbClr r="0" g="0" b="0"/>
+      </a:lnRef>
+      <a:fillRef idx="1">
+        <a:scrgbClr r="0" g="0" b="0"/>
+      </a:fillRef>
+      <a:effectRef idx="0">
+        <a:scrgbClr r="0" g="0" b="0"/>
+      </a:effectRef>
+      <a:fontRef idx="minor"/>
+    </dgm:style>
+  </dgm:styleLbl>
+  <dgm:styleLbl name="fgShp">
+    <dgm:scene3d>
+      <a:camera prst="orthographicFront"/>
+      <a:lightRig rig="threePt" dir="t"/>
+    </dgm:scene3d>
+    <dgm:sp3d/>
+    <dgm:txPr/>
+    <dgm:style>
+      <a:lnRef idx="2">
+        <a:scrgbClr r="0" g="0" b="0"/>
+      </a:lnRef>
+      <a:fillRef idx="1">
+        <a:scrgbClr r="0" g="0" b="0"/>
+      </a:fillRef>
+      <a:effectRef idx="0">
+        <a:scrgbClr r="0" g="0" b="0"/>
+      </a:effectRef>
+      <a:fontRef idx="minor"/>
+    </dgm:style>
+  </dgm:styleLbl>
+  <dgm:styleLbl name="revTx">
+    <dgm:scene3d>
+      <a:camera prst="orthographicFront"/>
+      <a:lightRig rig="threePt" dir="t"/>
+    </dgm:scene3d>
+    <dgm:sp3d/>
+    <dgm:txPr/>
+    <dgm:style>
+      <a:lnRef idx="0">
+        <a:scrgbClr r="0" g="0" b="0"/>
+      </a:lnRef>
+      <a:fillRef idx="0">
+        <a:scrgbClr r="0" g="0" b="0"/>
+      </a:fillRef>
+      <a:effectRef idx="0">
+        <a:scrgbClr r="0" g="0" b="0"/>
+      </a:effectRef>
+      <a:fontRef idx="minor"/>
+    </dgm:style>
+  </dgm:styleLbl>
+</dgm:styleDef>
+</file>
+
 <file path=word/theme/theme1.xml><?xml version="1.0" encoding="utf-8"?>
 <a:theme xmlns:a="http://schemas.openxmlformats.org/drawingml/2006/main" name="Office Theme">
   <a:themeElements>
@@ -2994,4 +6964,28 @@
     </a:ext>
   </a:extLst>
 </a:theme>
+</file>
+
+<file path=customXml/item1.xml><?xml version="1.0" encoding="utf-8"?>
+<b:Sources xmlns:b="http://schemas.openxmlformats.org/officeDocument/2006/bibliography" xmlns="http://schemas.openxmlformats.org/officeDocument/2006/bibliography" SelectedStyle="\CHICAGO.XSL" StyleName="Chicago" Version="16">
+  <b:Source>
+    <b:Tag>Int19</b:Tag>
+    <b:SourceType>InternetSite</b:SourceType>
+    <b:Guid>{55C0A157-A739-4862-9EB7-30DBE58F8531}</b:Guid>
+    <b:Title>Introduction to Snowpipe</b:Title>
+    <b:Year>2019</b:Year>
+    <b:YearAccessed>2020</b:YearAccessed>
+    <b:MonthAccessed>Jan</b:MonthAccessed>
+    <b:URL>https://docs.snowflake.com/en/user-guide/data-load-snowpipe-intro.html</b:URL>
+    <b:RefOrder>1</b:RefOrder>
+  </b:Source>
+</b:Sources>
+</file>
+
+<file path=customXml/itemProps1.xml><?xml version="1.0" encoding="utf-8"?>
+<ds:datastoreItem xmlns:ds="http://schemas.openxmlformats.org/officeDocument/2006/customXml" ds:itemID="{118FC1AE-A9C3-45B3-B247-213DB3EC12B0}">
+  <ds:schemaRefs>
+    <ds:schemaRef ds:uri="http://schemas.openxmlformats.org/officeDocument/2006/bibliography"/>
+  </ds:schemaRefs>
+</ds:datastoreItem>
 </file>
</xml_diff>

<commit_message>
Merged the References and Future Work from Nitheesha
</commit_message>
<xml_diff>
--- a/Final Project-Report.docx
+++ b/Final Project-Report.docx
@@ -690,25 +690,7 @@
           <w:sz w:val="22"/>
           <w:szCs w:val="22"/>
         </w:rPr>
-        <w:t xml:space="preserve">While </w:t>
-      </w:r>
-      <w:proofErr w:type="gramStart"/>
-      <w:r>
-        <w:rPr>
-          <w:rFonts w:ascii="Arial" w:hAnsi="Arial" w:cs="Arial"/>
-          <w:sz w:val="22"/>
-          <w:szCs w:val="22"/>
-        </w:rPr>
-        <w:t>impressive in itself, its</w:t>
-      </w:r>
-      <w:proofErr w:type="gramEnd"/>
-      <w:r>
-        <w:rPr>
-          <w:rFonts w:ascii="Arial" w:hAnsi="Arial" w:cs="Arial"/>
-          <w:sz w:val="22"/>
-          <w:szCs w:val="22"/>
-        </w:rPr>
-        <w:t xml:space="preserve"> true value to organizations is the significant cost reduction in maintaining a single system which requires almost no maintenance and can be accessed from numerous clients via a cloud-based service. It for this reason we would like to present Snowflake to the class via our final project.  We will be using data simulated from live Micro-Market kiosks from 365 Retail Markets (</w:t>
+        <w:t>While impressive in itself, its true value to organizations is the significant cost reduction in maintaining a single system which requires almost no maintenance and can be accessed from numerous clients via a cloud-based service. It for this reason we would like to present Snowflake to the class via our final project.  We will be using data simulated from live Micro-Market kiosks from 365 Retail Markets (</w:t>
       </w:r>
       <w:hyperlink r:id="rId9" w:history="1">
         <w:r>
@@ -856,25 +838,7 @@
           <w:sz w:val="22"/>
           <w:szCs w:val="22"/>
         </w:rPr>
-        <w:t xml:space="preserve">Leading companies in finance, media, healthcare and manufacturing are all using Snowflake to transform their organization into a data-driven enterprise. What sets snowflake apart is that it uses a tiered system approach i.e. storage of the data and processing, querying of it is done distinctly. Operations like data manipulation and processing can be grouped depending on the needs of the organization. Its system supported both structured as well as unstructured data. Also, snowflake Is a cloud-based database. Users </w:t>
-      </w:r>
-      <w:proofErr w:type="gramStart"/>
-      <w:r>
-        <w:rPr>
-          <w:rFonts w:ascii="Arial" w:hAnsi="Arial" w:cs="Arial"/>
-          <w:sz w:val="22"/>
-          <w:szCs w:val="22"/>
-        </w:rPr>
-        <w:t>don’t</w:t>
-      </w:r>
-      <w:proofErr w:type="gramEnd"/>
-      <w:r>
-        <w:rPr>
-          <w:rFonts w:ascii="Arial" w:hAnsi="Arial" w:cs="Arial"/>
-          <w:sz w:val="22"/>
-          <w:szCs w:val="22"/>
-        </w:rPr>
-        <w:t xml:space="preserve"> need to pay or install any kind of software and can pay as and when the need arises.</w:t>
+        <w:t>Leading companies in finance, media, healthcare and manufacturing are all using Snowflake to transform their organization into a data-driven enterprise. What sets snowflake apart is that it uses a tiered system approach i.e. storage of the data and processing, querying of it is done distinctly. Operations like data manipulation and processing can be grouped depending on the needs of the organization. Its system supported both structured as well as unstructured data. Also, snowflake Is a cloud-based database. Users don’t need to pay or install any kind of software and can pay as and when the need arises.</w:t>
       </w:r>
       <w:r>
         <w:rPr>
@@ -1029,25 +993,7 @@
           <w:sz w:val="22"/>
           <w:szCs w:val="22"/>
         </w:rPr>
-        <w:t xml:space="preserve">  The decision was made to use Snowflake for the Data Warehouse </w:t>
-      </w:r>
-      <w:proofErr w:type="gramStart"/>
-      <w:r>
-        <w:rPr>
-          <w:rFonts w:ascii="Arial" w:hAnsi="Arial" w:cs="Arial"/>
-          <w:sz w:val="22"/>
-          <w:szCs w:val="22"/>
-        </w:rPr>
-        <w:t>implementation</w:t>
-      </w:r>
-      <w:proofErr w:type="gramEnd"/>
-      <w:r>
-        <w:rPr>
-          <w:rFonts w:ascii="Arial" w:hAnsi="Arial" w:cs="Arial"/>
-          <w:sz w:val="22"/>
-          <w:szCs w:val="22"/>
-        </w:rPr>
-        <w:t xml:space="preserve"> but the larger implementation challenge was the migration of the data from two different platforms on two different sub-nets with near real-time replication int the Data Warehouse</w:t>
+        <w:t xml:space="preserve">  The decision was made to use Snowflake for the Data Warehouse implementation but the larger implementation challenge was the migration of the data from two different platforms on two different sub-nets with near real-time replication int the Data Warehouse</w:t>
       </w:r>
       <w:r>
         <w:rPr>
@@ -1201,39 +1147,7 @@
           <w:rFonts w:ascii="Arial" w:hAnsi="Arial" w:cs="Arial"/>
           <w:color w:val="auto"/>
         </w:rPr>
-        <w:t xml:space="preserve"> The processing of data is done in this layer which is done by the Virtual Warehouses where each one is an independent compute cluster that </w:t>
-      </w:r>
-      <w:proofErr w:type="gramStart"/>
-      <w:r>
-        <w:rPr>
-          <w:rFonts w:ascii="Arial" w:hAnsi="Arial" w:cs="Arial"/>
-          <w:color w:val="auto"/>
-        </w:rPr>
-        <w:t>doesn’t</w:t>
-      </w:r>
-      <w:proofErr w:type="gramEnd"/>
-      <w:r>
-        <w:rPr>
-          <w:rFonts w:ascii="Arial" w:hAnsi="Arial" w:cs="Arial"/>
-          <w:color w:val="auto"/>
-        </w:rPr>
-        <w:t xml:space="preserve"> share resources with other virtual warehouses. As a result, each warehouse </w:t>
-      </w:r>
-      <w:proofErr w:type="gramStart"/>
-      <w:r>
-        <w:rPr>
-          <w:rFonts w:ascii="Arial" w:hAnsi="Arial" w:cs="Arial"/>
-          <w:color w:val="auto"/>
-        </w:rPr>
-        <w:t>doesn’t</w:t>
-      </w:r>
-      <w:proofErr w:type="gramEnd"/>
-      <w:r>
-        <w:rPr>
-          <w:rFonts w:ascii="Arial" w:hAnsi="Arial" w:cs="Arial"/>
-          <w:color w:val="auto"/>
-        </w:rPr>
-        <w:t xml:space="preserve"> impact the performance of other warehouses.</w:t>
+        <w:t> The processing of data is done in this layer which is done by the Virtual Warehouses where each one is an independent compute cluster that doesn’t share resources with other virtual warehouses. As a result, each warehouse doesn’t impact the performance of other warehouses.</w:t>
       </w:r>
     </w:p>
     <w:p>
@@ -1297,23 +1211,7 @@
           <w:rFonts w:ascii="Arial" w:hAnsi="Arial" w:cs="Arial"/>
           <w:color w:val="auto"/>
         </w:rPr>
-        <w:t xml:space="preserve">In the Data Warehouse category, Snowflake has a market share of about 1.7%. Other major and competing products in this category </w:t>
-      </w:r>
-      <w:proofErr w:type="gramStart"/>
-      <w:r>
-        <w:rPr>
-          <w:rFonts w:ascii="Arial" w:hAnsi="Arial" w:cs="Arial"/>
-          <w:color w:val="auto"/>
-        </w:rPr>
-        <w:t>include:</w:t>
-      </w:r>
-      <w:proofErr w:type="gramEnd"/>
-      <w:r>
-        <w:rPr>
-          <w:rFonts w:ascii="Arial" w:hAnsi="Arial" w:cs="Arial"/>
-          <w:color w:val="auto"/>
-        </w:rPr>
-        <w:t xml:space="preserve"> Microsoft Azure, IBM DB2, SAP Business Warehouse, Amazon Redshift, Apache Hive, Google Big Query, Oracle Autonomous Data Warehouse Cloud. Snowflake has a wide range of customers which include industries like Computer Software (41%), Information Technology and Services (9%) and Financial Services (6%) are the largest segments. The size of the industries includes 39% are small (&lt;$50M), 21% are medium-sized and 35% are large (&gt;$1000M).</w:t>
+        <w:t>In the Data Warehouse category, Snowflake has a market share of about 1.7%. Other major and competing products in this category include: Microsoft Azure, IBM DB2, SAP Business Warehouse, Amazon Redshift, Apache Hive, Google Big Query, Oracle Autonomous Data Warehouse Cloud. Snowflake has a wide range of customers which include industries like Computer Software (41%), Information Technology and Services (9%) and Financial Services (6%) are the largest segments. The size of the industries includes 39% are small (&lt;$50M), 21% are medium-sized and 35% are large (&gt;$1000M).</w:t>
       </w:r>
     </w:p>
     <w:p>
@@ -1484,23 +1382,7 @@
           <w:rFonts w:ascii="Arial" w:hAnsi="Arial" w:cs="Arial"/>
           <w:color w:val="auto"/>
         </w:rPr>
-        <w:t xml:space="preserve"> Snowflake </w:t>
-      </w:r>
-      <w:proofErr w:type="gramStart"/>
-      <w:r>
-        <w:rPr>
-          <w:rFonts w:ascii="Arial" w:hAnsi="Arial" w:cs="Arial"/>
-          <w:color w:val="auto"/>
-        </w:rPr>
-        <w:t>exceeds</w:t>
-      </w:r>
-      <w:proofErr w:type="gramEnd"/>
-      <w:r>
-        <w:rPr>
-          <w:rFonts w:ascii="Arial" w:hAnsi="Arial" w:cs="Arial"/>
-          <w:color w:val="auto"/>
-        </w:rPr>
-        <w:t xml:space="preserve"> the traditional methods for executing data </w:t>
+        <w:t xml:space="preserve"> Snowflake exceeds the traditional methods for executing data </w:t>
       </w:r>
       <w:r>
         <w:rPr>
@@ -2296,7 +2178,7 @@
           </mc:Choice>
           <mc:Fallback>
             <w:pict>
-              <v:rect w14:anchorId="188AAAF8" id="Rectangle 11" o:spid="_x0000_s1026" style="position:absolute;margin-left:355pt;margin-top:19.65pt;width:76.75pt;height:49.05pt;z-index:251659264;visibility:visible;mso-wrap-style:square;mso-width-percent:0;mso-height-percent:0;mso-wrap-distance-left:9pt;mso-wrap-distance-top:0;mso-wrap-distance-right:9pt;mso-wrap-distance-bottom:0;mso-position-horizontal:absolute;mso-position-horizontal-relative:text;mso-position-vertical:absolute;mso-position-vertical-relative:text;mso-width-percent:0;mso-height-percent:0;mso-width-relative:margin;mso-height-relative:margin;v-text-anchor:middle" o:gfxdata="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" filled="f" strokecolor="#393737 [814]" strokeweight="1.5pt">
+              <v:rect w14:anchorId="7F4370FF" id="Rectangle 11" o:spid="_x0000_s1026" style="position:absolute;margin-left:355pt;margin-top:19.65pt;width:76.75pt;height:49.05pt;z-index:251659264;visibility:visible;mso-wrap-style:square;mso-width-percent:0;mso-height-percent:0;mso-wrap-distance-left:9pt;mso-wrap-distance-top:0;mso-wrap-distance-right:9pt;mso-wrap-distance-bottom:0;mso-position-horizontal:absolute;mso-position-horizontal-relative:text;mso-position-vertical:absolute;mso-position-vertical-relative:text;mso-width-percent:0;mso-height-percent:0;mso-width-relative:margin;mso-height-relative:margin;v-text-anchor:middle" o:gfxdata="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" filled="f" strokecolor="#393737 [814]" strokeweight="1.5pt">
                 <v:stroke dashstyle="dashDot" joinstyle="round"/>
                 <v:shadow on="t" color="black" opacity="26214f" origin=",.5" offset="0,-3pt"/>
               </v:rect>
@@ -2783,23 +2665,7 @@
           <w:rFonts w:ascii="Arial" w:hAnsi="Arial" w:cs="Arial"/>
           <w:color w:val="auto"/>
         </w:rPr>
-        <w:t>Table: [org</w:t>
-      </w:r>
-      <w:proofErr w:type="gramStart"/>
-      <w:r>
-        <w:rPr>
-          <w:rFonts w:ascii="Arial" w:hAnsi="Arial" w:cs="Arial"/>
-          <w:color w:val="auto"/>
-        </w:rPr>
-        <w:t>],[</w:t>
-      </w:r>
-      <w:proofErr w:type="gramEnd"/>
-      <w:r>
-        <w:rPr>
-          <w:rFonts w:ascii="Arial" w:hAnsi="Arial" w:cs="Arial"/>
-          <w:color w:val="auto"/>
-        </w:rPr>
-        <w:t>location],[</w:t>
+        <w:t>Table: [org],[location],[</w:t>
       </w:r>
       <w:proofErr w:type="spellStart"/>
       <w:r>
@@ -3215,7 +3081,6 @@
           <w:color w:val="auto"/>
         </w:rPr>
       </w:pPr>
-      <w:proofErr w:type="gramStart"/>
       <w:r>
         <w:rPr>
           <w:rFonts w:ascii="Arial" w:hAnsi="Arial" w:cs="Arial"/>
@@ -3228,15 +3093,7 @@
           <w:rFonts w:ascii="Arial" w:hAnsi="Arial" w:cs="Arial"/>
           <w:color w:val="auto"/>
         </w:rPr>
-        <w:t>:</w:t>
-      </w:r>
-      <w:proofErr w:type="gramEnd"/>
-      <w:r>
-        <w:rPr>
-          <w:rFonts w:ascii="Arial" w:hAnsi="Arial" w:cs="Arial"/>
-          <w:color w:val="auto"/>
-        </w:rPr>
-        <w:t xml:space="preserve"> 231, 610 records migrated from </w:t>
+        <w:t xml:space="preserve">: 231, 610 records migrated from </w:t>
       </w:r>
       <w:proofErr w:type="spellStart"/>
       <w:r>
@@ -3328,7 +3185,7 @@
           </mc:Choice>
           <mc:Fallback>
             <w:pict>
-              <v:shapetype w14:anchorId="5FE76D47" id="_x0000_t68" coordsize="21600,21600" o:spt="68" adj="5400,5400" path="m0@0l@1@0@1,21600@2,21600@2@0,21600@0,10800,xe">
+              <v:shapetype w14:anchorId="23E49620" id="_x0000_t68" coordsize="21600,21600" o:spt="68" adj="5400,5400" path="m0@0l@1@0@1,21600@2,21600@2@0,21600@0,10800,xe">
                 <v:stroke joinstyle="miter"/>
                 <v:formulas>
                   <v:f eqn="val #0"/>
@@ -3410,7 +3267,7 @@
           </mc:Choice>
           <mc:Fallback>
             <w:pict>
-              <v:shapetype w14:anchorId="5DA249A8" id="_x0000_t13" coordsize="21600,21600" o:spt="13" adj="16200,5400" path="m@0,l@0@1,0@1,0@2@0@2@0,21600,21600,10800xe">
+              <v:shapetype w14:anchorId="55B953B4" id="_x0000_t13" coordsize="21600,21600" o:spt="13" adj="16200,5400" path="m@0,l@0@1,0@1,0@2@0@2@0,21600,21600,10800xe">
                 <v:stroke joinstyle="miter"/>
                 <v:formulas>
                   <v:f eqn="val #0"/>
@@ -4062,6 +3919,328 @@
           </wp:inline>
         </w:drawing>
       </w:r>
+    </w:p>
+    <w:p>
+      <w:pPr>
+        <w:pStyle w:val="ListParagraph"/>
+        <w:tabs>
+          <w:tab w:val="left" w:pos="450"/>
+        </w:tabs>
+        <w:spacing w:line="480" w:lineRule="auto"/>
+        <w:ind w:left="1440" w:firstLine="0"/>
+        <w:jc w:val="both"/>
+        <w:rPr>
+          <w:rFonts w:ascii="Arial" w:hAnsi="Arial" w:cs="Arial"/>
+          <w:color w:val="auto"/>
+        </w:rPr>
+      </w:pPr>
+    </w:p>
+    <w:p>
+      <w:pPr>
+        <w:spacing w:after="160" w:line="259" w:lineRule="auto"/>
+        <w:ind w:left="0" w:firstLine="0"/>
+        <w:rPr>
+          <w:rFonts w:ascii="Arial" w:hAnsi="Arial" w:cs="Arial"/>
+          <w:color w:val="auto"/>
+        </w:rPr>
+      </w:pPr>
+      <w:r>
+        <w:rPr>
+          <w:rFonts w:ascii="Arial" w:hAnsi="Arial" w:cs="Arial"/>
+          <w:color w:val="auto"/>
+        </w:rPr>
+        <w:br w:type="page"/>
+      </w:r>
+    </w:p>
+    <w:p>
+      <w:pPr>
+        <w:pStyle w:val="IntenseQuote"/>
+        <w:rPr>
+          <w:b/>
+          <w:bCs/>
+          <w:sz w:val="28"/>
+          <w:szCs w:val="28"/>
+        </w:rPr>
+      </w:pPr>
+      <w:r>
+        <w:rPr>
+          <w:b/>
+          <w:bCs/>
+          <w:sz w:val="28"/>
+          <w:szCs w:val="28"/>
+        </w:rPr>
+        <w:lastRenderedPageBreak/>
+        <w:t>FUTURE DEVELOPMENTS</w:t>
+      </w:r>
+    </w:p>
+    <w:p>
+      <w:pPr>
+        <w:spacing w:line="480" w:lineRule="auto"/>
+        <w:jc w:val="both"/>
+        <w:rPr>
+          <w:rFonts w:ascii="Arial" w:hAnsi="Arial" w:cs="Arial"/>
+          <w:color w:val="auto"/>
+        </w:rPr>
+      </w:pPr>
+      <w:r>
+        <w:rPr>
+          <w:rFonts w:ascii="Arial" w:hAnsi="Arial" w:cs="Arial"/>
+          <w:color w:val="auto"/>
+        </w:rPr>
+        <w:t xml:space="preserve">There is constant evolution and innovation, Snowflake has been continuously growing and being  updated to meet the rising demands. </w:t>
+      </w:r>
+      <w:r>
+        <w:rPr>
+          <w:rFonts w:ascii="Arial" w:hAnsi="Arial" w:cs="Arial"/>
+          <w:color w:val="auto"/>
+        </w:rPr>
+        <w:t xml:space="preserve">Snowflake </w:t>
+      </w:r>
+      <w:r>
+        <w:rPr>
+          <w:rFonts w:ascii="Arial" w:hAnsi="Arial" w:cs="Arial"/>
+          <w:color w:val="auto"/>
+        </w:rPr>
+        <w:t xml:space="preserve">is being updated to </w:t>
+      </w:r>
+      <w:r>
+        <w:rPr>
+          <w:rFonts w:ascii="Arial" w:hAnsi="Arial" w:cs="Arial"/>
+          <w:color w:val="auto"/>
+        </w:rPr>
+        <w:t>offer a new, modern approach to Materialized Views (MV) capabilities through a version that addresses the pain points of traditional approaches. Snowflake MVs</w:t>
+      </w:r>
+      <w:r>
+        <w:rPr>
+          <w:rFonts w:ascii="Arial" w:hAnsi="Arial" w:cs="Arial"/>
+          <w:color w:val="auto"/>
+        </w:rPr>
+        <w:t xml:space="preserve"> can e</w:t>
+      </w:r>
+      <w:r>
+        <w:rPr>
+          <w:rFonts w:ascii="Arial" w:hAnsi="Arial" w:cs="Arial"/>
+          <w:color w:val="auto"/>
+        </w:rPr>
+        <w:t xml:space="preserve">nsure optimal speed </w:t>
+      </w:r>
+      <w:r>
+        <w:rPr>
+          <w:rFonts w:ascii="Arial" w:hAnsi="Arial" w:cs="Arial"/>
+          <w:color w:val="auto"/>
+        </w:rPr>
+        <w:t>and d</w:t>
+      </w:r>
+      <w:r>
+        <w:rPr>
+          <w:rFonts w:ascii="Arial" w:hAnsi="Arial" w:cs="Arial"/>
+          <w:color w:val="auto"/>
+        </w:rPr>
+        <w:t>eliver query results through MVs that are always current and consistent with the main data table</w:t>
+      </w:r>
+      <w:r>
+        <w:rPr>
+          <w:rFonts w:ascii="Arial" w:hAnsi="Arial" w:cs="Arial"/>
+          <w:color w:val="auto"/>
+        </w:rPr>
+        <w:t>. They could p</w:t>
+      </w:r>
+      <w:r>
+        <w:rPr>
+          <w:rFonts w:ascii="Arial" w:hAnsi="Arial" w:cs="Arial"/>
+          <w:color w:val="auto"/>
+        </w:rPr>
+        <w:t xml:space="preserve">rovide exceptional ease-of-use through a maintenance service that continuously runs and updates MVs in the background. </w:t>
+      </w:r>
+    </w:p>
+    <w:p>
+      <w:pPr>
+        <w:spacing w:line="480" w:lineRule="auto"/>
+        <w:jc w:val="both"/>
+        <w:rPr>
+          <w:rFonts w:ascii="Arial" w:hAnsi="Arial" w:cs="Arial"/>
+          <w:color w:val="auto"/>
+        </w:rPr>
+      </w:pPr>
+      <w:r>
+        <w:rPr>
+          <w:rFonts w:ascii="Arial" w:hAnsi="Arial" w:cs="Arial"/>
+          <w:color w:val="auto"/>
+        </w:rPr>
+        <w:t xml:space="preserve">Also the </w:t>
+      </w:r>
+      <w:r>
+        <w:rPr>
+          <w:rFonts w:ascii="Arial" w:hAnsi="Arial" w:cs="Arial"/>
+          <w:color w:val="auto"/>
+        </w:rPr>
+        <w:t xml:space="preserve">Snowflake Data Exchange </w:t>
+      </w:r>
+      <w:r>
+        <w:rPr>
+          <w:rFonts w:ascii="Arial" w:hAnsi="Arial" w:cs="Arial"/>
+          <w:color w:val="auto"/>
+        </w:rPr>
+        <w:t xml:space="preserve">which </w:t>
+      </w:r>
+      <w:r>
+        <w:rPr>
+          <w:rFonts w:ascii="Arial" w:hAnsi="Arial" w:cs="Arial"/>
+          <w:color w:val="auto"/>
+        </w:rPr>
+        <w:t xml:space="preserve">is currently </w:t>
+      </w:r>
+      <w:r>
+        <w:rPr>
+          <w:rFonts w:ascii="Arial" w:hAnsi="Arial" w:cs="Arial"/>
+          <w:color w:val="auto"/>
+        </w:rPr>
+        <w:t>accessible</w:t>
+      </w:r>
+      <w:r>
+        <w:rPr>
+          <w:rFonts w:ascii="Arial" w:hAnsi="Arial" w:cs="Arial"/>
+          <w:color w:val="auto"/>
+        </w:rPr>
+        <w:t xml:space="preserve"> in private preview, </w:t>
+      </w:r>
+      <w:r>
+        <w:rPr>
+          <w:rFonts w:ascii="Arial" w:hAnsi="Arial" w:cs="Arial"/>
+          <w:color w:val="auto"/>
+        </w:rPr>
+        <w:t xml:space="preserve">is said to be developed in order to support </w:t>
+      </w:r>
+      <w:r>
+        <w:rPr>
+          <w:rFonts w:ascii="Arial" w:hAnsi="Arial" w:cs="Arial"/>
+          <w:color w:val="auto"/>
+        </w:rPr>
+        <w:t>public preview</w:t>
+      </w:r>
+      <w:r>
+        <w:rPr>
+          <w:rFonts w:ascii="Arial" w:hAnsi="Arial" w:cs="Arial"/>
+          <w:color w:val="auto"/>
+        </w:rPr>
+        <w:t xml:space="preserve">. </w:t>
+      </w:r>
+    </w:p>
+    <w:p>
+      <w:pPr>
+        <w:pStyle w:val="IntenseQuote"/>
+        <w:rPr>
+          <w:b/>
+          <w:bCs/>
+          <w:sz w:val="28"/>
+          <w:szCs w:val="28"/>
+        </w:rPr>
+      </w:pPr>
+      <w:r>
+        <w:rPr>
+          <w:b/>
+          <w:bCs/>
+          <w:sz w:val="28"/>
+          <w:szCs w:val="28"/>
+        </w:rPr>
+        <w:t>REFERENCES</w:t>
+      </w:r>
+    </w:p>
+    <w:p>
+      <w:pPr>
+        <w:spacing w:line="480" w:lineRule="auto"/>
+        <w:jc w:val="both"/>
+      </w:pPr>
+      <w:r>
+        <w:t>[1]</w:t>
+      </w:r>
+      <w:hyperlink r:id="rId32" w:history="1">
+        <w:r>
+          <w:rPr>
+            <w:rStyle w:val="Hyperlink"/>
+          </w:rPr>
+          <w:t>https://blog.openbridge.com/8-reasons-its-time-to-consider-getting-your-hands-on-an-anytime-modern-snowflake-warehouse-583cd1b12c49</w:t>
+        </w:r>
+      </w:hyperlink>
+    </w:p>
+    <w:p>
+      <w:pPr>
+        <w:spacing w:line="480" w:lineRule="auto"/>
+        <w:jc w:val="both"/>
+      </w:pPr>
+      <w:r>
+        <w:t>[2]</w:t>
+      </w:r>
+      <w:r>
+        <w:t xml:space="preserve"> </w:t>
+      </w:r>
+      <w:hyperlink r:id="rId33" w:history="1">
+        <w:r>
+          <w:rPr>
+            <w:rStyle w:val="Hyperlink"/>
+          </w:rPr>
+          <w:t>https://www.snowflake.com/blog/growing-snowflake-help-end-struggle-data/</w:t>
+        </w:r>
+      </w:hyperlink>
+    </w:p>
+    <w:p>
+      <w:pPr>
+        <w:spacing w:line="480" w:lineRule="auto"/>
+        <w:jc w:val="both"/>
+      </w:pPr>
+      <w:r>
+        <w:t>[3]</w:t>
+      </w:r>
+      <w:r>
+        <w:t xml:space="preserve"> </w:t>
+      </w:r>
+      <w:hyperlink r:id="rId34" w:history="1">
+        <w:r>
+          <w:rPr>
+            <w:rStyle w:val="Hyperlink"/>
+          </w:rPr>
+          <w:t>https://visualbi.com/blogs/snowflake/data-warehousing-features-snowflake%E2%80%AF/</w:t>
+        </w:r>
+      </w:hyperlink>
+    </w:p>
+    <w:p>
+      <w:pPr>
+        <w:spacing w:line="480" w:lineRule="auto"/>
+        <w:jc w:val="both"/>
+        <w:rPr>
+          <w:rFonts w:ascii="Arial" w:hAnsi="Arial" w:cs="Arial"/>
+          <w:color w:val="auto"/>
+        </w:rPr>
+      </w:pPr>
+      <w:r>
+        <w:t>[4]</w:t>
+      </w:r>
+      <w:r>
+        <w:t xml:space="preserve"> </w:t>
+      </w:r>
+      <w:hyperlink r:id="rId35" w:history="1">
+        <w:r>
+          <w:rPr>
+            <w:rStyle w:val="Hyperlink"/>
+          </w:rPr>
+          <w:t>https://docs.snowflake.com/en/sql-reference/sql/update.html</w:t>
+        </w:r>
+      </w:hyperlink>
+    </w:p>
+    <w:p>
+      <w:pPr>
+        <w:pStyle w:val="ListParagraph"/>
+        <w:tabs>
+          <w:tab w:val="left" w:pos="450"/>
+        </w:tabs>
+        <w:spacing w:line="480" w:lineRule="auto"/>
+        <w:ind w:left="1440" w:firstLine="0"/>
+        <w:jc w:val="both"/>
+        <w:rPr>
+          <w:rFonts w:ascii="Arial" w:hAnsi="Arial" w:cs="Arial"/>
+          <w:color w:val="auto"/>
+        </w:rPr>
+      </w:pPr>
     </w:p>
     <w:p>
       <w:pPr>

</xml_diff>

<commit_message>
PPT and DOCX ready for submission
</commit_message>
<xml_diff>
--- a/Final Project-Report.docx
+++ b/Final Project-Report.docx
@@ -65,9 +65,9 @@
           <w:noProof/>
         </w:rPr>
         <w:drawing>
-          <wp:inline distT="0" distB="0" distL="0" distR="0" wp14:anchorId="436D1DE6" wp14:editId="4C20CBDB">
-            <wp:extent cx="3390511" cy="3341248"/>
-            <wp:effectExtent l="0" t="0" r="635" b="0"/>
+          <wp:inline distT="0" distB="0" distL="0" distR="0" wp14:anchorId="436D1DE6" wp14:editId="1F8B01E9">
+            <wp:extent cx="2696656" cy="2657475"/>
+            <wp:effectExtent l="0" t="0" r="8890" b="0"/>
             <wp:docPr id="1" name="Picture 1" descr="A drawing of a face&#10;&#10;Description automatically generated"/>
             <wp:cNvGraphicFramePr>
               <a:graphicFrameLocks xmlns:a="http://schemas.openxmlformats.org/drawingml/2006/main" noChangeAspect="1"/>
@@ -94,7 +94,7 @@
                   <pic:spPr>
                     <a:xfrm>
                       <a:off x="0" y="0"/>
-                      <a:ext cx="3402185" cy="3352753"/>
+                      <a:ext cx="2713546" cy="2674119"/>
                     </a:xfrm>
                     <a:prstGeom prst="rect">
                       <a:avLst/>
@@ -127,8 +127,8 @@
         <w:tblLook w:val="04A0" w:firstRow="1" w:lastRow="0" w:firstColumn="1" w:lastColumn="0" w:noHBand="0" w:noVBand="1"/>
       </w:tblPr>
       <w:tblGrid>
-        <w:gridCol w:w="4504"/>
-        <w:gridCol w:w="4856"/>
+        <w:gridCol w:w="4360"/>
+        <w:gridCol w:w="5000"/>
       </w:tblGrid>
       <w:tr>
         <w:tc>
@@ -283,6 +283,7 @@
           </w:p>
           <w:p>
             <w:pPr>
+              <w:ind w:left="720"/>
               <w:rPr>
                 <w:sz w:val="36"/>
                 <w:szCs w:val="36"/>
@@ -290,19 +291,19 @@
             </w:pPr>
           </w:p>
           <w:p>
-            <w:pPr>
-              <w:ind w:left="720"/>
+            <w:r>
               <w:rPr>
                 <w:sz w:val="36"/>
                 <w:szCs w:val="36"/>
               </w:rPr>
-            </w:pPr>
+              <w:br w:type="page"/>
+            </w:r>
             <w:r>
               <w:rPr>
                 <w:noProof/>
               </w:rPr>
               <w:drawing>
-                <wp:inline distT="0" distB="0" distL="0" distR="0" wp14:anchorId="21397F74" wp14:editId="35DB5863">
+                <wp:inline distT="0" distB="0" distL="0" distR="0" wp14:anchorId="4E6B7B50" wp14:editId="0C669E68">
                   <wp:extent cx="2486025" cy="571500"/>
                   <wp:effectExtent l="0" t="0" r="9525" b="0"/>
                   <wp:docPr id="2" name="Picture 2" descr="Snowflake Inc.">
@@ -354,6 +355,33 @@
                 </wp:inline>
               </w:drawing>
             </w:r>
+            <w:r>
+              <w:object w:dxaOrig="3675" w:dyaOrig="1005" w14:anchorId="0449391C">
+                <v:shapetype id="_x0000_t75" coordsize="21600,21600" o:spt="75" o:preferrelative="t" path="m@4@5l@4@11@9@11@9@5xe" filled="f" stroked="f">
+                  <v:stroke joinstyle="miter"/>
+                  <v:formulas>
+                    <v:f eqn="if lineDrawn pixelLineWidth 0"/>
+                    <v:f eqn="sum @0 1 0"/>
+                    <v:f eqn="sum 0 0 @1"/>
+                    <v:f eqn="prod @2 1 2"/>
+                    <v:f eqn="prod @3 21600 pixelWidth"/>
+                    <v:f eqn="prod @3 21600 pixelHeight"/>
+                    <v:f eqn="sum @0 0 1"/>
+                    <v:f eqn="prod @6 1 2"/>
+                    <v:f eqn="prod @7 21600 pixelWidth"/>
+                    <v:f eqn="sum @8 21600 0"/>
+                    <v:f eqn="prod @7 21600 pixelHeight"/>
+                    <v:f eqn="sum @10 21600 0"/>
+                  </v:formulas>
+                  <v:path o:extrusionok="f" gradientshapeok="t" o:connecttype="rect"/>
+                  <o:lock v:ext="edit" aspectratio="t"/>
+                </v:shapetype>
+                <v:shape id="_x0000_i1025" type="#_x0000_t75" style="width:238.5pt;height:65.25pt" o:ole="">
+                  <v:imagedata r:id="rId9" o:title=""/>
+                </v:shape>
+                <o:OLEObject Type="Embed" ProgID="PBrush" ShapeID="_x0000_i1025" DrawAspect="Content" ObjectID="_1649325676" r:id="rId10"/>
+              </w:object>
+            </w:r>
           </w:p>
           <w:p>
             <w:pPr>
@@ -363,11 +391,12 @@
               </w:rPr>
             </w:pPr>
             <w:r>
-              <w:rPr>
-                <w:sz w:val="36"/>
-                <w:szCs w:val="36"/>
-              </w:rPr>
-              <w:br w:type="page"/>
+              <w:object w:dxaOrig="8115" w:dyaOrig="3060" w14:anchorId="0DF0964B">
+                <v:shape id="_x0000_i1032" type="#_x0000_t75" style="width:195pt;height:73.5pt" o:ole="">
+                  <v:imagedata r:id="rId11" o:title=""/>
+                </v:shape>
+                <o:OLEObject Type="Embed" ProgID="PBrush" ShapeID="_x0000_i1032" DrawAspect="Content" ObjectID="_1649325677" r:id="rId12"/>
+              </w:object>
             </w:r>
           </w:p>
           <w:p/>
@@ -692,7 +721,7 @@
         </w:rPr>
         <w:t>While impressive in itself, its true value to organizations is the significant cost reduction in maintaining a single system which requires almost no maintenance and can be accessed from numerous clients via a cloud-based service. It for this reason we would like to present Snowflake to the class via our final project.  We will be using data simulated from live Micro-Market kiosks from 365 Retail Markets (</w:t>
       </w:r>
-      <w:hyperlink r:id="rId9" w:history="1">
+      <w:hyperlink r:id="rId13" w:history="1">
         <w:r>
           <w:rPr>
             <w:rStyle w:val="Hyperlink"/>
@@ -1046,7 +1075,7 @@
                     <pic:cNvPicPr/>
                   </pic:nvPicPr>
                   <pic:blipFill>
-                    <a:blip r:embed="rId10"/>
+                    <a:blip r:embed="rId14"/>
                     <a:stretch>
                       <a:fillRect/>
                     </a:stretch>
@@ -1636,7 +1665,7 @@
             <wp:cNvGraphicFramePr/>
             <a:graphic xmlns:a="http://schemas.openxmlformats.org/drawingml/2006/main">
               <a:graphicData uri="http://schemas.openxmlformats.org/drawingml/2006/diagram">
-                <dgm:relIds xmlns:dgm="http://schemas.openxmlformats.org/drawingml/2006/diagram" xmlns:r="http://schemas.openxmlformats.org/officeDocument/2006/relationships" r:dm="rId11" r:lo="rId12" r:qs="rId13" r:cs="rId14"/>
+                <dgm:relIds xmlns:dgm="http://schemas.openxmlformats.org/drawingml/2006/diagram" xmlns:r="http://schemas.openxmlformats.org/officeDocument/2006/relationships" r:dm="rId15" r:lo="rId16" r:qs="rId17" r:cs="rId18"/>
               </a:graphicData>
             </a:graphic>
           </wp:inline>
@@ -1795,6 +1824,7 @@
           <w:id w:val="-189535447"/>
           <w:citation/>
         </w:sdtPr>
+        <w:sdtEndPr/>
         <w:sdtContent>
           <w:r>
             <w:rPr>
@@ -2219,7 +2249,7 @@
                     </pic:cNvPicPr>
                   </pic:nvPicPr>
                   <pic:blipFill>
-                    <a:blip r:embed="rId16">
+                    <a:blip r:embed="rId20">
                       <a:extLst>
                         <a:ext uri="{28A0092B-C50C-407E-A947-70E740481C1C}">
                           <a14:useLocalDpi xmlns:a14="http://schemas.microsoft.com/office/drawing/2010/main" val="0"/>
@@ -2288,7 +2318,16 @@
           <w:szCs w:val="28"/>
         </w:rPr>
         <w:lastRenderedPageBreak/>
-        <w:t>PROCESS FLOW</w:t>
+        <w:t xml:space="preserve">DATA </w:t>
+      </w:r>
+      <w:r>
+        <w:rPr>
+          <w:b/>
+          <w:bCs/>
+          <w:sz w:val="28"/>
+          <w:szCs w:val="28"/>
+        </w:rPr>
+        <w:t xml:space="preserve"> FLOW</w:t>
       </w:r>
     </w:p>
     <w:p>
@@ -2351,14 +2390,14 @@
           <w:color w:val="auto"/>
         </w:rPr>
         <w:drawing>
-          <wp:inline distT="0" distB="0" distL="0" distR="0" wp14:anchorId="06423175" wp14:editId="2EDB8FD5">
+          <wp:inline distT="0" distB="0" distL="0" distR="0" wp14:anchorId="06423175" wp14:editId="5080C83C">
             <wp:extent cx="6015990" cy="4099726"/>
             <wp:effectExtent l="38100" t="19050" r="22860" b="34290"/>
             <wp:docPr id="14" name="Diagram 14"/>
             <wp:cNvGraphicFramePr/>
             <a:graphic xmlns:a="http://schemas.openxmlformats.org/drawingml/2006/main">
               <a:graphicData uri="http://schemas.openxmlformats.org/drawingml/2006/diagram">
-                <dgm:relIds xmlns:dgm="http://schemas.openxmlformats.org/drawingml/2006/diagram" xmlns:r="http://schemas.openxmlformats.org/officeDocument/2006/relationships" r:dm="rId17" r:lo="rId18" r:qs="rId19" r:cs="rId20"/>
+                <dgm:relIds xmlns:dgm="http://schemas.openxmlformats.org/drawingml/2006/diagram" xmlns:r="http://schemas.openxmlformats.org/officeDocument/2006/relationships" r:dm="rId21" r:lo="rId22" r:qs="rId23" r:cs="rId24"/>
               </a:graphicData>
             </a:graphic>
           </wp:inline>
@@ -2468,7 +2507,7 @@
                     <pic:cNvPicPr/>
                   </pic:nvPicPr>
                   <pic:blipFill rotWithShape="1">
-                    <a:blip r:embed="rId22"/>
+                    <a:blip r:embed="rId26"/>
                     <a:srcRect t="3609" b="-3609"/>
                     <a:stretch/>
                   </pic:blipFill>
@@ -2822,7 +2861,7 @@
                     <pic:cNvPicPr/>
                   </pic:nvPicPr>
                   <pic:blipFill>
-                    <a:blip r:embed="rId23"/>
+                    <a:blip r:embed="rId27"/>
                     <a:stretch>
                       <a:fillRect/>
                     </a:stretch>
@@ -2918,7 +2957,7 @@
                     <pic:cNvPicPr/>
                   </pic:nvPicPr>
                   <pic:blipFill rotWithShape="1">
-                    <a:blip r:embed="rId24"/>
+                    <a:blip r:embed="rId28"/>
                     <a:srcRect r="-641" b="57645"/>
                     <a:stretch/>
                   </pic:blipFill>
@@ -2999,7 +3038,7 @@
                     <pic:cNvPicPr/>
                   </pic:nvPicPr>
                   <pic:blipFill rotWithShape="1">
-                    <a:blip r:embed="rId25"/>
+                    <a:blip r:embed="rId29"/>
                     <a:srcRect b="55935"/>
                     <a:stretch/>
                   </pic:blipFill>
@@ -3308,7 +3347,7 @@
                     <pic:cNvPicPr/>
                   </pic:nvPicPr>
                   <pic:blipFill rotWithShape="1">
-                    <a:blip r:embed="rId26"/>
+                    <a:blip r:embed="rId30"/>
                     <a:srcRect b="33143"/>
                     <a:stretch/>
                   </pic:blipFill>
@@ -3392,7 +3431,7 @@
                     <pic:cNvPicPr/>
                   </pic:nvPicPr>
                   <pic:blipFill>
-                    <a:blip r:embed="rId27"/>
+                    <a:blip r:embed="rId31"/>
                     <a:stretch>
                       <a:fillRect/>
                     </a:stretch>
@@ -3564,7 +3603,7 @@
                     <pic:cNvPicPr/>
                   </pic:nvPicPr>
                   <pic:blipFill>
-                    <a:blip r:embed="rId28"/>
+                    <a:blip r:embed="rId32"/>
                     <a:stretch>
                       <a:fillRect/>
                     </a:stretch>
@@ -3650,7 +3689,7 @@
                     <pic:cNvPicPr/>
                   </pic:nvPicPr>
                   <pic:blipFill>
-                    <a:blip r:embed="rId29"/>
+                    <a:blip r:embed="rId33"/>
                     <a:stretch>
                       <a:fillRect/>
                     </a:stretch>
@@ -3793,7 +3832,7 @@
                     </pic:cNvPicPr>
                   </pic:nvPicPr>
                   <pic:blipFill>
-                    <a:blip r:embed="rId30" cstate="print">
+                    <a:blip r:embed="rId34" cstate="print">
                       <a:extLst>
                         <a:ext uri="{28A0092B-C50C-407E-A947-70E740481C1C}">
                           <a14:useLocalDpi xmlns:a14="http://schemas.microsoft.com/office/drawing/2010/main" val="0"/>
@@ -3888,7 +3927,7 @@
                     </pic:cNvPicPr>
                   </pic:nvPicPr>
                   <pic:blipFill>
-                    <a:blip r:embed="rId31">
+                    <a:blip r:embed="rId35">
                       <a:extLst>
                         <a:ext uri="{28A0092B-C50C-407E-A947-70E740481C1C}">
                           <a14:useLocalDpi xmlns:a14="http://schemas.microsoft.com/office/drawing/2010/main" val="0"/>
@@ -4154,7 +4193,7 @@
       <w:r>
         <w:t>[1]</w:t>
       </w:r>
-      <w:hyperlink r:id="rId32" w:history="1">
+      <w:hyperlink r:id="rId36" w:history="1">
         <w:r>
           <w:rPr>
             <w:rStyle w:val="Hyperlink"/>
@@ -4174,7 +4213,7 @@
       <w:r>
         <w:t xml:space="preserve"> </w:t>
       </w:r>
-      <w:hyperlink r:id="rId33" w:history="1">
+      <w:hyperlink r:id="rId37" w:history="1">
         <w:r>
           <w:rPr>
             <w:rStyle w:val="Hyperlink"/>
@@ -4194,7 +4233,7 @@
       <w:r>
         <w:t xml:space="preserve"> </w:t>
       </w:r>
-      <w:hyperlink r:id="rId34" w:history="1">
+      <w:hyperlink r:id="rId38" w:history="1">
         <w:r>
           <w:rPr>
             <w:rStyle w:val="Hyperlink"/>
@@ -4218,7 +4257,7 @@
       <w:r>
         <w:t xml:space="preserve"> </w:t>
       </w:r>
-      <w:hyperlink r:id="rId35" w:history="1">
+      <w:hyperlink r:id="rId39" w:history="1">
         <w:r>
           <w:rPr>
             <w:rStyle w:val="Hyperlink"/>
@@ -7502,7 +7541,7 @@
   <dgm:whole/>
   <dgm:extLst>
     <a:ext uri="http://schemas.microsoft.com/office/drawing/2008/diagram">
-      <dsp:dataModelExt xmlns:dsp="http://schemas.microsoft.com/office/drawing/2008/diagram" relId="rId15" minVer="http://schemas.openxmlformats.org/drawingml/2006/diagram"/>
+      <dsp:dataModelExt xmlns:dsp="http://schemas.microsoft.com/office/drawing/2008/diagram" relId="rId19" minVer="http://schemas.openxmlformats.org/drawingml/2006/diagram"/>
     </a:ext>
   </dgm:extLst>
 </dgm:dataModel>
@@ -7567,7 +7606,7 @@
         <a:p>
           <a:r>
             <a:rPr lang="en-US"/>
-            <a:t>MariaDb Instance in AWS Lighsail</a:t>
+            <a:t>MariaDb Instance in AWS Lightsail</a:t>
           </a:r>
         </a:p>
       </dgm:t>
@@ -8034,7 +8073,7 @@
   <dgm:whole/>
   <dgm:extLst>
     <a:ext uri="http://schemas.microsoft.com/office/drawing/2008/diagram">
-      <dsp:dataModelExt xmlns:dsp="http://schemas.microsoft.com/office/drawing/2008/diagram" relId="rId21" minVer="http://schemas.openxmlformats.org/drawingml/2006/diagram"/>
+      <dsp:dataModelExt xmlns:dsp="http://schemas.microsoft.com/office/drawing/2008/diagram" relId="rId25" minVer="http://schemas.openxmlformats.org/drawingml/2006/diagram"/>
     </a:ext>
   </dgm:extLst>
 </dgm:dataModel>
@@ -8743,7 +8782,7 @@
           </a:pPr>
           <a:r>
             <a:rPr lang="en-US" sz="2100" kern="1200"/>
-            <a:t>MariaDb Instance in AWS Lighsail</a:t>
+            <a:t>MariaDb Instance in AWS Lightsail</a:t>
           </a:r>
         </a:p>
       </dsp:txBody>
@@ -12190,7 +12229,7 @@
 </file>
 
 <file path=customXml/itemProps1.xml><?xml version="1.0" encoding="utf-8"?>
-<ds:datastoreItem xmlns:ds="http://schemas.openxmlformats.org/officeDocument/2006/customXml" ds:itemID="{118FC1AE-A9C3-45B3-B247-213DB3EC12B0}">
+<ds:datastoreItem xmlns:ds="http://schemas.openxmlformats.org/officeDocument/2006/customXml" ds:itemID="{5AABCC77-6067-402A-AE48-5EB8F7D788B8}">
   <ds:schemaRefs>
     <ds:schemaRef ds:uri="http://schemas.openxmlformats.org/officeDocument/2006/bibliography"/>
   </ds:schemaRefs>

</xml_diff>